<commit_message>
add draw.ipynb, update other scripts
</commit_message>
<xml_diff>
--- a/附件1_创新实践报告格式.docx
+++ b/附件1_创新实践报告格式.docx
@@ -1,6 +1,6 @@
 
 <file path=word/document.xml><?xml version="1.0" encoding="utf-8"?>
-<w:document xmlns:wpc="http://schemas.microsoft.com/office/word/2010/wordprocessingCanvas" xmlns:mc="http://schemas.openxmlformats.org/markup-compatibility/2006" xmlns:o="urn:schemas-microsoft-com:office:office" xmlns:r="http://schemas.openxmlformats.org/officeDocument/2006/relationships" xmlns:m="http://schemas.openxmlformats.org/officeDocument/2006/math" xmlns:v="urn:schemas-microsoft-com:vml" xmlns:wp14="http://schemas.microsoft.com/office/word/2010/wordprocessingDrawing" xmlns:wp="http://schemas.openxmlformats.org/drawingml/2006/wordprocessingDrawing" xmlns:w10="urn:schemas-microsoft-com:office:word" xmlns:w="http://schemas.openxmlformats.org/wordprocessingml/2006/main" xmlns:w14="http://schemas.microsoft.com/office/word/2010/wordml" xmlns:wpg="http://schemas.microsoft.com/office/word/2010/wordprocessingGroup" xmlns:wpi="http://schemas.microsoft.com/office/word/2010/wordprocessingInk" xmlns:wne="http://schemas.microsoft.com/office/word/2006/wordml" xmlns:wps="http://schemas.microsoft.com/office/word/2010/wordprocessingShape" mc:Ignorable="w14 wp14">
+<w:document xmlns:wpc="http://schemas.microsoft.com/office/word/2010/wordprocessingCanvas" xmlns:cx="http://schemas.microsoft.com/office/drawing/2014/chartex" xmlns:cx1="http://schemas.microsoft.com/office/drawing/2015/9/8/chartex" xmlns:cx2="http://schemas.microsoft.com/office/drawing/2015/10/21/chartex" xmlns:cx3="http://schemas.microsoft.com/office/drawing/2016/5/9/chartex" xmlns:cx4="http://schemas.microsoft.com/office/drawing/2016/5/10/chartex" xmlns:cx5="http://schemas.microsoft.com/office/drawing/2016/5/11/chartex" xmlns:cx6="http://schemas.microsoft.com/office/drawing/2016/5/12/chartex" xmlns:cx7="http://schemas.microsoft.com/office/drawing/2016/5/13/chartex" xmlns:cx8="http://schemas.microsoft.com/office/drawing/2016/5/14/chartex" xmlns:mc="http://schemas.openxmlformats.org/markup-compatibility/2006" xmlns:aink="http://schemas.microsoft.com/office/drawing/2016/ink" xmlns:am3d="http://schemas.microsoft.com/office/drawing/2017/model3d" xmlns:o="urn:schemas-microsoft-com:office:office" xmlns:r="http://schemas.openxmlformats.org/officeDocument/2006/relationships" xmlns:m="http://schemas.openxmlformats.org/officeDocument/2006/math" xmlns:v="urn:schemas-microsoft-com:vml" xmlns:wp14="http://schemas.microsoft.com/office/word/2010/wordprocessingDrawing" xmlns:wp="http://schemas.openxmlformats.org/drawingml/2006/wordprocessingDrawing" xmlns:w10="urn:schemas-microsoft-com:office:word" xmlns:w="http://schemas.openxmlformats.org/wordprocessingml/2006/main" xmlns:w14="http://schemas.microsoft.com/office/word/2010/wordml" xmlns:w15="http://schemas.microsoft.com/office/word/2012/wordml" xmlns:w16cex="http://schemas.microsoft.com/office/word/2018/wordml/cex" xmlns:w16cid="http://schemas.microsoft.com/office/word/2016/wordml/cid" xmlns:w16="http://schemas.microsoft.com/office/word/2018/wordml" xmlns:w16sdtdh="http://schemas.microsoft.com/office/word/2020/wordml/sdtdatahash" xmlns:w16se="http://schemas.microsoft.com/office/word/2015/wordml/symex" xmlns:wpg="http://schemas.microsoft.com/office/word/2010/wordprocessingGroup" xmlns:wpi="http://schemas.microsoft.com/office/word/2010/wordprocessingInk" xmlns:wne="http://schemas.microsoft.com/office/word/2006/wordml" xmlns:wps="http://schemas.microsoft.com/office/word/2010/wordprocessingShape" mc:Ignorable="w14 w15 w16se w16cid w16 w16cex w16sdtdh wp14">
   <w:body>
     <w:p>
       <w:pPr>
@@ -9,8 +9,6 @@
           <w:szCs w:val="32"/>
         </w:rPr>
       </w:pPr>
-      <w:bookmarkStart w:id="0" w:name="_GoBack"/>
-      <w:bookmarkEnd w:id="0"/>
       <w:r>
         <w:rPr>
           <w:rFonts w:ascii="黑体" w:eastAsia="黑体" w:hAnsi="黑体"/>
@@ -52,7 +50,7 @@
           <w:sz w:val="28"/>
         </w:rPr>
         <w:drawing>
-          <wp:inline distT="0" distB="0" distL="0" distR="0">
+          <wp:inline distT="0" distB="0" distL="0" distR="0" wp14:anchorId="273D81B1" wp14:editId="7DA523F6">
             <wp:extent cx="3200400" cy="723900"/>
             <wp:effectExtent l="19050" t="0" r="0" b="0"/>
             <wp:docPr id="1" name="图片 1" descr="scut_new_logo2"/>
@@ -69,7 +67,7 @@
                     </pic:cNvPicPr>
                   </pic:nvPicPr>
                   <pic:blipFill>
-                    <a:blip r:embed="rId8" cstate="print"/>
+                    <a:blip r:embed="rId7" cstate="print"/>
                     <a:srcRect/>
                     <a:stretch>
                       <a:fillRect/>
@@ -516,12 +514,12 @@
       </w:r>
       <w:smartTag w:uri="urn:schemas-microsoft-com:office:smarttags" w:element="chmetcnv">
         <w:smartTagPr>
+          <w:attr w:name="TCSC" w:val="0"/>
+          <w:attr w:name="NumberType" w:val="1"/>
+          <w:attr w:name="Negative" w:val="False"/>
+          <w:attr w:name="HasSpace" w:val="False"/>
+          <w:attr w:name="SourceValue" w:val="210"/>
           <w:attr w:name="UnitName" w:val="g"/>
-          <w:attr w:name="SourceValue" w:val="210"/>
-          <w:attr w:name="HasSpace" w:val="False"/>
-          <w:attr w:name="Negative" w:val="False"/>
-          <w:attr w:name="NumberType" w:val="1"/>
-          <w:attr w:name="TCSC" w:val="0"/>
         </w:smartTagPr>
         <w:r>
           <w:rPr>
@@ -1163,7 +1161,7 @@
     <w:p>
       <w:pPr>
         <w:spacing w:line="500" w:lineRule="exact"/>
-        <w:ind w:firstLineChars="196" w:firstLine="549"/>
+        <w:ind w:firstLineChars="196" w:firstLine="866"/>
         <w:rPr>
           <w:rFonts w:eastAsia="仿宋_GB2312"/>
           <w:b/>
@@ -1174,29 +1172,14 @@
       </w:pPr>
       <w:r>
         <w:rPr>
-          <w:rFonts w:ascii="黑体" w:eastAsia="黑体" w:hAnsi="黑体" w:hint="eastAsia"/>
-          <w:bCs/>
-          <w:sz w:val="28"/>
-          <w:szCs w:val="28"/>
-        </w:rPr>
-        <w:t>一</w:t>
-      </w:r>
-      <w:r>
-        <w:rPr>
-          <w:rFonts w:ascii="宋体" w:hAnsi="宋体" w:hint="eastAsia"/>
-          <w:b/>
-          <w:bCs/>
-          <w:sz w:val="28"/>
-          <w:szCs w:val="28"/>
-        </w:rPr>
-        <w:t>、</w:t>
-      </w:r>
-      <w:r>
-        <w:rPr>
-          <w:rFonts w:ascii="黑体" w:eastAsia="黑体" w:hAnsi="黑体"/>
-          <w:bCs/>
-          <w:sz w:val="28"/>
-          <w:szCs w:val="28"/>
+          <w:rStyle w:val="10"/>
+          <w:rFonts w:hint="eastAsia"/>
+        </w:rPr>
+        <w:t>一、</w:t>
+      </w:r>
+      <w:r>
+        <w:rPr>
+          <w:rStyle w:val="10"/>
         </w:rPr>
         <w:t>选题背景</w:t>
       </w:r>
@@ -1240,11 +1223,19 @@
       </w:pPr>
       <w:r>
         <w:rPr>
-          <w:rFonts w:eastAsia="仿宋_GB2312"/>
-          <w:sz w:val="28"/>
-          <w:szCs w:val="28"/>
-        </w:rPr>
-        <w:t>说明本课题应解决的主要问题及应达到的技术要求，简述本设计的指导思想。</w:t>
+          <w:rFonts w:eastAsia="仿宋_GB2312" w:hint="eastAsia"/>
+          <w:sz w:val="28"/>
+          <w:szCs w:val="28"/>
+        </w:rPr>
+        <w:t>随着信息时代的到来，人类社会发生了翻天覆地的变化。人们正变得越来越依赖信息，因此，信息安全日益被重视起来</w:t>
+      </w:r>
+      <w:r>
+        <w:rPr>
+          <w:rFonts w:eastAsia="仿宋_GB2312" w:hint="eastAsia"/>
+          <w:sz w:val="28"/>
+          <w:szCs w:val="28"/>
+        </w:rPr>
+        <w:t>，身份认证在新时代迎来的新的内涵。基于生物特征的身份认证技术使用了人类自有的物理和行为特征，展现出了巨大的优势。</w:t>
       </w:r>
     </w:p>
     <w:p>
@@ -1253,6 +1244,387 @@
         <w:ind w:firstLineChars="200" w:firstLine="560"/>
         <w:rPr>
           <w:rFonts w:eastAsia="仿宋_GB2312"/>
+          <w:sz w:val="28"/>
+          <w:szCs w:val="28"/>
+        </w:rPr>
+      </w:pPr>
+      <w:r>
+        <w:rPr>
+          <w:rFonts w:eastAsia="仿宋_GB2312" w:hint="eastAsia"/>
+          <w:sz w:val="28"/>
+          <w:szCs w:val="28"/>
+        </w:rPr>
+        <w:t>如今，</w:t>
+      </w:r>
+      <w:r>
+        <w:rPr>
+          <w:rFonts w:eastAsia="仿宋_GB2312" w:hint="eastAsia"/>
+          <w:sz w:val="28"/>
+          <w:szCs w:val="28"/>
+        </w:rPr>
+        <w:t>指纹识别已经成为了一项十分成熟的身份认证技术，其性能已经到了可以大范围应用的程度。指纹的提取相对其他生物特征提取的成本较低，因此获得了大量的青睐。但是，指纹识别也有其缺陷，那就是适用人员是受限的</w:t>
+      </w:r>
+      <w:r>
+        <w:rPr>
+          <w:rFonts w:eastAsia="仿宋_GB2312" w:hint="eastAsia"/>
+          <w:sz w:val="28"/>
+          <w:szCs w:val="28"/>
+        </w:rPr>
+        <w:t>。首先，由于各种意外，人们的指纹可能会受损导致</w:t>
+      </w:r>
+      <w:proofErr w:type="gramStart"/>
+      <w:r>
+        <w:rPr>
+          <w:rFonts w:eastAsia="仿宋_GB2312" w:hint="eastAsia"/>
+          <w:sz w:val="28"/>
+          <w:szCs w:val="28"/>
+        </w:rPr>
+        <w:t>不</w:t>
+      </w:r>
+      <w:proofErr w:type="gramEnd"/>
+      <w:r>
+        <w:rPr>
+          <w:rFonts w:eastAsia="仿宋_GB2312" w:hint="eastAsia"/>
+          <w:sz w:val="28"/>
+          <w:szCs w:val="28"/>
+        </w:rPr>
+        <w:t>可用，例如手指太潮湿或者太干燥，脱皮之类的情况，一旦发生这种情况，指纹图像就会收到污染或是变得模糊，这将影响到匹配算法的正常运行，导致匹配率下降造成误识别。更要紧的事，这些情况并不仅仅是偶尔发生的，人们可能会经常遇到，因此指纹识别无法在更为广泛的范围中使用。其次，</w:t>
+      </w:r>
+      <w:r>
+        <w:rPr>
+          <w:rFonts w:eastAsia="仿宋_GB2312" w:hint="eastAsia"/>
+          <w:sz w:val="28"/>
+          <w:szCs w:val="28"/>
+        </w:rPr>
+        <w:t>指纹识别最大的问题在于其极易复制和伪造，其根源在于指纹特征存在于人体表面，容易被不法分子获取，一张挥手的照片就有可能泄露指纹信息。另外，指纹识别是接触式的，存在一定的卫生问题，当下新冠疫情肆虐，不同人员使用同一设备可能造成传染</w:t>
+      </w:r>
+      <w:r>
+        <w:rPr>
+          <w:rFonts w:eastAsia="仿宋_GB2312" w:hint="eastAsia"/>
+          <w:sz w:val="28"/>
+          <w:szCs w:val="28"/>
+        </w:rPr>
+        <w:t>。</w:t>
+      </w:r>
+    </w:p>
+    <w:p>
+      <w:pPr>
+        <w:spacing w:line="500" w:lineRule="exact"/>
+        <w:ind w:firstLineChars="200" w:firstLine="560"/>
+        <w:rPr>
+          <w:rFonts w:eastAsia="仿宋_GB2312"/>
+          <w:sz w:val="28"/>
+          <w:szCs w:val="28"/>
+        </w:rPr>
+      </w:pPr>
+      <w:r>
+        <w:rPr>
+          <w:rFonts w:eastAsia="仿宋_GB2312" w:hint="eastAsia"/>
+          <w:sz w:val="28"/>
+          <w:szCs w:val="28"/>
+        </w:rPr>
+        <w:t>由于指纹识别存在种种缺陷，一种新的生物特征识别被提出，那就是基于手部静脉特征的身份识别技术。日本和韩国的一些公司推出了基于此类技术的产品，该项技术还未被大范围的应用</w:t>
+      </w:r>
+      <w:r>
+        <w:rPr>
+          <w:rFonts w:eastAsia="仿宋_GB2312" w:hint="eastAsia"/>
+          <w:sz w:val="28"/>
+          <w:szCs w:val="28"/>
+        </w:rPr>
+        <w:t>，有广阔的研究和应用前景。静脉识别大体可以分为三类：指静脉识别、掌静脉识别和手背静脉识别。</w:t>
+      </w:r>
+    </w:p>
+    <w:p>
+      <w:pPr>
+        <w:spacing w:line="500" w:lineRule="exact"/>
+        <w:ind w:firstLineChars="200" w:firstLine="560"/>
+        <w:rPr>
+          <w:rFonts w:eastAsia="仿宋_GB2312"/>
+          <w:sz w:val="28"/>
+          <w:szCs w:val="28"/>
+        </w:rPr>
+      </w:pPr>
+      <w:r>
+        <w:rPr>
+          <w:rFonts w:eastAsia="仿宋_GB2312" w:hint="eastAsia"/>
+          <w:sz w:val="28"/>
+          <w:szCs w:val="28"/>
+        </w:rPr>
+        <w:t>手指静脉识别技术是一种全新的生物特征识别技术，也是当前生</w:t>
+      </w:r>
+      <w:r>
+        <w:rPr>
+          <w:rFonts w:eastAsia="仿宋_GB2312" w:hint="eastAsia"/>
+          <w:sz w:val="28"/>
+          <w:szCs w:val="28"/>
+        </w:rPr>
+        <w:lastRenderedPageBreak/>
+        <w:t>物识别技术中研究最为活跃的一个领域。医学研究证明，手指静脉的形态是由人体的</w:t>
+      </w:r>
+      <w:r>
+        <w:rPr>
+          <w:rFonts w:eastAsia="仿宋_GB2312" w:hint="eastAsia"/>
+          <w:sz w:val="28"/>
+          <w:szCs w:val="28"/>
+        </w:rPr>
+        <w:t>DNA</w:t>
+      </w:r>
+      <w:r>
+        <w:rPr>
+          <w:rFonts w:eastAsia="仿宋_GB2312" w:hint="eastAsia"/>
+          <w:sz w:val="28"/>
+          <w:szCs w:val="28"/>
+        </w:rPr>
+        <w:t>及手指发育共同作用的结果。不同人的手指静脉形态各不相同，即使相同</w:t>
+      </w:r>
+      <w:r>
+        <w:rPr>
+          <w:rFonts w:eastAsia="仿宋_GB2312" w:hint="eastAsia"/>
+          <w:sz w:val="28"/>
+          <w:szCs w:val="28"/>
+        </w:rPr>
+        <w:t>DNA</w:t>
+      </w:r>
+      <w:r>
+        <w:rPr>
+          <w:rFonts w:eastAsia="仿宋_GB2312" w:hint="eastAsia"/>
+          <w:sz w:val="28"/>
+          <w:szCs w:val="28"/>
+        </w:rPr>
+        <w:t>的同卵双胞胎的手指静脉形态也不相同，而且同一人的不同手指静脉形态也不相同。此外，成年人手指静脉的形态不易发生变化。曾有研究对</w:t>
+      </w:r>
+      <w:r>
+        <w:rPr>
+          <w:rFonts w:eastAsia="仿宋_GB2312" w:hint="eastAsia"/>
+          <w:sz w:val="28"/>
+          <w:szCs w:val="28"/>
+        </w:rPr>
+        <w:t>6000</w:t>
+      </w:r>
+      <w:r>
+        <w:rPr>
+          <w:rFonts w:eastAsia="仿宋_GB2312" w:hint="eastAsia"/>
+          <w:sz w:val="28"/>
+          <w:szCs w:val="28"/>
+        </w:rPr>
+        <w:t>根手指静脉跟踪了</w:t>
+      </w:r>
+      <w:r>
+        <w:rPr>
+          <w:rFonts w:eastAsia="仿宋_GB2312" w:hint="eastAsia"/>
+          <w:sz w:val="28"/>
+          <w:szCs w:val="28"/>
+        </w:rPr>
+        <w:t>30</w:t>
+      </w:r>
+      <w:r>
+        <w:rPr>
+          <w:rFonts w:eastAsia="仿宋_GB2312" w:hint="eastAsia"/>
+          <w:sz w:val="28"/>
+          <w:szCs w:val="28"/>
+        </w:rPr>
+        <w:t>年，发现手指静脉结构仍保持稳定不变。这就为手指静脉的唯一性和稳定性提供了医学依据。手指静脉识别技术是一种将近红外光穿透手指区域，并得到手指的静脉纹路红外图像，最后根据手指静脉纹路图像对人身份进行识别。手指静脉识别技术因作为一种具有高防伪性的第二代生物识别技术而备受瞩目。</w:t>
+      </w:r>
+    </w:p>
+    <w:p>
+      <w:pPr>
+        <w:spacing w:line="500" w:lineRule="exact"/>
+        <w:ind w:firstLineChars="200" w:firstLine="560"/>
+        <w:rPr>
+          <w:rFonts w:eastAsia="仿宋_GB2312"/>
+          <w:sz w:val="28"/>
+          <w:szCs w:val="28"/>
+        </w:rPr>
+      </w:pPr>
+      <w:r>
+        <w:rPr>
+          <w:rFonts w:eastAsia="仿宋_GB2312" w:hint="eastAsia"/>
+          <w:sz w:val="28"/>
+          <w:szCs w:val="28"/>
+        </w:rPr>
+        <w:t>掌静脉识别是一种生物特征识别技术，它利用图像处理和模式识别的方法，通过分析人体手掌里面的静脉血管来进行身份识别。相对于手指静脉或指纹，掌静脉拥有更大的面积；相对于语音，掌静脉具有更好的稳定性和准确性；相对于人脸，掌静脉识别能轻易地区分双胞胎；相对于掌纹，掌静脉不易受手掌脱皮和磨损的影响；相对于虹膜，掌静脉的采集方式更容易让用户接受；相对于手背静脉，掌静脉拥有更为丰富的信息。</w:t>
+      </w:r>
+    </w:p>
+    <w:p>
+      <w:pPr>
+        <w:spacing w:line="500" w:lineRule="exact"/>
+        <w:ind w:firstLineChars="200" w:firstLine="560"/>
+        <w:rPr>
+          <w:rFonts w:eastAsia="仿宋_GB2312"/>
+          <w:sz w:val="28"/>
+          <w:szCs w:val="28"/>
+        </w:rPr>
+      </w:pPr>
+      <w:r>
+        <w:rPr>
+          <w:rFonts w:eastAsia="仿宋_GB2312" w:hint="eastAsia"/>
+          <w:sz w:val="28"/>
+          <w:szCs w:val="28"/>
+        </w:rPr>
+        <w:t>手背部静脉识别是一种新的生物特征识别技术，通过提取人的手部静脉图像特征进行人的身份识别，具有非接触、不可复制、特征稳定等优点，在手背三种手部静脉识别方式中，手背皮肤较薄且静脉血管结构较复杂。</w:t>
+      </w:r>
+    </w:p>
+    <w:p>
+      <w:pPr>
+        <w:spacing w:line="500" w:lineRule="exact"/>
+        <w:ind w:firstLineChars="200" w:firstLine="560"/>
+        <w:rPr>
+          <w:rFonts w:eastAsia="仿宋_GB2312"/>
+          <w:sz w:val="28"/>
+          <w:szCs w:val="28"/>
+        </w:rPr>
+      </w:pPr>
+      <w:r>
+        <w:rPr>
+          <w:rFonts w:eastAsia="仿宋_GB2312" w:hint="eastAsia"/>
+          <w:sz w:val="28"/>
+          <w:szCs w:val="28"/>
+        </w:rPr>
+        <w:t>同指纹识别、虹膜识别等众多的生物特征识别技术相比，静脉特征识别技术具有以下主要优势：</w:t>
+      </w:r>
+    </w:p>
+    <w:p>
+      <w:pPr>
+        <w:spacing w:line="500" w:lineRule="exact"/>
+        <w:ind w:firstLineChars="200" w:firstLine="560"/>
+        <w:rPr>
+          <w:rFonts w:eastAsia="仿宋_GB2312"/>
+          <w:sz w:val="28"/>
+          <w:szCs w:val="28"/>
+        </w:rPr>
+      </w:pPr>
+      <w:r>
+        <w:rPr>
+          <w:rFonts w:eastAsia="仿宋_GB2312" w:hint="eastAsia"/>
+          <w:sz w:val="28"/>
+          <w:szCs w:val="28"/>
+        </w:rPr>
+        <w:t>(1)</w:t>
+      </w:r>
+      <w:r>
+        <w:rPr>
+          <w:rFonts w:eastAsia="仿宋_GB2312" w:hint="eastAsia"/>
+          <w:sz w:val="28"/>
+          <w:szCs w:val="28"/>
+        </w:rPr>
+        <w:t>由于静脉分布藏匿于身体内部，是一种活体生物特征，不存在仿制或失窃的风险，而且人类手部表面的皮肤条件不会对认证工作造成影响，稳定性更高；</w:t>
+      </w:r>
+    </w:p>
+    <w:p>
+      <w:pPr>
+        <w:spacing w:line="500" w:lineRule="exact"/>
+        <w:ind w:firstLineChars="200" w:firstLine="560"/>
+        <w:rPr>
+          <w:rFonts w:eastAsia="仿宋_GB2312"/>
+          <w:sz w:val="28"/>
+          <w:szCs w:val="28"/>
+        </w:rPr>
+      </w:pPr>
+    </w:p>
+    <w:p>
+      <w:pPr>
+        <w:spacing w:line="500" w:lineRule="exact"/>
+        <w:ind w:firstLineChars="200" w:firstLine="560"/>
+        <w:rPr>
+          <w:rFonts w:eastAsia="仿宋_GB2312"/>
+          <w:sz w:val="28"/>
+          <w:szCs w:val="28"/>
+        </w:rPr>
+      </w:pPr>
+      <w:r>
+        <w:rPr>
+          <w:rFonts w:eastAsia="仿宋_GB2312" w:hint="eastAsia"/>
+          <w:sz w:val="28"/>
+          <w:szCs w:val="28"/>
+        </w:rPr>
+        <w:lastRenderedPageBreak/>
+        <w:t>(2)</w:t>
+      </w:r>
+      <w:r>
+        <w:rPr>
+          <w:rFonts w:eastAsia="仿宋_GB2312" w:hint="eastAsia"/>
+          <w:sz w:val="28"/>
+          <w:szCs w:val="28"/>
+        </w:rPr>
+        <w:t>图像采集使用非侵入性和非接触性的红外成像技术，采集过程友好，同时更加安全卫生，在人流量很大的公共场所可以避免细菌的传播；</w:t>
+      </w:r>
+    </w:p>
+    <w:p>
+      <w:pPr>
+        <w:spacing w:line="500" w:lineRule="exact"/>
+        <w:ind w:firstLineChars="200" w:firstLine="560"/>
+        <w:rPr>
+          <w:rFonts w:eastAsia="仿宋_GB2312"/>
+          <w:sz w:val="28"/>
+          <w:szCs w:val="28"/>
+        </w:rPr>
+      </w:pPr>
+      <w:r>
+        <w:rPr>
+          <w:rFonts w:eastAsia="仿宋_GB2312" w:hint="eastAsia"/>
+          <w:sz w:val="28"/>
+          <w:szCs w:val="28"/>
+        </w:rPr>
+        <w:t>(3)</w:t>
+      </w:r>
+      <w:r>
+        <w:rPr>
+          <w:rFonts w:eastAsia="仿宋_GB2312" w:hint="eastAsia"/>
+          <w:sz w:val="28"/>
+          <w:szCs w:val="28"/>
+        </w:rPr>
+        <w:t>采集设备简单，花费低廉，带有红外光源的低分辨率相机即可满足采集要求。</w:t>
+      </w:r>
+    </w:p>
+    <w:p>
+      <w:pPr>
+        <w:spacing w:line="500" w:lineRule="exact"/>
+        <w:ind w:firstLineChars="200" w:firstLine="560"/>
+        <w:rPr>
+          <w:rFonts w:eastAsia="仿宋_GB2312"/>
+          <w:sz w:val="28"/>
+          <w:szCs w:val="28"/>
+        </w:rPr>
+      </w:pPr>
+      <w:r>
+        <w:rPr>
+          <w:rFonts w:eastAsia="仿宋_GB2312" w:hint="eastAsia"/>
+          <w:sz w:val="28"/>
+          <w:szCs w:val="28"/>
+        </w:rPr>
+        <w:t>本次项目主要关注指静脉和掌静脉的</w:t>
+      </w:r>
+      <w:r>
+        <w:rPr>
+          <w:rFonts w:eastAsia="仿宋_GB2312" w:hint="eastAsia"/>
+          <w:sz w:val="28"/>
+          <w:szCs w:val="28"/>
+        </w:rPr>
+        <w:t>R</w:t>
+      </w:r>
+      <w:r>
+        <w:rPr>
+          <w:rFonts w:eastAsia="仿宋_GB2312"/>
+          <w:sz w:val="28"/>
+          <w:szCs w:val="28"/>
+        </w:rPr>
+        <w:t>OI</w:t>
+      </w:r>
+      <w:r>
+        <w:rPr>
+          <w:rFonts w:eastAsia="仿宋_GB2312" w:hint="eastAsia"/>
+          <w:sz w:val="28"/>
+          <w:szCs w:val="28"/>
+        </w:rPr>
+        <w:t>区域提取以及特征提取，特征匹配。</w:t>
+      </w:r>
+    </w:p>
+    <w:p>
+      <w:pPr>
+        <w:spacing w:line="500" w:lineRule="exact"/>
+        <w:ind w:firstLineChars="200" w:firstLine="560"/>
+        <w:rPr>
+          <w:rFonts w:eastAsia="仿宋_GB2312"/>
           <w:color w:val="008000"/>
           <w:sz w:val="28"/>
           <w:szCs w:val="28"/>
@@ -1287,12 +1659,12 @@
       </w:r>
       <w:smartTag w:uri="urn:schemas-microsoft-com:office:smarttags" w:element="chmetcnv">
         <w:smartTagPr>
+          <w:attr w:name="TCSC" w:val="0"/>
+          <w:attr w:name="NumberType" w:val="1"/>
+          <w:attr w:name="Negative" w:val="False"/>
+          <w:attr w:name="HasSpace" w:val="False"/>
+          <w:attr w:name="SourceValue" w:val="20"/>
           <w:attr w:name="UnitName" w:val="磅"/>
-          <w:attr w:name="SourceValue" w:val="20"/>
-          <w:attr w:name="HasSpace" w:val="False"/>
-          <w:attr w:name="Negative" w:val="False"/>
-          <w:attr w:name="NumberType" w:val="1"/>
-          <w:attr w:name="TCSC" w:val="0"/>
         </w:smartTagPr>
         <w:r>
           <w:rPr>
@@ -1326,7 +1698,7 @@
     <w:p>
       <w:pPr>
         <w:spacing w:line="500" w:lineRule="exact"/>
-        <w:ind w:firstLineChars="196" w:firstLine="549"/>
+        <w:ind w:firstLineChars="196" w:firstLine="866"/>
         <w:rPr>
           <w:rFonts w:eastAsia="仿宋_GB2312"/>
           <w:b/>
@@ -1336,31 +1708,40 @@
       </w:pPr>
       <w:r>
         <w:rPr>
-          <w:rFonts w:ascii="黑体" w:eastAsia="黑体" w:hAnsi="黑体"/>
-          <w:bCs/>
-          <w:sz w:val="28"/>
-          <w:szCs w:val="28"/>
+          <w:rStyle w:val="10"/>
         </w:rPr>
         <w:t>二</w:t>
       </w:r>
       <w:r>
         <w:rPr>
-          <w:rFonts w:ascii="宋体" w:hAnsi="宋体" w:hint="eastAsia"/>
-          <w:b/>
-          <w:bCs/>
-          <w:sz w:val="28"/>
-          <w:szCs w:val="28"/>
+          <w:rStyle w:val="10"/>
+          <w:rFonts w:hint="eastAsia"/>
         </w:rPr>
         <w:t>、</w:t>
       </w:r>
       <w:r>
         <w:rPr>
-          <w:rFonts w:ascii="黑体" w:eastAsia="黑体" w:hAnsi="黑体"/>
-          <w:bCs/>
-          <w:sz w:val="28"/>
-          <w:szCs w:val="28"/>
-        </w:rPr>
-        <w:t>方案论证(设计理念)</w:t>
+          <w:rStyle w:val="10"/>
+        </w:rPr>
+        <w:t>方案论证</w:t>
+      </w:r>
+      <w:r>
+        <w:rPr>
+          <w:rStyle w:val="10"/>
+        </w:rPr>
+        <w:t>(</w:t>
+      </w:r>
+      <w:r>
+        <w:rPr>
+          <w:rStyle w:val="10"/>
+        </w:rPr>
+        <w:t>设计理念</w:t>
+      </w:r>
+      <w:r>
+        <w:rPr>
+          <w:rStyle w:val="10"/>
+        </w:rPr>
+        <w:t>)</w:t>
       </w:r>
       <w:r>
         <w:rPr>
@@ -1402,11 +1783,83 @@
       </w:pPr>
       <w:r>
         <w:rPr>
-          <w:rFonts w:eastAsia="仿宋_GB2312"/>
-          <w:sz w:val="28"/>
-          <w:szCs w:val="28"/>
-        </w:rPr>
-        <w:t>说明设计原理（理念）并进行方案选择，阐明为什么要选择这个设计方案以及所采用方案的特点。</w:t>
+          <w:rFonts w:eastAsia="仿宋_GB2312" w:hint="eastAsia"/>
+          <w:sz w:val="28"/>
+          <w:szCs w:val="28"/>
+        </w:rPr>
+        <w:t>本项目首先通过红外设备获取了手指和手掌的红外图像，但由于我们需要研究的区域并不是整个图像，</w:t>
+      </w:r>
+      <w:r>
+        <w:rPr>
+          <w:rFonts w:eastAsia="仿宋_GB2312" w:hint="eastAsia"/>
+          <w:sz w:val="28"/>
+          <w:szCs w:val="28"/>
+        </w:rPr>
+        <w:t>且</w:t>
+      </w:r>
+      <w:r>
+        <w:rPr>
+          <w:rFonts w:eastAsia="仿宋_GB2312" w:hint="eastAsia"/>
+          <w:sz w:val="28"/>
+          <w:szCs w:val="28"/>
+        </w:rPr>
+        <w:t>静脉采集过程中，手指和手掌的自由度较大，会出现平移、旋转等现象，导致同一个手指或手掌两次采集的图像出现差异；采集图片以手作为前景区域和以环境为背景区域，而背景区域对识别没有任何贡献，甚至会很大程度上影响特征提取的正确率。因此在使用手部静脉做身份认证和识别时，需截取采集图像中手指和手掌的</w:t>
+      </w:r>
+      <w:r>
+        <w:rPr>
+          <w:rFonts w:eastAsia="仿宋_GB2312" w:hint="eastAsia"/>
+          <w:sz w:val="28"/>
+          <w:szCs w:val="28"/>
+        </w:rPr>
+        <w:t>ROI</w:t>
+      </w:r>
+      <w:r>
+        <w:rPr>
+          <w:rFonts w:eastAsia="仿宋_GB2312" w:hint="eastAsia"/>
+          <w:sz w:val="28"/>
+          <w:szCs w:val="28"/>
+        </w:rPr>
+        <w:t>区域作为输入图像进行认证和识别</w:t>
+      </w:r>
+      <w:r>
+        <w:rPr>
+          <w:rFonts w:eastAsia="仿宋_GB2312" w:hint="eastAsia"/>
+          <w:sz w:val="28"/>
+          <w:szCs w:val="28"/>
+        </w:rPr>
+        <w:t>。</w:t>
+      </w:r>
+      <w:r>
+        <w:rPr>
+          <w:rFonts w:eastAsia="仿宋_GB2312" w:hint="eastAsia"/>
+          <w:sz w:val="28"/>
+          <w:szCs w:val="28"/>
+        </w:rPr>
+        <w:t>手指图像和手掌图像的结构特征大为不同，因此需要设计两套方案，分别对手指图像和手掌图像进行处理，提取出</w:t>
+      </w:r>
+      <w:r>
+        <w:rPr>
+          <w:rFonts w:eastAsia="仿宋_GB2312" w:hint="eastAsia"/>
+          <w:sz w:val="28"/>
+          <w:szCs w:val="28"/>
+        </w:rPr>
+        <w:t>R</w:t>
+      </w:r>
+      <w:r>
+        <w:rPr>
+          <w:rFonts w:eastAsia="仿宋_GB2312"/>
+          <w:sz w:val="28"/>
+          <w:szCs w:val="28"/>
+        </w:rPr>
+        <w:t>OI</w:t>
+      </w:r>
+      <w:r>
+        <w:rPr>
+          <w:rFonts w:eastAsia="仿宋_GB2312" w:hint="eastAsia"/>
+          <w:sz w:val="28"/>
+          <w:szCs w:val="28"/>
+        </w:rPr>
+        <w:t>区域，构成我们的数据集的基础。</w:t>
       </w:r>
     </w:p>
     <w:p>
@@ -1421,17 +1874,2226 @@
       </w:pPr>
       <w:r>
         <w:rPr>
-          <w:rFonts w:eastAsia="仿宋_GB2312"/>
-          <w:sz w:val="28"/>
-          <w:szCs w:val="28"/>
-        </w:rPr>
-        <w:t>包括：重点说明要实现的功能及其要求、系统的安全性、数据的完整性、应用的运行环境及其性能等要求。</w:t>
+          <w:rFonts w:eastAsia="仿宋_GB2312" w:hint="eastAsia"/>
+          <w:sz w:val="28"/>
+          <w:szCs w:val="28"/>
+        </w:rPr>
+        <w:t>提取到</w:t>
+      </w:r>
+      <w:r>
+        <w:rPr>
+          <w:rFonts w:eastAsia="仿宋_GB2312" w:hint="eastAsia"/>
+          <w:sz w:val="28"/>
+          <w:szCs w:val="28"/>
+        </w:rPr>
+        <w:t>ROI</w:t>
+      </w:r>
+      <w:r>
+        <w:rPr>
+          <w:rFonts w:eastAsia="仿宋_GB2312" w:hint="eastAsia"/>
+          <w:sz w:val="28"/>
+          <w:szCs w:val="28"/>
+        </w:rPr>
+        <w:t>区域之后，为了完善数据集，我们要对图像进行一些增强。</w:t>
+      </w:r>
+      <w:r>
+        <w:rPr>
+          <w:rFonts w:eastAsia="仿宋_GB2312" w:hint="eastAsia"/>
+          <w:sz w:val="28"/>
+          <w:szCs w:val="28"/>
+        </w:rPr>
+        <w:t>由于组织对光吸收的不均匀性导致图像存在亮暗区，因此我们使用全局直方图均衡化来增强对比度，之后可以考虑使用</w:t>
+      </w:r>
+      <w:r>
+        <w:rPr>
+          <w:rFonts w:eastAsia="仿宋_GB2312" w:hint="eastAsia"/>
+          <w:sz w:val="28"/>
+          <w:szCs w:val="28"/>
+        </w:rPr>
+        <w:t>对比度受限的自适应直方图均衡化</w:t>
+      </w:r>
+      <w:r>
+        <w:rPr>
+          <w:rFonts w:eastAsia="仿宋_GB2312" w:hint="eastAsia"/>
+          <w:sz w:val="28"/>
+          <w:szCs w:val="28"/>
+        </w:rPr>
+        <w:t>（</w:t>
+      </w:r>
+      <w:r>
+        <w:rPr>
+          <w:rFonts w:eastAsia="仿宋_GB2312" w:hint="eastAsia"/>
+          <w:sz w:val="28"/>
+          <w:szCs w:val="28"/>
+        </w:rPr>
+        <w:t>CLAHE</w:t>
+      </w:r>
+      <w:r>
+        <w:rPr>
+          <w:rFonts w:eastAsia="仿宋_GB2312" w:hint="eastAsia"/>
+          <w:sz w:val="28"/>
+          <w:szCs w:val="28"/>
+        </w:rPr>
+        <w:t>）以及</w:t>
+      </w:r>
+      <w:r>
+        <w:rPr>
+          <w:rFonts w:eastAsia="仿宋_GB2312" w:hint="eastAsia"/>
+          <w:sz w:val="28"/>
+          <w:szCs w:val="28"/>
+        </w:rPr>
+        <w:t>Ga</w:t>
+      </w:r>
+      <w:r>
+        <w:rPr>
+          <w:rFonts w:eastAsia="仿宋_GB2312"/>
+          <w:sz w:val="28"/>
+          <w:szCs w:val="28"/>
+        </w:rPr>
+        <w:t>bor</w:t>
+      </w:r>
+      <w:r>
+        <w:rPr>
+          <w:rFonts w:eastAsia="仿宋_GB2312" w:hint="eastAsia"/>
+          <w:sz w:val="28"/>
+          <w:szCs w:val="28"/>
+        </w:rPr>
+        <w:t>滤波等图像增强的方法来增强图像特征，为后续工作提供便利。</w:t>
       </w:r>
     </w:p>
     <w:p>
       <w:pPr>
         <w:spacing w:line="500" w:lineRule="exact"/>
-        <w:ind w:firstLineChars="196" w:firstLine="549"/>
+        <w:ind w:firstLineChars="200" w:firstLine="560"/>
+        <w:rPr>
+          <w:rFonts w:eastAsia="仿宋_GB2312"/>
+          <w:sz w:val="28"/>
+          <w:szCs w:val="28"/>
+        </w:rPr>
+      </w:pPr>
+      <w:r>
+        <w:rPr>
+          <w:rFonts w:eastAsia="仿宋_GB2312" w:hint="eastAsia"/>
+          <w:sz w:val="28"/>
+          <w:szCs w:val="28"/>
+        </w:rPr>
+        <w:t>数据集制作完成后，我们需要进行特征提取，最后再根据提取出</w:t>
+      </w:r>
+      <w:r>
+        <w:rPr>
+          <w:rFonts w:eastAsia="仿宋_GB2312" w:hint="eastAsia"/>
+          <w:sz w:val="28"/>
+          <w:szCs w:val="28"/>
+        </w:rPr>
+        <w:lastRenderedPageBreak/>
+        <w:t>的特征进行分类识别。传统的特征提取方法有：对图像进行</w:t>
+      </w:r>
+      <w:proofErr w:type="gramStart"/>
+      <w:r>
+        <w:rPr>
+          <w:rFonts w:eastAsia="仿宋_GB2312" w:hint="eastAsia"/>
+          <w:sz w:val="28"/>
+          <w:szCs w:val="28"/>
+        </w:rPr>
+        <w:t>二值化特征提取</w:t>
+      </w:r>
+      <w:proofErr w:type="gramEnd"/>
+      <w:r>
+        <w:rPr>
+          <w:rFonts w:eastAsia="仿宋_GB2312" w:hint="eastAsia"/>
+          <w:sz w:val="28"/>
+          <w:szCs w:val="28"/>
+        </w:rPr>
+        <w:t>，</w:t>
+      </w:r>
+      <w:r>
+        <w:rPr>
+          <w:rFonts w:eastAsia="仿宋_GB2312" w:hint="eastAsia"/>
+          <w:sz w:val="28"/>
+          <w:szCs w:val="28"/>
+        </w:rPr>
+        <w:t>LBP</w:t>
+      </w:r>
+      <w:r>
+        <w:rPr>
+          <w:rFonts w:eastAsia="仿宋_GB2312" w:hint="eastAsia"/>
+          <w:sz w:val="28"/>
+          <w:szCs w:val="28"/>
+        </w:rPr>
+        <w:t>特征提取及其变体，</w:t>
+      </w:r>
+      <w:r>
+        <w:rPr>
+          <w:rFonts w:eastAsia="仿宋_GB2312" w:hint="eastAsia"/>
+          <w:sz w:val="28"/>
+          <w:szCs w:val="28"/>
+        </w:rPr>
+        <w:t>SIFT</w:t>
+      </w:r>
+      <w:r>
+        <w:rPr>
+          <w:rFonts w:eastAsia="仿宋_GB2312" w:hint="eastAsia"/>
+          <w:sz w:val="28"/>
+          <w:szCs w:val="28"/>
+        </w:rPr>
+        <w:t>、</w:t>
+      </w:r>
+      <w:proofErr w:type="spellStart"/>
+      <w:r>
+        <w:rPr>
+          <w:rFonts w:eastAsia="仿宋_GB2312" w:hint="eastAsia"/>
+          <w:sz w:val="28"/>
+          <w:szCs w:val="28"/>
+        </w:rPr>
+        <w:t>RootSIFT</w:t>
+      </w:r>
+      <w:proofErr w:type="spellEnd"/>
+      <w:r>
+        <w:rPr>
+          <w:rFonts w:eastAsia="仿宋_GB2312" w:hint="eastAsia"/>
+          <w:sz w:val="28"/>
+          <w:szCs w:val="28"/>
+        </w:rPr>
+        <w:t>、</w:t>
+      </w:r>
+      <w:r>
+        <w:rPr>
+          <w:rFonts w:eastAsia="仿宋_GB2312" w:hint="eastAsia"/>
+          <w:sz w:val="28"/>
+          <w:szCs w:val="28"/>
+        </w:rPr>
+        <w:t>SURF</w:t>
+      </w:r>
+      <w:r>
+        <w:rPr>
+          <w:rFonts w:eastAsia="仿宋_GB2312" w:hint="eastAsia"/>
+          <w:sz w:val="28"/>
+          <w:szCs w:val="28"/>
+        </w:rPr>
+        <w:t>等</w:t>
+      </w:r>
+      <w:r>
+        <w:rPr>
+          <w:rFonts w:eastAsia="仿宋_GB2312" w:hint="eastAsia"/>
+          <w:sz w:val="28"/>
+          <w:szCs w:val="28"/>
+        </w:rPr>
+        <w:t>局部不变特征提取。近些年来，人工智能的兴起使得卷积神经网络备受瞩目，它具有极强的特征提取能力，在许多领域超过了人工设计的特征提取方式，特别是深度卷积网络，数以千万</w:t>
+      </w:r>
+      <w:r>
+        <w:rPr>
+          <w:rFonts w:eastAsia="仿宋_GB2312" w:hint="eastAsia"/>
+          <w:sz w:val="28"/>
+          <w:szCs w:val="28"/>
+        </w:rPr>
+        <w:t>计</w:t>
+      </w:r>
+      <w:r>
+        <w:rPr>
+          <w:rFonts w:eastAsia="仿宋_GB2312" w:hint="eastAsia"/>
+          <w:sz w:val="28"/>
+          <w:szCs w:val="28"/>
+        </w:rPr>
+        <w:t>的参数</w:t>
+      </w:r>
+      <w:r>
+        <w:rPr>
+          <w:rFonts w:eastAsia="仿宋_GB2312" w:hint="eastAsia"/>
+          <w:sz w:val="28"/>
+          <w:szCs w:val="28"/>
+        </w:rPr>
+        <w:t>赋予了其探查到那些人眼无法注意到的微小特征，因此，本项目使用了深度卷积网络的代表</w:t>
+      </w:r>
+      <w:r>
+        <w:rPr>
+          <w:rFonts w:eastAsia="仿宋_GB2312" w:hint="eastAsia"/>
+          <w:sz w:val="28"/>
+          <w:szCs w:val="28"/>
+        </w:rPr>
+        <w:t>V</w:t>
+      </w:r>
+      <w:r>
+        <w:rPr>
+          <w:rFonts w:eastAsia="仿宋_GB2312"/>
+          <w:sz w:val="28"/>
+          <w:szCs w:val="28"/>
+        </w:rPr>
+        <w:t>GG-19</w:t>
+      </w:r>
+      <w:r>
+        <w:rPr>
+          <w:rFonts w:eastAsia="仿宋_GB2312" w:hint="eastAsia"/>
+          <w:sz w:val="28"/>
+          <w:szCs w:val="28"/>
+        </w:rPr>
+        <w:t>来提取特征，最后使用若干层全连接层进行降采样，使用</w:t>
+      </w:r>
+      <w:proofErr w:type="spellStart"/>
+      <w:r>
+        <w:rPr>
+          <w:rFonts w:eastAsia="仿宋_GB2312" w:hint="eastAsia"/>
+          <w:sz w:val="28"/>
+          <w:szCs w:val="28"/>
+        </w:rPr>
+        <w:t>s</w:t>
+      </w:r>
+      <w:r>
+        <w:rPr>
+          <w:rFonts w:eastAsia="仿宋_GB2312"/>
+          <w:sz w:val="28"/>
+          <w:szCs w:val="28"/>
+        </w:rPr>
+        <w:t>oftmax</w:t>
+      </w:r>
+      <w:proofErr w:type="spellEnd"/>
+      <w:r>
+        <w:rPr>
+          <w:rFonts w:eastAsia="仿宋_GB2312" w:hint="eastAsia"/>
+          <w:sz w:val="28"/>
+          <w:szCs w:val="28"/>
+        </w:rPr>
+        <w:t>作为分类器输出分类结果。</w:t>
+      </w:r>
+    </w:p>
+    <w:p>
+      <w:pPr>
+        <w:spacing w:line="500" w:lineRule="exact"/>
+        <w:ind w:firstLineChars="200" w:firstLine="883"/>
+        <w:rPr>
+          <w:rFonts w:eastAsia="仿宋_GB2312"/>
+          <w:b/>
+          <w:sz w:val="28"/>
+          <w:szCs w:val="28"/>
+        </w:rPr>
+      </w:pPr>
+      <w:r>
+        <w:rPr>
+          <w:rStyle w:val="10"/>
+        </w:rPr>
+        <w:t>三、过程论述</w:t>
+      </w:r>
+      <w:r>
+        <w:rPr>
+          <w:rFonts w:eastAsia="仿宋_GB2312"/>
+          <w:color w:val="008000"/>
+          <w:sz w:val="28"/>
+          <w:szCs w:val="28"/>
+        </w:rPr>
+        <w:t>（格式：宋体，</w:t>
+      </w:r>
+      <w:r>
+        <w:rPr>
+          <w:rFonts w:eastAsia="仿宋_GB2312"/>
+          <w:color w:val="008000"/>
+          <w:sz w:val="28"/>
+          <w:szCs w:val="28"/>
+        </w:rPr>
+        <w:t>4</w:t>
+      </w:r>
+      <w:r>
+        <w:rPr>
+          <w:rFonts w:eastAsia="仿宋_GB2312"/>
+          <w:color w:val="008000"/>
+          <w:sz w:val="28"/>
+          <w:szCs w:val="28"/>
+        </w:rPr>
+        <w:t>号，加粗，两端对齐）</w:t>
+      </w:r>
+    </w:p>
+    <w:p>
+      <w:pPr>
+        <w:pStyle w:val="2"/>
+      </w:pPr>
+      <w:r>
+        <w:rPr>
+          <w:rFonts w:hint="eastAsia"/>
+        </w:rPr>
+        <w:t>指静脉</w:t>
+      </w:r>
+      <w:r>
+        <w:rPr>
+          <w:rFonts w:hint="eastAsia"/>
+        </w:rPr>
+        <w:t>R</w:t>
+      </w:r>
+      <w:r>
+        <w:t>OI</w:t>
+      </w:r>
+      <w:r>
+        <w:rPr>
+          <w:rFonts w:hint="eastAsia"/>
+        </w:rPr>
+        <w:t>提取</w:t>
+      </w:r>
+    </w:p>
+    <w:p>
+      <w:r>
+        <w:rPr>
+          <w:rFonts w:hint="eastAsia"/>
+        </w:rPr>
+        <w:t>本项目设计的指静脉</w:t>
+      </w:r>
+      <w:r>
+        <w:rPr>
+          <w:rFonts w:hint="eastAsia"/>
+        </w:rPr>
+        <w:t>ROI</w:t>
+      </w:r>
+      <w:r>
+        <w:rPr>
+          <w:rFonts w:hint="eastAsia"/>
+        </w:rPr>
+        <w:t>提取流程图如下：</w:t>
+      </w:r>
+    </w:p>
+    <w:p>
+      <w:r>
+        <w:rPr>
+          <w:noProof/>
+        </w:rPr>
+        <w:drawing>
+          <wp:inline distT="0" distB="0" distL="0" distR="0" wp14:anchorId="18B06300" wp14:editId="2BA5F373">
+            <wp:extent cx="5274310" cy="2613025"/>
+            <wp:effectExtent l="0" t="0" r="2540" b="0"/>
+            <wp:docPr id="2" name="图片 2" descr="图示&#10;&#10;描述已自动生成"/>
+            <wp:cNvGraphicFramePr>
+              <a:graphicFrameLocks xmlns:a="http://schemas.openxmlformats.org/drawingml/2006/main" noChangeAspect="1"/>
+            </wp:cNvGraphicFramePr>
+            <a:graphic xmlns:a="http://schemas.openxmlformats.org/drawingml/2006/main">
+              <a:graphicData uri="http://schemas.openxmlformats.org/drawingml/2006/picture">
+                <pic:pic xmlns:pic="http://schemas.openxmlformats.org/drawingml/2006/picture">
+                  <pic:nvPicPr>
+                    <pic:cNvPr id="2" name="图片 2" descr="图示&#10;&#10;描述已自动生成"/>
+                    <pic:cNvPicPr/>
+                  </pic:nvPicPr>
+                  <pic:blipFill>
+                    <a:blip r:embed="rId8"/>
+                    <a:stretch>
+                      <a:fillRect/>
+                    </a:stretch>
+                  </pic:blipFill>
+                  <pic:spPr>
+                    <a:xfrm>
+                      <a:off x="0" y="0"/>
+                      <a:ext cx="5274310" cy="2613025"/>
+                    </a:xfrm>
+                    <a:prstGeom prst="rect">
+                      <a:avLst/>
+                    </a:prstGeom>
+                  </pic:spPr>
+                </pic:pic>
+              </a:graphicData>
+            </a:graphic>
+          </wp:inline>
+        </w:drawing>
+      </w:r>
+    </w:p>
+    <w:p>
+      <w:pPr>
+        <w:pStyle w:val="a9"/>
+        <w:numPr>
+          <w:ilvl w:val="0"/>
+          <w:numId w:val="2"/>
+        </w:numPr>
+        <w:ind w:firstLineChars="0"/>
+      </w:pPr>
+      <w:r>
+        <w:rPr>
+          <w:rFonts w:hint="eastAsia"/>
+        </w:rPr>
+        <w:t>截去指尖：指尖不属于</w:t>
+      </w:r>
+      <w:r>
+        <w:rPr>
+          <w:rFonts w:hint="eastAsia"/>
+        </w:rPr>
+        <w:t>R</w:t>
+      </w:r>
+      <w:r>
+        <w:t>OI</w:t>
+      </w:r>
+      <w:r>
+        <w:rPr>
+          <w:rFonts w:hint="eastAsia"/>
+        </w:rPr>
+        <w:t>区域，去除之后对</w:t>
+      </w:r>
+      <w:r>
+        <w:rPr>
+          <w:rFonts w:hint="eastAsia"/>
+        </w:rPr>
+        <w:t>R</w:t>
+      </w:r>
+      <w:r>
+        <w:t>OI</w:t>
+      </w:r>
+      <w:r>
+        <w:rPr>
+          <w:rFonts w:hint="eastAsia"/>
+        </w:rPr>
+        <w:t>提取没有影响，同时去除了圆弧形的边界，只剩下两条近乎竖直的边界，使得轮廓提取更加容易</w:t>
+      </w:r>
+      <w:r>
+        <w:rPr>
+          <w:rFonts w:hint="eastAsia"/>
+        </w:rPr>
+        <w:t>，如</w:t>
+      </w:r>
+      <w:r>
+        <w:rPr>
+          <w:rFonts w:hint="eastAsia"/>
+          <w:color w:val="C00000"/>
+        </w:rPr>
+        <w:t>图</w:t>
+      </w:r>
+      <w:r>
+        <w:rPr>
+          <w:rFonts w:hint="eastAsia"/>
+        </w:rPr>
+        <w:t>所示</w:t>
+      </w:r>
+    </w:p>
+    <w:p>
+      <w:pPr>
+        <w:pStyle w:val="a9"/>
+        <w:numPr>
+          <w:ilvl w:val="0"/>
+          <w:numId w:val="2"/>
+        </w:numPr>
+        <w:ind w:firstLineChars="0"/>
+      </w:pPr>
+      <w:r>
+        <w:rPr>
+          <w:rFonts w:hint="eastAsia"/>
+        </w:rPr>
+        <w:t>竖直分割：对左右两边分别使用不同的核进行滤波，左半图的边界是从暗变亮的，因此使用</w:t>
+      </w:r>
+      <w:r>
+        <w:rPr>
+          <w:rFonts w:hint="eastAsia"/>
+          <w:color w:val="FF0000"/>
+        </w:rPr>
+        <w:t>图</w:t>
+      </w:r>
+      <w:r>
+        <w:rPr>
+          <w:rFonts w:hint="eastAsia"/>
+        </w:rPr>
+        <w:t>的核对其进行滤波，</w:t>
+      </w:r>
+      <w:proofErr w:type="gramStart"/>
+      <w:r>
+        <w:rPr>
+          <w:rFonts w:hint="eastAsia"/>
+        </w:rPr>
+        <w:lastRenderedPageBreak/>
+        <w:t>右半图的</w:t>
+      </w:r>
+      <w:proofErr w:type="gramEnd"/>
+      <w:r>
+        <w:rPr>
+          <w:rFonts w:hint="eastAsia"/>
+        </w:rPr>
+        <w:t>边界是从亮变暗的，因此使用</w:t>
+      </w:r>
+      <w:r>
+        <w:rPr>
+          <w:rFonts w:hint="eastAsia"/>
+          <w:color w:val="FF0000"/>
+        </w:rPr>
+        <w:t>图</w:t>
+      </w:r>
+      <w:r>
+        <w:rPr>
+          <w:rFonts w:hint="eastAsia"/>
+        </w:rPr>
+        <w:t>的核对其进行</w:t>
+      </w:r>
+      <w:proofErr w:type="gramStart"/>
+      <w:r>
+        <w:rPr>
+          <w:rFonts w:hint="eastAsia"/>
+        </w:rPr>
+        <w:t>滤</w:t>
+      </w:r>
+      <w:proofErr w:type="gramEnd"/>
+      <w:r>
+        <w:rPr>
+          <w:noProof/>
+        </w:rPr>
+        <w:drawing>
+          <wp:anchor distT="0" distB="0" distL="114300" distR="114300" simplePos="0" relativeHeight="251659264" behindDoc="0" locked="0" layoutInCell="1" allowOverlap="1" wp14:anchorId="20DFF05A" wp14:editId="272E4294">
+            <wp:simplePos x="0" y="0"/>
+            <wp:positionH relativeFrom="column">
+              <wp:posOffset>3181985</wp:posOffset>
+            </wp:positionH>
+            <wp:positionV relativeFrom="page">
+              <wp:posOffset>1762125</wp:posOffset>
+            </wp:positionV>
+            <wp:extent cx="1626870" cy="4000500"/>
+            <wp:effectExtent l="0" t="0" r="0" b="0"/>
+            <wp:wrapTopAndBottom/>
+            <wp:docPr id="4" name="图片 4" descr="墙上的钟表&#10;&#10;描述已自动生成"/>
+            <wp:cNvGraphicFramePr>
+              <a:graphicFrameLocks xmlns:a="http://schemas.openxmlformats.org/drawingml/2006/main" noChangeAspect="1"/>
+            </wp:cNvGraphicFramePr>
+            <a:graphic xmlns:a="http://schemas.openxmlformats.org/drawingml/2006/main">
+              <a:graphicData uri="http://schemas.openxmlformats.org/drawingml/2006/picture">
+                <pic:pic xmlns:pic="http://schemas.openxmlformats.org/drawingml/2006/picture">
+                  <pic:nvPicPr>
+                    <pic:cNvPr id="4" name="图片 4" descr="墙上的钟表&#10;&#10;描述已自动生成"/>
+                    <pic:cNvPicPr/>
+                  </pic:nvPicPr>
+                  <pic:blipFill>
+                    <a:blip r:embed="rId9">
+                      <a:extLst>
+                        <a:ext uri="{28A0092B-C50C-407E-A947-70E740481C1C}">
+                          <a14:useLocalDpi xmlns:a14="http://schemas.microsoft.com/office/drawing/2010/main" val="0"/>
+                        </a:ext>
+                      </a:extLst>
+                    </a:blip>
+                    <a:stretch>
+                      <a:fillRect/>
+                    </a:stretch>
+                  </pic:blipFill>
+                  <pic:spPr>
+                    <a:xfrm>
+                      <a:off x="0" y="0"/>
+                      <a:ext cx="1626870" cy="4000500"/>
+                    </a:xfrm>
+                    <a:prstGeom prst="rect">
+                      <a:avLst/>
+                    </a:prstGeom>
+                  </pic:spPr>
+                </pic:pic>
+              </a:graphicData>
+            </a:graphic>
+            <wp14:sizeRelH relativeFrom="margin">
+              <wp14:pctWidth>0</wp14:pctWidth>
+            </wp14:sizeRelH>
+            <wp14:sizeRelV relativeFrom="margin">
+              <wp14:pctHeight>0</wp14:pctHeight>
+            </wp14:sizeRelV>
+          </wp:anchor>
+        </w:drawing>
+      </w:r>
+      <w:r>
+        <w:rPr>
+          <w:noProof/>
+        </w:rPr>
+        <w:drawing>
+          <wp:anchor distT="0" distB="0" distL="114300" distR="114300" simplePos="0" relativeHeight="251656192" behindDoc="0" locked="0" layoutInCell="1" allowOverlap="1" wp14:anchorId="018A63E4" wp14:editId="34BCEA61">
+            <wp:simplePos x="0" y="0"/>
+            <wp:positionH relativeFrom="column">
+              <wp:posOffset>558800</wp:posOffset>
+            </wp:positionH>
+            <wp:positionV relativeFrom="page">
+              <wp:posOffset>1819275</wp:posOffset>
+            </wp:positionV>
+            <wp:extent cx="1700530" cy="3943350"/>
+            <wp:effectExtent l="0" t="0" r="0" b="0"/>
+            <wp:wrapTopAndBottom/>
+            <wp:docPr id="3" name="图片 3" descr="黑色的钟表&#10;&#10;中度可信度描述已自动生成"/>
+            <wp:cNvGraphicFramePr>
+              <a:graphicFrameLocks xmlns:a="http://schemas.openxmlformats.org/drawingml/2006/main" noChangeAspect="1"/>
+            </wp:cNvGraphicFramePr>
+            <a:graphic xmlns:a="http://schemas.openxmlformats.org/drawingml/2006/main">
+              <a:graphicData uri="http://schemas.openxmlformats.org/drawingml/2006/picture">
+                <pic:pic xmlns:pic="http://schemas.openxmlformats.org/drawingml/2006/picture">
+                  <pic:nvPicPr>
+                    <pic:cNvPr id="3" name="图片 3" descr="黑色的钟表&#10;&#10;中度可信度描述已自动生成"/>
+                    <pic:cNvPicPr/>
+                  </pic:nvPicPr>
+                  <pic:blipFill>
+                    <a:blip r:embed="rId10">
+                      <a:extLst>
+                        <a:ext uri="{28A0092B-C50C-407E-A947-70E740481C1C}">
+                          <a14:useLocalDpi xmlns:a14="http://schemas.microsoft.com/office/drawing/2010/main" val="0"/>
+                        </a:ext>
+                      </a:extLst>
+                    </a:blip>
+                    <a:stretch>
+                      <a:fillRect/>
+                    </a:stretch>
+                  </pic:blipFill>
+                  <pic:spPr>
+                    <a:xfrm>
+                      <a:off x="0" y="0"/>
+                      <a:ext cx="1700530" cy="3943350"/>
+                    </a:xfrm>
+                    <a:prstGeom prst="rect">
+                      <a:avLst/>
+                    </a:prstGeom>
+                  </pic:spPr>
+                </pic:pic>
+              </a:graphicData>
+            </a:graphic>
+            <wp14:sizeRelH relativeFrom="margin">
+              <wp14:pctWidth>0</wp14:pctWidth>
+            </wp14:sizeRelH>
+            <wp14:sizeRelV relativeFrom="margin">
+              <wp14:pctHeight>0</wp14:pctHeight>
+            </wp14:sizeRelV>
+          </wp:anchor>
+        </w:drawing>
+      </w:r>
+      <w:r>
+        <w:rPr>
+          <w:rFonts w:hint="eastAsia"/>
+        </w:rPr>
+        <w:t>波</w:t>
+      </w:r>
+    </w:p>
+    <w:p>
+      <w:pPr>
+        <w:pStyle w:val="a9"/>
+        <w:numPr>
+          <w:ilvl w:val="0"/>
+          <w:numId w:val="2"/>
+        </w:numPr>
+        <w:ind w:firstLineChars="0"/>
+      </w:pPr>
+      <w:r>
+        <w:rPr>
+          <w:rFonts w:hint="eastAsia"/>
+        </w:rPr>
+        <w:t>获得边缘：将左右两部分重新组合，可以获得两条较亮的线，将它们作为边界轮廓，如</w:t>
+      </w:r>
+      <w:r>
+        <w:rPr>
+          <w:rFonts w:hint="eastAsia"/>
+          <w:color w:val="C00000"/>
+        </w:rPr>
+        <w:t>图</w:t>
+      </w:r>
+      <w:r>
+        <w:rPr>
+          <w:rFonts w:hint="eastAsia"/>
+        </w:rPr>
+        <w:t>所示</w:t>
+      </w:r>
+    </w:p>
+    <w:p>
+      <w:pPr>
+        <w:pStyle w:val="a9"/>
+        <w:numPr>
+          <w:ilvl w:val="0"/>
+          <w:numId w:val="2"/>
+        </w:numPr>
+        <w:ind w:firstLineChars="0"/>
+      </w:pPr>
+      <w:r>
+        <w:rPr>
+          <w:rFonts w:hint="eastAsia"/>
+        </w:rPr>
+        <w:t>计算中线：</w:t>
+      </w:r>
+      <w:r>
+        <w:rPr>
+          <w:rFonts w:hint="eastAsia"/>
+        </w:rPr>
+        <w:t>根据左右两条轮廓线，可以求出手指的中线，如</w:t>
+      </w:r>
+      <w:r>
+        <w:rPr>
+          <w:rFonts w:hint="eastAsia"/>
+          <w:color w:val="C00000"/>
+        </w:rPr>
+        <w:t>图</w:t>
+      </w:r>
+      <w:r>
+        <w:rPr>
+          <w:rFonts w:hint="eastAsia"/>
+        </w:rPr>
+        <w:t>所示</w:t>
+      </w:r>
+    </w:p>
+    <w:p>
+      <w:pPr>
+        <w:pStyle w:val="a9"/>
+        <w:numPr>
+          <w:ilvl w:val="0"/>
+          <w:numId w:val="2"/>
+        </w:numPr>
+        <w:ind w:firstLineChars="0"/>
+      </w:pPr>
+      <w:r>
+        <w:rPr>
+          <w:rFonts w:hint="eastAsia"/>
+        </w:rPr>
+        <w:t>旋转校正：使用最小二乘法，计算出一条直线来拟合手指的中线，以此来代表手指的方向，计算出该直线与垂直方向的夹角，即为需要旋转校正的角度，旋转后的结果如</w:t>
+      </w:r>
+      <w:r>
+        <w:rPr>
+          <w:rFonts w:hint="eastAsia"/>
+          <w:color w:val="C00000"/>
+        </w:rPr>
+        <w:t>图</w:t>
+      </w:r>
+      <w:r>
+        <w:rPr>
+          <w:rFonts w:hint="eastAsia"/>
+        </w:rPr>
+        <w:t>所示</w:t>
+      </w:r>
+    </w:p>
+    <w:p>
+      <w:pPr>
+        <w:pStyle w:val="a9"/>
+        <w:numPr>
+          <w:ilvl w:val="0"/>
+          <w:numId w:val="2"/>
+        </w:numPr>
+        <w:ind w:firstLineChars="0"/>
+        <w:rPr>
+          <w:rFonts w:hint="eastAsia"/>
+        </w:rPr>
+      </w:pPr>
+      <w:r>
+        <w:rPr>
+          <w:rFonts w:hint="eastAsia"/>
+        </w:rPr>
+        <w:t>提取</w:t>
+      </w:r>
+      <w:r>
+        <w:rPr>
+          <w:rFonts w:hint="eastAsia"/>
+        </w:rPr>
+        <w:t>R</w:t>
+      </w:r>
+      <w:r>
+        <w:t>OI</w:t>
+      </w:r>
+      <w:r>
+        <w:rPr>
+          <w:rFonts w:hint="eastAsia"/>
+        </w:rPr>
+        <w:t>：首先计算手指轮廓内的最大内接矩形，以此来确定左右截取边界，上下截取边界需要根据关节位置来确</w:t>
+      </w:r>
+      <w:r>
+        <w:rPr>
+          <w:rFonts w:hint="eastAsia"/>
+        </w:rPr>
+        <w:lastRenderedPageBreak/>
+        <w:t>定，由于采集图像时手指较为固定，所以关节位置也较为固定，因此这里采取固定值</w:t>
+      </w:r>
+      <w:r>
+        <w:rPr>
+          <w:rFonts w:hint="eastAsia"/>
+        </w:rPr>
+        <w:t>[</w:t>
+      </w:r>
+      <w:r>
+        <w:t>50 : 250]</w:t>
+      </w:r>
+      <w:r>
+        <w:rPr>
+          <w:rFonts w:hint="eastAsia"/>
+        </w:rPr>
+        <w:t>进行分割</w:t>
+      </w:r>
+      <w:r>
+        <w:rPr>
+          <w:rFonts w:hint="eastAsia"/>
+        </w:rPr>
+        <w:t>。最后确定的</w:t>
+      </w:r>
+      <w:r>
+        <w:rPr>
+          <w:rFonts w:hint="eastAsia"/>
+        </w:rPr>
+        <w:t>ROI</w:t>
+      </w:r>
+      <w:r>
+        <w:rPr>
+          <w:rFonts w:hint="eastAsia"/>
+        </w:rPr>
+        <w:t>区域还需要缩小</w:t>
+      </w:r>
+      <w:r>
+        <w:rPr>
+          <w:rFonts w:hint="eastAsia"/>
+        </w:rPr>
+        <w:t>3</w:t>
+      </w:r>
+      <w:r>
+        <w:rPr>
+          <w:rFonts w:hint="eastAsia"/>
+        </w:rPr>
+        <w:t>单位像素，留出一定的裕量，最</w:t>
+      </w:r>
+      <w:r>
+        <w:rPr>
+          <w:noProof/>
+        </w:rPr>
+        <w:drawing>
+          <wp:anchor distT="0" distB="0" distL="114300" distR="114300" simplePos="0" relativeHeight="251652096" behindDoc="0" locked="0" layoutInCell="1" allowOverlap="1" wp14:anchorId="6944D3F5" wp14:editId="4E785112">
+            <wp:simplePos x="0" y="0"/>
+            <wp:positionH relativeFrom="column">
+              <wp:posOffset>-764540</wp:posOffset>
+            </wp:positionH>
+            <wp:positionV relativeFrom="paragraph">
+              <wp:posOffset>1600200</wp:posOffset>
+            </wp:positionV>
+            <wp:extent cx="6801117" cy="3448050"/>
+            <wp:effectExtent l="0" t="0" r="0" b="0"/>
+            <wp:wrapTopAndBottom/>
+            <wp:docPr id="5" name="图片 5" descr="黑暗中的灯光&#10;&#10;中度可信度描述已自动生成"/>
+            <wp:cNvGraphicFramePr>
+              <a:graphicFrameLocks xmlns:a="http://schemas.openxmlformats.org/drawingml/2006/main" noChangeAspect="1"/>
+            </wp:cNvGraphicFramePr>
+            <a:graphic xmlns:a="http://schemas.openxmlformats.org/drawingml/2006/main">
+              <a:graphicData uri="http://schemas.openxmlformats.org/drawingml/2006/picture">
+                <pic:pic xmlns:pic="http://schemas.openxmlformats.org/drawingml/2006/picture">
+                  <pic:nvPicPr>
+                    <pic:cNvPr id="5" name="图片 5" descr="黑暗中的灯光&#10;&#10;中度可信度描述已自动生成"/>
+                    <pic:cNvPicPr>
+                      <a:picLocks noChangeAspect="1" noChangeArrowheads="1"/>
+                    </pic:cNvPicPr>
+                  </pic:nvPicPr>
+                  <pic:blipFill>
+                    <a:blip r:embed="rId11">
+                      <a:extLst>
+                        <a:ext uri="{28A0092B-C50C-407E-A947-70E740481C1C}">
+                          <a14:useLocalDpi xmlns:a14="http://schemas.microsoft.com/office/drawing/2010/main" val="0"/>
+                        </a:ext>
+                      </a:extLst>
+                    </a:blip>
+                    <a:srcRect/>
+                    <a:stretch>
+                      <a:fillRect/>
+                    </a:stretch>
+                  </pic:blipFill>
+                  <pic:spPr bwMode="auto">
+                    <a:xfrm>
+                      <a:off x="0" y="0"/>
+                      <a:ext cx="6801117" cy="3448050"/>
+                    </a:xfrm>
+                    <a:prstGeom prst="rect">
+                      <a:avLst/>
+                    </a:prstGeom>
+                    <a:noFill/>
+                    <a:ln>
+                      <a:noFill/>
+                    </a:ln>
+                  </pic:spPr>
+                </pic:pic>
+              </a:graphicData>
+            </a:graphic>
+          </wp:anchor>
+        </w:drawing>
+      </w:r>
+      <w:r>
+        <w:rPr>
+          <w:rFonts w:hint="eastAsia"/>
+        </w:rPr>
+        <w:t>终结果如</w:t>
+      </w:r>
+      <w:r>
+        <w:rPr>
+          <w:rFonts w:hint="eastAsia"/>
+          <w:color w:val="C00000"/>
+        </w:rPr>
+        <w:t>图</w:t>
+      </w:r>
+      <w:r>
+        <w:rPr>
+          <w:rFonts w:hint="eastAsia"/>
+        </w:rPr>
+        <w:t>所示。</w:t>
+      </w:r>
+    </w:p>
+    <w:p>
+      <w:pPr>
+        <w:pStyle w:val="a9"/>
+        <w:ind w:left="360" w:firstLineChars="0" w:firstLine="0"/>
+        <w:rPr>
+          <w:rFonts w:hint="eastAsia"/>
+        </w:rPr>
+      </w:pPr>
+      <w:r>
+        <w:rPr>
+          <w:rFonts w:hint="eastAsia"/>
+        </w:rPr>
+        <w:t>值得注意的是，</w:t>
+      </w:r>
+      <w:r>
+        <w:rPr>
+          <w:rFonts w:hint="eastAsia"/>
+        </w:rPr>
+        <w:t>如</w:t>
+      </w:r>
+      <w:r>
+        <w:rPr>
+          <w:rFonts w:hint="eastAsia"/>
+          <w:color w:val="C00000"/>
+        </w:rPr>
+        <w:t>图</w:t>
+      </w:r>
+      <w:r>
+        <w:rPr>
+          <w:rFonts w:hint="eastAsia"/>
+        </w:rPr>
+        <w:t>所示，可以看到手指静脉图像由于光吸收的不均匀性，导致</w:t>
+      </w:r>
+      <w:r>
+        <w:rPr>
+          <w:rFonts w:hint="eastAsia"/>
+        </w:rPr>
+        <w:t>R</w:t>
+      </w:r>
+      <w:r>
+        <w:t>OI</w:t>
+      </w:r>
+      <w:r>
+        <w:rPr>
+          <w:rFonts w:hint="eastAsia"/>
+        </w:rPr>
+        <w:t>区域整体较暗，所以先进行直方图均衡化，增大对比度，</w:t>
+      </w:r>
+      <w:proofErr w:type="gramStart"/>
+      <w:r>
+        <w:rPr>
+          <w:rFonts w:hint="eastAsia"/>
+        </w:rPr>
+        <w:t>突出暗</w:t>
+      </w:r>
+      <w:proofErr w:type="gramEnd"/>
+      <w:r>
+        <w:rPr>
+          <w:rFonts w:hint="eastAsia"/>
+        </w:rPr>
+        <w:t>部特征</w:t>
+      </w:r>
+      <w:r>
+        <w:rPr>
+          <w:rFonts w:hint="eastAsia"/>
+        </w:rPr>
+        <w:t>，再进行</w:t>
+      </w:r>
+      <w:r>
+        <w:rPr>
+          <w:rFonts w:hint="eastAsia"/>
+        </w:rPr>
+        <w:t>ROI</w:t>
+      </w:r>
+      <w:r>
+        <w:rPr>
+          <w:rFonts w:hint="eastAsia"/>
+        </w:rPr>
+        <w:t>区域的提取。</w:t>
+      </w:r>
+    </w:p>
+    <w:p>
+      <w:pPr>
+        <w:pStyle w:val="a9"/>
+        <w:ind w:left="360" w:firstLineChars="0" w:firstLine="0"/>
+        <w:rPr>
+          <w:rFonts w:hint="eastAsia"/>
+        </w:rPr>
+      </w:pPr>
+      <w:r>
+        <w:rPr>
+          <w:noProof/>
+        </w:rPr>
+        <w:drawing>
+          <wp:anchor distT="0" distB="0" distL="114300" distR="114300" simplePos="0" relativeHeight="251659264" behindDoc="0" locked="0" layoutInCell="1" allowOverlap="1" wp14:anchorId="3FAC2B50" wp14:editId="78CB0477">
+            <wp:simplePos x="0" y="0"/>
+            <wp:positionH relativeFrom="column">
+              <wp:posOffset>619125</wp:posOffset>
+            </wp:positionH>
+            <wp:positionV relativeFrom="paragraph">
+              <wp:posOffset>430530</wp:posOffset>
+            </wp:positionV>
+            <wp:extent cx="4038600" cy="1943100"/>
+            <wp:effectExtent l="0" t="0" r="0" b="0"/>
+            <wp:wrapTopAndBottom/>
+            <wp:docPr id="8" name="图片 8" descr="图片包含 游戏机&#10;&#10;描述已自动生成"/>
+            <wp:cNvGraphicFramePr>
+              <a:graphicFrameLocks xmlns:a="http://schemas.openxmlformats.org/drawingml/2006/main" noChangeAspect="1"/>
+            </wp:cNvGraphicFramePr>
+            <a:graphic xmlns:a="http://schemas.openxmlformats.org/drawingml/2006/main">
+              <a:graphicData uri="http://schemas.openxmlformats.org/drawingml/2006/picture">
+                <pic:pic xmlns:pic="http://schemas.openxmlformats.org/drawingml/2006/picture">
+                  <pic:nvPicPr>
+                    <pic:cNvPr id="8" name="图片 8" descr="图片包含 游戏机&#10;&#10;描述已自动生成"/>
+                    <pic:cNvPicPr>
+                      <a:picLocks noChangeAspect="1" noChangeArrowheads="1"/>
+                    </pic:cNvPicPr>
+                  </pic:nvPicPr>
+                  <pic:blipFill>
+                    <a:blip r:embed="rId12">
+                      <a:extLst>
+                        <a:ext uri="{28A0092B-C50C-407E-A947-70E740481C1C}">
+                          <a14:useLocalDpi xmlns:a14="http://schemas.microsoft.com/office/drawing/2010/main" val="0"/>
+                        </a:ext>
+                      </a:extLst>
+                    </a:blip>
+                    <a:srcRect/>
+                    <a:stretch>
+                      <a:fillRect/>
+                    </a:stretch>
+                  </pic:blipFill>
+                  <pic:spPr bwMode="auto">
+                    <a:xfrm>
+                      <a:off x="0" y="0"/>
+                      <a:ext cx="4038600" cy="1943100"/>
+                    </a:xfrm>
+                    <a:prstGeom prst="rect">
+                      <a:avLst/>
+                    </a:prstGeom>
+                    <a:noFill/>
+                    <a:ln>
+                      <a:noFill/>
+                    </a:ln>
+                  </pic:spPr>
+                </pic:pic>
+              </a:graphicData>
+            </a:graphic>
+          </wp:anchor>
+        </w:drawing>
+      </w:r>
+      <w:proofErr w:type="gramStart"/>
+      <w:r>
+        <w:rPr>
+          <w:rFonts w:hint="eastAsia"/>
+        </w:rPr>
+        <w:t>最终指</w:t>
+      </w:r>
+      <w:proofErr w:type="gramEnd"/>
+      <w:r>
+        <w:rPr>
+          <w:rFonts w:hint="eastAsia"/>
+        </w:rPr>
+        <w:t>静脉</w:t>
+      </w:r>
+      <w:r>
+        <w:rPr>
+          <w:rFonts w:hint="eastAsia"/>
+        </w:rPr>
+        <w:t>ROI</w:t>
+      </w:r>
+      <w:r>
+        <w:rPr>
+          <w:rFonts w:hint="eastAsia"/>
+        </w:rPr>
+        <w:t>提取结果如</w:t>
+      </w:r>
+      <w:r>
+        <w:rPr>
+          <w:rFonts w:hint="eastAsia"/>
+          <w:color w:val="C00000"/>
+        </w:rPr>
+        <w:t>图</w:t>
+      </w:r>
+      <w:r>
+        <w:rPr>
+          <w:rFonts w:hint="eastAsia"/>
+        </w:rPr>
+        <w:t>所示：</w:t>
+      </w:r>
+    </w:p>
+    <w:p>
+      <w:pPr>
+        <w:pStyle w:val="2"/>
+      </w:pPr>
+      <w:r>
+        <w:rPr>
+          <w:rFonts w:hint="eastAsia"/>
+        </w:rPr>
+        <w:lastRenderedPageBreak/>
+        <w:t>掌静脉</w:t>
+      </w:r>
+      <w:r>
+        <w:rPr>
+          <w:rFonts w:hint="eastAsia"/>
+        </w:rPr>
+        <w:t>R</w:t>
+      </w:r>
+      <w:r>
+        <w:t>OI</w:t>
+      </w:r>
+      <w:r>
+        <w:rPr>
+          <w:rFonts w:hint="eastAsia"/>
+        </w:rPr>
+        <w:t>提取</w:t>
+      </w:r>
+    </w:p>
+    <w:p>
+      <w:r>
+        <w:rPr>
+          <w:rFonts w:hint="eastAsia"/>
+        </w:rPr>
+        <w:t>本项目设计的掌静脉</w:t>
+      </w:r>
+      <w:r>
+        <w:rPr>
+          <w:rFonts w:hint="eastAsia"/>
+        </w:rPr>
+        <w:t>R</w:t>
+      </w:r>
+      <w:r>
+        <w:t>OI</w:t>
+      </w:r>
+      <w:r>
+        <w:rPr>
+          <w:rFonts w:hint="eastAsia"/>
+        </w:rPr>
+        <w:t>提取流程图如下：</w:t>
+      </w:r>
+    </w:p>
+    <w:p>
+      <w:r>
+        <w:drawing>
+          <wp:inline distT="0" distB="0" distL="0" distR="0" wp14:anchorId="2B9637E5" wp14:editId="1F773CC6">
+            <wp:extent cx="5274310" cy="1433195"/>
+            <wp:effectExtent l="0" t="0" r="2540" b="0"/>
+            <wp:docPr id="6" name="图片 6" descr="图示&#10;&#10;描述已自动生成"/>
+            <wp:cNvGraphicFramePr>
+              <a:graphicFrameLocks xmlns:a="http://schemas.openxmlformats.org/drawingml/2006/main" noChangeAspect="1"/>
+            </wp:cNvGraphicFramePr>
+            <a:graphic xmlns:a="http://schemas.openxmlformats.org/drawingml/2006/main">
+              <a:graphicData uri="http://schemas.openxmlformats.org/drawingml/2006/picture">
+                <pic:pic xmlns:pic="http://schemas.openxmlformats.org/drawingml/2006/picture">
+                  <pic:nvPicPr>
+                    <pic:cNvPr id="6" name="图片 6" descr="图示&#10;&#10;描述已自动生成"/>
+                    <pic:cNvPicPr/>
+                  </pic:nvPicPr>
+                  <pic:blipFill>
+                    <a:blip r:embed="rId13"/>
+                    <a:stretch>
+                      <a:fillRect/>
+                    </a:stretch>
+                  </pic:blipFill>
+                  <pic:spPr>
+                    <a:xfrm>
+                      <a:off x="0" y="0"/>
+                      <a:ext cx="5274310" cy="1433195"/>
+                    </a:xfrm>
+                    <a:prstGeom prst="rect">
+                      <a:avLst/>
+                    </a:prstGeom>
+                  </pic:spPr>
+                </pic:pic>
+              </a:graphicData>
+            </a:graphic>
+          </wp:inline>
+        </w:drawing>
+      </w:r>
+    </w:p>
+    <w:p>
+      <w:r>
+        <w:rPr>
+          <w:noProof/>
+        </w:rPr>
+        <w:drawing>
+          <wp:inline distT="0" distB="0" distL="0" distR="0" wp14:anchorId="7B707E06" wp14:editId="3C632F01">
+            <wp:extent cx="5274310" cy="3427730"/>
+            <wp:effectExtent l="0" t="0" r="2540" b="1270"/>
+            <wp:docPr id="7" name="图片 7" descr="图片包含 徽标&#10;&#10;描述已自动生成"/>
+            <wp:cNvGraphicFramePr>
+              <a:graphicFrameLocks xmlns:a="http://schemas.openxmlformats.org/drawingml/2006/main" noChangeAspect="1"/>
+            </wp:cNvGraphicFramePr>
+            <a:graphic xmlns:a="http://schemas.openxmlformats.org/drawingml/2006/main">
+              <a:graphicData uri="http://schemas.openxmlformats.org/drawingml/2006/picture">
+                <pic:pic xmlns:pic="http://schemas.openxmlformats.org/drawingml/2006/picture">
+                  <pic:nvPicPr>
+                    <pic:cNvPr id="7" name="图片 7" descr="图片包含 徽标&#10;&#10;描述已自动生成"/>
+                    <pic:cNvPicPr>
+                      <a:picLocks noChangeAspect="1" noChangeArrowheads="1"/>
+                    </pic:cNvPicPr>
+                  </pic:nvPicPr>
+                  <pic:blipFill>
+                    <a:blip r:embed="rId14">
+                      <a:extLst>
+                        <a:ext uri="{28A0092B-C50C-407E-A947-70E740481C1C}">
+                          <a14:useLocalDpi xmlns:a14="http://schemas.microsoft.com/office/drawing/2010/main" val="0"/>
+                        </a:ext>
+                      </a:extLst>
+                    </a:blip>
+                    <a:srcRect/>
+                    <a:stretch>
+                      <a:fillRect/>
+                    </a:stretch>
+                  </pic:blipFill>
+                  <pic:spPr bwMode="auto">
+                    <a:xfrm>
+                      <a:off x="0" y="0"/>
+                      <a:ext cx="5274310" cy="3427730"/>
+                    </a:xfrm>
+                    <a:prstGeom prst="rect">
+                      <a:avLst/>
+                    </a:prstGeom>
+                    <a:noFill/>
+                    <a:ln>
+                      <a:noFill/>
+                    </a:ln>
+                  </pic:spPr>
+                </pic:pic>
+              </a:graphicData>
+            </a:graphic>
+          </wp:inline>
+        </w:drawing>
+      </w:r>
+    </w:p>
+    <w:p>
+      <w:pPr>
+        <w:pStyle w:val="a9"/>
+        <w:numPr>
+          <w:ilvl w:val="0"/>
+          <w:numId w:val="3"/>
+        </w:numPr>
+        <w:ind w:firstLineChars="0"/>
+      </w:pPr>
+      <w:r>
+        <w:rPr>
+          <w:rFonts w:hint="eastAsia"/>
+        </w:rPr>
+        <w:t>预处理：对图像使用</w:t>
+      </w:r>
+      <w:r>
+        <w:rPr>
+          <w:rFonts w:hint="eastAsia"/>
+        </w:rPr>
+        <w:t>OTSU</w:t>
+      </w:r>
+      <w:r>
+        <w:rPr>
+          <w:rFonts w:hint="eastAsia"/>
+        </w:rPr>
+        <w:t>方法进行二值化，再进行形态学开运算，清除掉孤立的小区域，分割出手掌，结果如</w:t>
+      </w:r>
+      <w:r>
+        <w:rPr>
+          <w:rFonts w:hint="eastAsia"/>
+          <w:color w:val="FF0000"/>
+        </w:rPr>
+        <w:t>图</w:t>
+      </w:r>
+      <w:r>
+        <w:rPr>
+          <w:rFonts w:hint="eastAsia"/>
+        </w:rPr>
+        <w:t>所示</w:t>
+      </w:r>
+      <w:r>
+        <w:rPr>
+          <w:rFonts w:hint="eastAsia"/>
+        </w:rPr>
+        <w:t>。</w:t>
+      </w:r>
+    </w:p>
+    <w:p>
+      <w:pPr>
+        <w:pStyle w:val="a9"/>
+        <w:numPr>
+          <w:ilvl w:val="0"/>
+          <w:numId w:val="3"/>
+        </w:numPr>
+        <w:ind w:firstLineChars="0"/>
+      </w:pPr>
+      <w:r>
+        <w:rPr>
+          <w:rFonts w:hint="eastAsia"/>
+        </w:rPr>
+        <w:t>计算最大内切圆：计算二值图中所有亮点到暗点的最近距离，</w:t>
+      </w:r>
+      <w:r>
+        <w:rPr>
+          <w:rFonts w:hint="eastAsia"/>
+        </w:rPr>
+        <w:t>其中最大的距离即为最大内切圆的半径，对应的亮点即为最大内切圆的圆心，结果如</w:t>
+      </w:r>
+      <w:r>
+        <w:rPr>
+          <w:rFonts w:hint="eastAsia"/>
+          <w:color w:val="FF0000"/>
+        </w:rPr>
+        <w:t>图</w:t>
+      </w:r>
+      <w:r>
+        <w:rPr>
+          <w:rFonts w:hint="eastAsia"/>
+        </w:rPr>
+        <w:t>所示</w:t>
+      </w:r>
+      <w:r>
+        <w:rPr>
+          <w:rFonts w:hint="eastAsia"/>
+        </w:rPr>
+        <w:t>。</w:t>
+      </w:r>
+    </w:p>
+    <w:p>
+      <w:pPr>
+        <w:pStyle w:val="a9"/>
+        <w:numPr>
+          <w:ilvl w:val="0"/>
+          <w:numId w:val="3"/>
+        </w:numPr>
+        <w:ind w:firstLineChars="0"/>
+      </w:pPr>
+      <w:r>
+        <w:rPr>
+          <w:rFonts w:hint="eastAsia"/>
+        </w:rPr>
+        <w:t>定位中指：将最大内切圆的半径乘上适当的比例系数</w:t>
+      </w:r>
+      <w:r>
+        <w:rPr>
+          <w:rFonts w:hint="eastAsia"/>
+        </w:rPr>
+        <w:t>K</w:t>
+      </w:r>
+      <w:r>
+        <w:rPr>
+          <w:rFonts w:hint="eastAsia"/>
+        </w:rPr>
+        <w:t>，</w:t>
+      </w:r>
+      <w:r>
+        <w:rPr>
+          <w:rFonts w:hint="eastAsia"/>
+        </w:rPr>
+        <w:lastRenderedPageBreak/>
+        <w:t>获得一个较大的圆，</w:t>
+      </w:r>
+      <w:proofErr w:type="gramStart"/>
+      <w:r>
+        <w:rPr>
+          <w:rFonts w:hint="eastAsia"/>
+        </w:rPr>
+        <w:t>这个圆会与</w:t>
+      </w:r>
+      <w:proofErr w:type="gramEnd"/>
+      <w:r>
+        <w:rPr>
+          <w:rFonts w:hint="eastAsia"/>
+        </w:rPr>
+        <w:t>5</w:t>
+      </w:r>
+      <w:r>
+        <w:rPr>
+          <w:rFonts w:hint="eastAsia"/>
+        </w:rPr>
+        <w:t>根手指相交，如</w:t>
+      </w:r>
+      <w:r>
+        <w:rPr>
+          <w:rFonts w:hint="eastAsia"/>
+          <w:color w:val="FF0000"/>
+        </w:rPr>
+        <w:t>图</w:t>
+      </w:r>
+      <w:r>
+        <w:rPr>
+          <w:rFonts w:hint="eastAsia"/>
+        </w:rPr>
+        <w:t>所示，其中</w:t>
+      </w:r>
+      <w:r>
+        <w:rPr>
+          <w:rFonts w:hint="eastAsia"/>
+        </w:rPr>
+        <w:t>5</w:t>
+      </w:r>
+      <w:r>
+        <w:rPr>
+          <w:rFonts w:hint="eastAsia"/>
+        </w:rPr>
+        <w:t>个高峰即为圆和</w:t>
+      </w:r>
+      <w:r>
+        <w:rPr>
+          <w:rFonts w:hint="eastAsia"/>
+        </w:rPr>
+        <w:t>5</w:t>
+      </w:r>
+      <w:r>
+        <w:rPr>
+          <w:rFonts w:hint="eastAsia"/>
+        </w:rPr>
+        <w:t>根手指的相交区域，其中第</w:t>
+      </w:r>
+      <w:r>
+        <w:rPr>
+          <w:rFonts w:hint="eastAsia"/>
+        </w:rPr>
+        <w:t>3</w:t>
+      </w:r>
+      <w:r>
+        <w:rPr>
+          <w:rFonts w:hint="eastAsia"/>
+        </w:rPr>
+        <w:t>个高峰即为中指区域，这对于左手和右手来说都是一样的，所以该方法对左右手同时适用。取圆和中指的两个交点，再取这两个交点的中点，与圆心相连形成直线，该直线就代表了手掌的方向。</w:t>
+      </w:r>
+    </w:p>
+    <w:p>
+      <w:pPr>
+        <w:pStyle w:val="a9"/>
+        <w:numPr>
+          <w:ilvl w:val="0"/>
+          <w:numId w:val="3"/>
+        </w:numPr>
+        <w:ind w:firstLineChars="0"/>
+      </w:pPr>
+      <w:r>
+        <w:rPr>
+          <w:rFonts w:hint="eastAsia"/>
+        </w:rPr>
+        <w:t>旋转校正：计算上一步中获得的直线与垂直方向的夹角，该夹角即为需要旋转校正的角度，校正结果如</w:t>
+      </w:r>
+      <w:r>
+        <w:rPr>
+          <w:rFonts w:hint="eastAsia"/>
+          <w:color w:val="C00000"/>
+        </w:rPr>
+        <w:t>图</w:t>
+      </w:r>
+      <w:r>
+        <w:rPr>
+          <w:rFonts w:hint="eastAsia"/>
+        </w:rPr>
+        <w:t>所示。</w:t>
+      </w:r>
+    </w:p>
+    <w:p>
+      <w:pPr>
+        <w:pStyle w:val="a9"/>
+        <w:numPr>
+          <w:ilvl w:val="0"/>
+          <w:numId w:val="3"/>
+        </w:numPr>
+        <w:ind w:firstLineChars="0"/>
+        <w:rPr>
+          <w:rFonts w:hint="eastAsia"/>
+        </w:rPr>
+      </w:pPr>
+      <w:r>
+        <w:rPr>
+          <w:rFonts w:hint="eastAsia"/>
+        </w:rPr>
+        <w:t>ROI</w:t>
+      </w:r>
+      <w:r>
+        <w:rPr>
+          <w:rFonts w:hint="eastAsia"/>
+        </w:rPr>
+        <w:t>截取：取最大内切圆的最大内切矩形，可以将该最大内切矩形作为</w:t>
+      </w:r>
+      <w:r>
+        <w:rPr>
+          <w:rFonts w:hint="eastAsia"/>
+        </w:rPr>
+        <w:t>R</w:t>
+      </w:r>
+      <w:r>
+        <w:t>OI</w:t>
+      </w:r>
+      <w:r>
+        <w:rPr>
+          <w:rFonts w:hint="eastAsia"/>
+        </w:rPr>
+        <w:t>区域，也可以留出一定裕量，将该矩形适当缩小后作为</w:t>
+      </w:r>
+      <w:r>
+        <w:rPr>
+          <w:rFonts w:hint="eastAsia"/>
+        </w:rPr>
+        <w:t>R</w:t>
+      </w:r>
+      <w:r>
+        <w:t>OI</w:t>
+      </w:r>
+      <w:r>
+        <w:rPr>
+          <w:rFonts w:hint="eastAsia"/>
+        </w:rPr>
+        <w:t>区域，其结果如</w:t>
+      </w:r>
+      <w:r>
+        <w:rPr>
+          <w:rFonts w:hint="eastAsia"/>
+          <w:color w:val="C00000"/>
+        </w:rPr>
+        <w:t>图</w:t>
+      </w:r>
+      <w:r>
+        <w:rPr>
+          <w:rFonts w:hint="eastAsia"/>
+        </w:rPr>
+        <w:t>所示。</w:t>
+      </w:r>
+    </w:p>
+    <w:p>
+      <w:pPr>
+        <w:pStyle w:val="a9"/>
+        <w:ind w:left="360" w:firstLineChars="0" w:firstLine="0"/>
+      </w:pPr>
+      <w:r>
+        <w:rPr>
+          <w:noProof/>
+        </w:rPr>
+        <w:drawing>
+          <wp:anchor distT="0" distB="0" distL="114300" distR="114300" simplePos="0" relativeHeight="251664384" behindDoc="0" locked="0" layoutInCell="1" allowOverlap="1" wp14:anchorId="37254A68" wp14:editId="440F003F">
+            <wp:simplePos x="0" y="0"/>
+            <wp:positionH relativeFrom="column">
+              <wp:posOffset>-1190625</wp:posOffset>
+            </wp:positionH>
+            <wp:positionV relativeFrom="paragraph">
+              <wp:posOffset>508635</wp:posOffset>
+            </wp:positionV>
+            <wp:extent cx="7740650" cy="2628900"/>
+            <wp:effectExtent l="0" t="0" r="0" b="0"/>
+            <wp:wrapTopAndBottom/>
+            <wp:docPr id="10" name="图片 10" descr="屏幕上有字&#10;&#10;低可信度描述已自动生成"/>
+            <wp:cNvGraphicFramePr>
+              <a:graphicFrameLocks xmlns:a="http://schemas.openxmlformats.org/drawingml/2006/main" noChangeAspect="1"/>
+            </wp:cNvGraphicFramePr>
+            <a:graphic xmlns:a="http://schemas.openxmlformats.org/drawingml/2006/main">
+              <a:graphicData uri="http://schemas.openxmlformats.org/drawingml/2006/picture">
+                <pic:pic xmlns:pic="http://schemas.openxmlformats.org/drawingml/2006/picture">
+                  <pic:nvPicPr>
+                    <pic:cNvPr id="10" name="图片 10" descr="屏幕上有字&#10;&#10;低可信度描述已自动生成"/>
+                    <pic:cNvPicPr>
+                      <a:picLocks noChangeAspect="1" noChangeArrowheads="1"/>
+                    </pic:cNvPicPr>
+                  </pic:nvPicPr>
+                  <pic:blipFill>
+                    <a:blip r:embed="rId15">
+                      <a:extLst>
+                        <a:ext uri="{28A0092B-C50C-407E-A947-70E740481C1C}">
+                          <a14:useLocalDpi xmlns:a14="http://schemas.microsoft.com/office/drawing/2010/main" val="0"/>
+                        </a:ext>
+                      </a:extLst>
+                    </a:blip>
+                    <a:srcRect/>
+                    <a:stretch>
+                      <a:fillRect/>
+                    </a:stretch>
+                  </pic:blipFill>
+                  <pic:spPr bwMode="auto">
+                    <a:xfrm>
+                      <a:off x="0" y="0"/>
+                      <a:ext cx="7740650" cy="2628900"/>
+                    </a:xfrm>
+                    <a:prstGeom prst="rect">
+                      <a:avLst/>
+                    </a:prstGeom>
+                    <a:noFill/>
+                    <a:ln>
+                      <a:noFill/>
+                    </a:ln>
+                  </pic:spPr>
+                </pic:pic>
+              </a:graphicData>
+            </a:graphic>
+            <wp14:sizeRelH relativeFrom="margin">
+              <wp14:pctWidth>0</wp14:pctWidth>
+            </wp14:sizeRelH>
+            <wp14:sizeRelV relativeFrom="margin">
+              <wp14:pctHeight>0</wp14:pctHeight>
+            </wp14:sizeRelV>
+          </wp:anchor>
+        </w:drawing>
+      </w:r>
+      <w:r>
+        <w:rPr>
+          <w:rFonts w:hint="eastAsia"/>
+        </w:rPr>
+        <w:t>最终掌静脉</w:t>
+      </w:r>
+      <w:r>
+        <w:rPr>
+          <w:rFonts w:hint="eastAsia"/>
+        </w:rPr>
+        <w:t>R</w:t>
+      </w:r>
+      <w:r>
+        <w:t>OI</w:t>
+      </w:r>
+      <w:r>
+        <w:rPr>
+          <w:rFonts w:hint="eastAsia"/>
+        </w:rPr>
+        <w:t>提取结果如图所示：</w:t>
+      </w:r>
+    </w:p>
+    <w:p>
+      <w:pPr>
+        <w:pStyle w:val="2"/>
+      </w:pPr>
+      <w:r>
+        <w:rPr>
+          <w:rFonts w:hint="eastAsia"/>
+        </w:rPr>
+        <w:t>特征增强</w:t>
+      </w:r>
+    </w:p>
+    <w:p>
+      <w:r>
+        <w:rPr>
+          <w:rFonts w:hint="eastAsia"/>
+        </w:rPr>
+        <w:t>获得</w:t>
+      </w:r>
+      <w:r>
+        <w:rPr>
+          <w:rFonts w:hint="eastAsia"/>
+        </w:rPr>
+        <w:t>R</w:t>
+      </w:r>
+      <w:r>
+        <w:t>OI</w:t>
+      </w:r>
+      <w:r>
+        <w:rPr>
+          <w:rFonts w:hint="eastAsia"/>
+        </w:rPr>
+        <w:t>区域图像后，为了突出静脉特征，去除无关特征，</w:t>
+      </w:r>
+      <w:r>
+        <w:rPr>
+          <w:rFonts w:hint="eastAsia"/>
+        </w:rPr>
+        <w:lastRenderedPageBreak/>
+        <w:t>需要进行特征增强。本项目设计的特征增强流程图如</w:t>
+      </w:r>
+      <w:r>
+        <w:rPr>
+          <w:rFonts w:hint="eastAsia"/>
+          <w:color w:val="C00000"/>
+        </w:rPr>
+        <w:t>图</w:t>
+      </w:r>
+      <w:r>
+        <w:rPr>
+          <w:rFonts w:hint="eastAsia"/>
+        </w:rPr>
+        <w:t>所示</w:t>
+      </w:r>
+      <w:r>
+        <w:rPr>
+          <w:rFonts w:hint="eastAsia"/>
+        </w:rPr>
+        <w:t>：</w:t>
+      </w:r>
+    </w:p>
+    <w:p>
+      <w:r>
+        <w:drawing>
+          <wp:inline distT="0" distB="0" distL="0" distR="0" wp14:anchorId="64E0B8B1" wp14:editId="0E894449">
+            <wp:extent cx="5274310" cy="995680"/>
+            <wp:effectExtent l="0" t="0" r="2540" b="0"/>
+            <wp:docPr id="11" name="图片 11" descr="图示&#10;&#10;描述已自动生成"/>
+            <wp:cNvGraphicFramePr>
+              <a:graphicFrameLocks xmlns:a="http://schemas.openxmlformats.org/drawingml/2006/main" noChangeAspect="1"/>
+            </wp:cNvGraphicFramePr>
+            <a:graphic xmlns:a="http://schemas.openxmlformats.org/drawingml/2006/main">
+              <a:graphicData uri="http://schemas.openxmlformats.org/drawingml/2006/picture">
+                <pic:pic xmlns:pic="http://schemas.openxmlformats.org/drawingml/2006/picture">
+                  <pic:nvPicPr>
+                    <pic:cNvPr id="11" name="图片 11" descr="图示&#10;&#10;描述已自动生成"/>
+                    <pic:cNvPicPr/>
+                  </pic:nvPicPr>
+                  <pic:blipFill>
+                    <a:blip r:embed="rId16"/>
+                    <a:stretch>
+                      <a:fillRect/>
+                    </a:stretch>
+                  </pic:blipFill>
+                  <pic:spPr>
+                    <a:xfrm>
+                      <a:off x="0" y="0"/>
+                      <a:ext cx="5274310" cy="995680"/>
+                    </a:xfrm>
+                    <a:prstGeom prst="rect">
+                      <a:avLst/>
+                    </a:prstGeom>
+                  </pic:spPr>
+                </pic:pic>
+              </a:graphicData>
+            </a:graphic>
+          </wp:inline>
+        </w:drawing>
+      </w:r>
+    </w:p>
+    <w:p>
+      <w:pPr>
+        <w:rPr>
+          <w:rFonts w:hint="eastAsia"/>
+        </w:rPr>
+      </w:pPr>
+      <w:r>
+        <w:rPr>
+          <w:rFonts w:hint="eastAsia"/>
+        </w:rPr>
+        <w:t>其中，对手指静脉</w:t>
+      </w:r>
+      <w:r>
+        <w:rPr>
+          <w:rFonts w:hint="eastAsia"/>
+        </w:rPr>
+        <w:t>R</w:t>
+      </w:r>
+      <w:r>
+        <w:t>OI</w:t>
+      </w:r>
+      <w:r>
+        <w:rPr>
+          <w:rFonts w:hint="eastAsia"/>
+        </w:rPr>
+        <w:t>进行特征增强的结果如</w:t>
+      </w:r>
+      <w:r>
+        <w:rPr>
+          <w:rFonts w:hint="eastAsia"/>
+          <w:color w:val="C00000"/>
+        </w:rPr>
+        <w:t>图</w:t>
+      </w:r>
+      <w:r>
+        <w:rPr>
+          <w:rFonts w:hint="eastAsia"/>
+        </w:rPr>
+        <w:t>所示：</w:t>
+      </w:r>
+    </w:p>
+    <w:p>
+      <w:pPr>
+        <w:rPr>
+          <w:rFonts w:hint="eastAsia"/>
+        </w:rPr>
+      </w:pPr>
+      <w:r>
+        <w:rPr>
+          <w:rFonts w:hint="eastAsia"/>
+        </w:rPr>
+        <w:t>对手掌静脉</w:t>
+      </w:r>
+      <w:r>
+        <w:rPr>
+          <w:noProof/>
+        </w:rPr>
+        <w:drawing>
+          <wp:anchor distT="0" distB="0" distL="114300" distR="114300" simplePos="0" relativeHeight="251665408" behindDoc="0" locked="0" layoutInCell="1" allowOverlap="1" wp14:anchorId="64C166FF" wp14:editId="430D5E5D">
+            <wp:simplePos x="0" y="0"/>
+            <wp:positionH relativeFrom="column">
+              <wp:posOffset>0</wp:posOffset>
+            </wp:positionH>
+            <wp:positionV relativeFrom="paragraph">
+              <wp:posOffset>9525</wp:posOffset>
+            </wp:positionV>
+            <wp:extent cx="5274310" cy="3947160"/>
+            <wp:effectExtent l="0" t="0" r="0" b="0"/>
+            <wp:wrapTopAndBottom/>
+            <wp:docPr id="13" name="图片 13" descr="墙上挂着一幅画&#10;&#10;中度可信度描述已自动生成"/>
+            <wp:cNvGraphicFramePr>
+              <a:graphicFrameLocks xmlns:a="http://schemas.openxmlformats.org/drawingml/2006/main" noChangeAspect="1"/>
+            </wp:cNvGraphicFramePr>
+            <a:graphic xmlns:a="http://schemas.openxmlformats.org/drawingml/2006/main">
+              <a:graphicData uri="http://schemas.openxmlformats.org/drawingml/2006/picture">
+                <pic:pic xmlns:pic="http://schemas.openxmlformats.org/drawingml/2006/picture">
+                  <pic:nvPicPr>
+                    <pic:cNvPr id="13" name="图片 13" descr="墙上挂着一幅画&#10;&#10;中度可信度描述已自动生成"/>
+                    <pic:cNvPicPr>
+                      <a:picLocks noChangeAspect="1" noChangeArrowheads="1"/>
+                    </pic:cNvPicPr>
+                  </pic:nvPicPr>
+                  <pic:blipFill>
+                    <a:blip r:embed="rId17">
+                      <a:extLst>
+                        <a:ext uri="{28A0092B-C50C-407E-A947-70E740481C1C}">
+                          <a14:useLocalDpi xmlns:a14="http://schemas.microsoft.com/office/drawing/2010/main" val="0"/>
+                        </a:ext>
+                      </a:extLst>
+                    </a:blip>
+                    <a:srcRect/>
+                    <a:stretch>
+                      <a:fillRect/>
+                    </a:stretch>
+                  </pic:blipFill>
+                  <pic:spPr bwMode="auto">
+                    <a:xfrm>
+                      <a:off x="0" y="0"/>
+                      <a:ext cx="5274310" cy="3947160"/>
+                    </a:xfrm>
+                    <a:prstGeom prst="rect">
+                      <a:avLst/>
+                    </a:prstGeom>
+                    <a:noFill/>
+                    <a:ln>
+                      <a:noFill/>
+                    </a:ln>
+                  </pic:spPr>
+                </pic:pic>
+              </a:graphicData>
+            </a:graphic>
+          </wp:anchor>
+        </w:drawing>
+      </w:r>
+      <w:r>
+        <w:rPr>
+          <w:rFonts w:hint="eastAsia"/>
+        </w:rPr>
+        <w:t>R</w:t>
+      </w:r>
+      <w:r>
+        <w:t>OI</w:t>
+      </w:r>
+      <w:r>
+        <w:rPr>
+          <w:rFonts w:hint="eastAsia"/>
+        </w:rPr>
+        <w:t>进行特征增强的结果如</w:t>
+      </w:r>
+      <w:r>
+        <w:rPr>
+          <w:rFonts w:hint="eastAsia"/>
+          <w:color w:val="C00000"/>
+        </w:rPr>
+        <w:t>图</w:t>
+      </w:r>
+      <w:r>
+        <w:rPr>
+          <w:rFonts w:hint="eastAsia"/>
+        </w:rPr>
+        <w:t>所示：</w:t>
+      </w:r>
+    </w:p>
+    <w:p>
+      <w:r>
+        <w:rPr>
+          <w:noProof/>
+        </w:rPr>
+        <w:lastRenderedPageBreak/>
+        <w:drawing>
+          <wp:inline distT="0" distB="0" distL="0" distR="0" wp14:anchorId="0D0EFE95" wp14:editId="75D9458D">
+            <wp:extent cx="5274310" cy="3575685"/>
+            <wp:effectExtent l="0" t="0" r="0" b="0"/>
+            <wp:docPr id="12" name="图片 12" descr="墙上挂着一幅画&#10;&#10;中度可信度描述已自动生成"/>
+            <wp:cNvGraphicFramePr>
+              <a:graphicFrameLocks xmlns:a="http://schemas.openxmlformats.org/drawingml/2006/main" noChangeAspect="1"/>
+            </wp:cNvGraphicFramePr>
+            <a:graphic xmlns:a="http://schemas.openxmlformats.org/drawingml/2006/main">
+              <a:graphicData uri="http://schemas.openxmlformats.org/drawingml/2006/picture">
+                <pic:pic xmlns:pic="http://schemas.openxmlformats.org/drawingml/2006/picture">
+                  <pic:nvPicPr>
+                    <pic:cNvPr id="12" name="图片 12" descr="墙上挂着一幅画&#10;&#10;中度可信度描述已自动生成"/>
+                    <pic:cNvPicPr>
+                      <a:picLocks noChangeAspect="1" noChangeArrowheads="1"/>
+                    </pic:cNvPicPr>
+                  </pic:nvPicPr>
+                  <pic:blipFill>
+                    <a:blip r:embed="rId18">
+                      <a:extLst>
+                        <a:ext uri="{28A0092B-C50C-407E-A947-70E740481C1C}">
+                          <a14:useLocalDpi xmlns:a14="http://schemas.microsoft.com/office/drawing/2010/main" val="0"/>
+                        </a:ext>
+                      </a:extLst>
+                    </a:blip>
+                    <a:srcRect/>
+                    <a:stretch>
+                      <a:fillRect/>
+                    </a:stretch>
+                  </pic:blipFill>
+                  <pic:spPr bwMode="auto">
+                    <a:xfrm>
+                      <a:off x="0" y="0"/>
+                      <a:ext cx="5274310" cy="3575685"/>
+                    </a:xfrm>
+                    <a:prstGeom prst="rect">
+                      <a:avLst/>
+                    </a:prstGeom>
+                    <a:noFill/>
+                    <a:ln>
+                      <a:noFill/>
+                    </a:ln>
+                  </pic:spPr>
+                </pic:pic>
+              </a:graphicData>
+            </a:graphic>
+          </wp:inline>
+        </w:drawing>
+      </w:r>
+    </w:p>
+    <w:p>
+      <w:pPr>
+        <w:pStyle w:val="1"/>
+      </w:pPr>
+      <w:r>
+        <w:rPr>
+          <w:rFonts w:hint="eastAsia"/>
+        </w:rPr>
+        <w:t>特征提取与匹配</w:t>
+      </w:r>
+    </w:p>
+    <w:p>
+      <w:r>
+        <w:rPr>
+          <w:rFonts w:hint="eastAsia"/>
+        </w:rPr>
+        <w:t>本项目使用深度卷积神经网络</w:t>
+      </w:r>
+      <w:r>
+        <w:rPr>
+          <w:rFonts w:hint="eastAsia"/>
+        </w:rPr>
+        <w:t>V</w:t>
+      </w:r>
+      <w:r>
+        <w:t>GG</w:t>
+      </w:r>
+      <w:r>
+        <w:rPr>
+          <w:rFonts w:hint="eastAsia"/>
+        </w:rPr>
+        <w:t>-</w:t>
+      </w:r>
+      <w:r>
+        <w:t>19</w:t>
+      </w:r>
+      <w:r>
+        <w:rPr>
+          <w:rFonts w:hint="eastAsia"/>
+        </w:rPr>
+        <w:t>对特征增强后的图像进行特征提取。</w:t>
+      </w:r>
+      <w:proofErr w:type="spellStart"/>
+      <w:r>
+        <w:rPr>
+          <w:rFonts w:hint="eastAsia"/>
+        </w:rPr>
+        <w:t>VGGNet</w:t>
+      </w:r>
+      <w:proofErr w:type="spellEnd"/>
+      <w:r>
+        <w:rPr>
+          <w:rFonts w:hint="eastAsia"/>
+        </w:rPr>
+        <w:t>是牛津大学计算机视觉组（</w:t>
+      </w:r>
+      <w:r>
+        <w:rPr>
+          <w:rFonts w:hint="eastAsia"/>
+        </w:rPr>
+        <w:t>Visual Geometry Group</w:t>
+      </w:r>
+      <w:r>
+        <w:rPr>
+          <w:rFonts w:hint="eastAsia"/>
+        </w:rPr>
+        <w:t>）和</w:t>
+      </w:r>
+      <w:r>
+        <w:rPr>
+          <w:rFonts w:hint="eastAsia"/>
+        </w:rPr>
+        <w:t>Google DeepMind</w:t>
+      </w:r>
+      <w:r>
+        <w:rPr>
+          <w:rFonts w:hint="eastAsia"/>
+        </w:rPr>
+        <w:t>公司的研究员一起研发的卷积神经网络。</w:t>
+      </w:r>
+      <w:proofErr w:type="spellStart"/>
+      <w:r>
+        <w:rPr>
+          <w:rFonts w:hint="eastAsia"/>
+        </w:rPr>
+        <w:t>VGGNet</w:t>
+      </w:r>
+      <w:proofErr w:type="spellEnd"/>
+      <w:r>
+        <w:rPr>
+          <w:rFonts w:hint="eastAsia"/>
+        </w:rPr>
+        <w:t>探索了卷积神经网络的深度与其性能之间的关系，通过反复的使用</w:t>
+      </w:r>
+      <w:r>
+        <w:rPr>
+          <w:rFonts w:hint="eastAsia"/>
+        </w:rPr>
+        <w:t>3x3</w:t>
+      </w:r>
+      <w:r>
+        <w:rPr>
+          <w:rFonts w:hint="eastAsia"/>
+        </w:rPr>
+        <w:t>的小型卷积核和</w:t>
+      </w:r>
+      <w:r>
+        <w:rPr>
+          <w:rFonts w:hint="eastAsia"/>
+        </w:rPr>
+        <w:t>2x2</w:t>
+      </w:r>
+      <w:r>
+        <w:rPr>
+          <w:rFonts w:hint="eastAsia"/>
+        </w:rPr>
+        <w:t>的最大</w:t>
+      </w:r>
+      <w:proofErr w:type="gramStart"/>
+      <w:r>
+        <w:rPr>
+          <w:rFonts w:hint="eastAsia"/>
+        </w:rPr>
+        <w:t>池化层</w:t>
+      </w:r>
+      <w:proofErr w:type="gramEnd"/>
+      <w:r>
+        <w:rPr>
+          <w:rFonts w:hint="eastAsia"/>
+        </w:rPr>
+        <w:t>，</w:t>
+      </w:r>
+      <w:proofErr w:type="spellStart"/>
+      <w:r>
+        <w:rPr>
+          <w:rFonts w:hint="eastAsia"/>
+        </w:rPr>
+        <w:t>VGGNet</w:t>
+      </w:r>
+      <w:proofErr w:type="spellEnd"/>
+      <w:r>
+        <w:rPr>
+          <w:rFonts w:hint="eastAsia"/>
+        </w:rPr>
+        <w:t>成功地构筑了</w:t>
+      </w:r>
+      <w:r>
+        <w:rPr>
+          <w:rFonts w:hint="eastAsia"/>
+        </w:rPr>
+        <w:t>16</w:t>
+      </w:r>
+      <w:r>
+        <w:rPr>
+          <w:rFonts w:hint="eastAsia"/>
+        </w:rPr>
+        <w:t>～</w:t>
+      </w:r>
+      <w:r>
+        <w:rPr>
+          <w:rFonts w:hint="eastAsia"/>
+        </w:rPr>
+        <w:t>19</w:t>
+      </w:r>
+      <w:r>
+        <w:rPr>
+          <w:rFonts w:hint="eastAsia"/>
+        </w:rPr>
+        <w:t>层深的卷积神经网络。</w:t>
+      </w:r>
+      <w:r>
+        <w:rPr>
+          <w:rFonts w:hint="eastAsia"/>
+        </w:rPr>
+        <w:t>其网络结构如</w:t>
+      </w:r>
+      <w:r>
+        <w:rPr>
+          <w:rFonts w:hint="eastAsia"/>
+          <w:color w:val="C00000"/>
+        </w:rPr>
+        <w:t>图</w:t>
+      </w:r>
+      <w:r>
+        <w:rPr>
+          <w:rFonts w:hint="eastAsia"/>
+        </w:rPr>
+        <w:t>所示</w:t>
+      </w:r>
+    </w:p>
+    <w:p>
+      <w:r>
+        <w:lastRenderedPageBreak/>
+        <w:drawing>
+          <wp:inline distT="0" distB="0" distL="0" distR="0" wp14:anchorId="78D33DBD" wp14:editId="2D81BF2E">
+            <wp:extent cx="5274310" cy="5266690"/>
+            <wp:effectExtent l="0" t="0" r="2540" b="0"/>
+            <wp:docPr id="14" name="图片 14" descr="表格&#10;&#10;描述已自动生成"/>
+            <wp:cNvGraphicFramePr>
+              <a:graphicFrameLocks xmlns:a="http://schemas.openxmlformats.org/drawingml/2006/main" noChangeAspect="1"/>
+            </wp:cNvGraphicFramePr>
+            <a:graphic xmlns:a="http://schemas.openxmlformats.org/drawingml/2006/main">
+              <a:graphicData uri="http://schemas.openxmlformats.org/drawingml/2006/picture">
+                <pic:pic xmlns:pic="http://schemas.openxmlformats.org/drawingml/2006/picture">
+                  <pic:nvPicPr>
+                    <pic:cNvPr id="14" name="图片 14" descr="表格&#10;&#10;描述已自动生成"/>
+                    <pic:cNvPicPr/>
+                  </pic:nvPicPr>
+                  <pic:blipFill>
+                    <a:blip r:embed="rId19"/>
+                    <a:stretch>
+                      <a:fillRect/>
+                    </a:stretch>
+                  </pic:blipFill>
+                  <pic:spPr>
+                    <a:xfrm>
+                      <a:off x="0" y="0"/>
+                      <a:ext cx="5274310" cy="5266690"/>
+                    </a:xfrm>
+                    <a:prstGeom prst="rect">
+                      <a:avLst/>
+                    </a:prstGeom>
+                  </pic:spPr>
+                </pic:pic>
+              </a:graphicData>
+            </a:graphic>
+          </wp:inline>
+        </w:drawing>
+      </w:r>
+    </w:p>
+    <w:p>
+      <w:pPr>
+        <w:rPr>
+          <w:rFonts w:hint="eastAsia"/>
+        </w:rPr>
+      </w:pPr>
+      <w:r>
+        <w:rPr>
+          <w:rFonts w:hint="eastAsia"/>
+        </w:rPr>
+        <w:t>在网络的最后，使用一个最大</w:t>
+      </w:r>
+      <w:proofErr w:type="gramStart"/>
+      <w:r>
+        <w:rPr>
+          <w:rFonts w:hint="eastAsia"/>
+        </w:rPr>
+        <w:t>池化层</w:t>
+      </w:r>
+      <w:proofErr w:type="gramEnd"/>
+      <w:r>
+        <w:rPr>
+          <w:rFonts w:hint="eastAsia"/>
+        </w:rPr>
+        <w:t>和三个全连接层作为分类器，最后使用</w:t>
+      </w:r>
+      <w:r>
+        <w:rPr>
+          <w:rFonts w:hint="eastAsia"/>
+        </w:rPr>
+        <w:t>s</w:t>
+      </w:r>
+      <w:r>
+        <w:t>oft-max</w:t>
+      </w:r>
+      <w:r>
+        <w:rPr>
+          <w:rFonts w:hint="eastAsia"/>
+        </w:rPr>
+        <w:t>输出分类结果。</w:t>
+      </w:r>
+    </w:p>
+    <w:p>
+      <w:pPr>
+        <w:spacing w:line="500" w:lineRule="exact"/>
+        <w:ind w:firstLineChars="200" w:firstLine="560"/>
         <w:rPr>
           <w:rFonts w:eastAsia="仿宋_GB2312"/>
           <w:color w:val="008000"/>
@@ -1468,12 +4130,12 @@
       </w:r>
       <w:smartTag w:uri="urn:schemas-microsoft-com:office:smarttags" w:element="chmetcnv">
         <w:smartTagPr>
+          <w:attr w:name="TCSC" w:val="0"/>
+          <w:attr w:name="NumberType" w:val="1"/>
+          <w:attr w:name="Negative" w:val="False"/>
+          <w:attr w:name="HasSpace" w:val="False"/>
+          <w:attr w:name="SourceValue" w:val="20"/>
           <w:attr w:name="UnitName" w:val="磅"/>
-          <w:attr w:name="SourceValue" w:val="20"/>
-          <w:attr w:name="HasSpace" w:val="False"/>
-          <w:attr w:name="Negative" w:val="False"/>
-          <w:attr w:name="NumberType" w:val="1"/>
-          <w:attr w:name="TCSC" w:val="0"/>
         </w:smartTagPr>
         <w:r>
           <w:rPr>
@@ -1510,7 +4172,6 @@
         <w:ind w:firstLineChars="200" w:firstLine="560"/>
         <w:rPr>
           <w:rFonts w:eastAsia="仿宋_GB2312"/>
-          <w:b/>
           <w:sz w:val="28"/>
           <w:szCs w:val="28"/>
         </w:rPr>
@@ -1522,7 +4183,7 @@
           <w:sz w:val="28"/>
           <w:szCs w:val="28"/>
         </w:rPr>
-        <w:t>三</w:t>
+        <w:t>四</w:t>
       </w:r>
       <w:r>
         <w:rPr>
@@ -1541,7 +4202,7 @@
           <w:sz w:val="28"/>
           <w:szCs w:val="28"/>
         </w:rPr>
-        <w:t>过程论述</w:t>
+        <w:t>结果分析</w:t>
       </w:r>
       <w:r>
         <w:rPr>
@@ -1577,49 +4238,19 @@
         <w:ind w:firstLineChars="200" w:firstLine="560"/>
         <w:rPr>
           <w:rFonts w:eastAsia="仿宋_GB2312"/>
-          <w:sz w:val="28"/>
-          <w:szCs w:val="28"/>
-        </w:rPr>
-      </w:pPr>
-      <w:r>
-        <w:rPr>
-          <w:rFonts w:eastAsia="仿宋_GB2312"/>
-          <w:sz w:val="28"/>
-          <w:szCs w:val="28"/>
-        </w:rPr>
-        <w:t>重点说明设计是如何实现的，包括：对设计工作的详细表述。要求层次分明、表达确切。</w:t>
-      </w:r>
-    </w:p>
-    <w:p>
-      <w:pPr>
-        <w:spacing w:line="500" w:lineRule="exact"/>
-        <w:ind w:firstLine="420"/>
-        <w:rPr>
-          <w:rFonts w:eastAsia="仿宋_GB2312"/>
-          <w:sz w:val="28"/>
-          <w:szCs w:val="28"/>
-        </w:rPr>
-      </w:pPr>
-      <w:r>
-        <w:rPr>
-          <w:rFonts w:eastAsia="仿宋_GB2312"/>
-          <w:sz w:val="28"/>
-          <w:szCs w:val="28"/>
-        </w:rPr>
-        <w:t>要求：每个图都必须有文字说明，图前说明为什么使用该图、图的主要作用；图后说明图中各成分的作用，和成分之间的交互或图所表达的流程。</w:t>
-      </w:r>
-    </w:p>
-    <w:p>
-      <w:pPr>
-        <w:spacing w:line="500" w:lineRule="exact"/>
-        <w:ind w:firstLineChars="200" w:firstLine="560"/>
-        <w:rPr>
-          <w:rFonts w:eastAsia="仿宋_GB2312"/>
-          <w:color w:val="008000"/>
-          <w:sz w:val="28"/>
-          <w:szCs w:val="28"/>
-        </w:rPr>
-      </w:pPr>
+          <w:color w:val="008000"/>
+          <w:sz w:val="28"/>
+          <w:szCs w:val="28"/>
+        </w:rPr>
+      </w:pPr>
+      <w:r>
+        <w:rPr>
+          <w:rFonts w:eastAsia="仿宋_GB2312"/>
+          <w:sz w:val="28"/>
+          <w:szCs w:val="28"/>
+        </w:rPr>
+        <w:t>对研究过程中所获得的主要的数据、现象进行定性或定量分析，得出结论和推论。</w:t>
+      </w:r>
       <w:r>
         <w:rPr>
           <w:rFonts w:eastAsia="仿宋_GB2312"/>
@@ -1649,12 +4280,12 @@
       </w:r>
       <w:smartTag w:uri="urn:schemas-microsoft-com:office:smarttags" w:element="chmetcnv">
         <w:smartTagPr>
+          <w:attr w:name="TCSC" w:val="0"/>
+          <w:attr w:name="NumberType" w:val="1"/>
+          <w:attr w:name="Negative" w:val="False"/>
+          <w:attr w:name="HasSpace" w:val="False"/>
+          <w:attr w:name="SourceValue" w:val="20"/>
           <w:attr w:name="UnitName" w:val="磅"/>
-          <w:attr w:name="SourceValue" w:val="20"/>
-          <w:attr w:name="HasSpace" w:val="False"/>
-          <w:attr w:name="Negative" w:val="False"/>
-          <w:attr w:name="NumberType" w:val="1"/>
-          <w:attr w:name="TCSC" w:val="0"/>
         </w:smartTagPr>
         <w:r>
           <w:rPr>
@@ -1691,6 +4322,8 @@
         <w:ind w:firstLineChars="200" w:firstLine="560"/>
         <w:rPr>
           <w:rFonts w:eastAsia="仿宋_GB2312"/>
+          <w:b/>
+          <w:bCs/>
           <w:sz w:val="28"/>
           <w:szCs w:val="28"/>
         </w:rPr>
@@ -1702,7 +4335,7 @@
           <w:sz w:val="28"/>
           <w:szCs w:val="28"/>
         </w:rPr>
-        <w:t>四</w:t>
+        <w:t>五</w:t>
       </w:r>
       <w:r>
         <w:rPr>
@@ -1716,12 +4349,21 @@
       </w:r>
       <w:r>
         <w:rPr>
+          <w:rFonts w:ascii="黑体" w:eastAsia="黑体" w:hAnsi="黑体" w:hint="eastAsia"/>
+          <w:bCs/>
+          <w:sz w:val="28"/>
+          <w:szCs w:val="28"/>
+        </w:rPr>
+        <w:t>创新实践</w:t>
+      </w:r>
+      <w:r>
+        <w:rPr>
           <w:rFonts w:ascii="黑体" w:eastAsia="黑体" w:hAnsi="黑体"/>
           <w:bCs/>
           <w:sz w:val="28"/>
           <w:szCs w:val="28"/>
         </w:rPr>
-        <w:t>结果分析</w:t>
+        <w:t>总结</w:t>
       </w:r>
       <w:r>
         <w:rPr>
@@ -1757,19 +4399,79 @@
         <w:ind w:firstLineChars="200" w:firstLine="560"/>
         <w:rPr>
           <w:rFonts w:eastAsia="仿宋_GB2312"/>
-          <w:color w:val="008000"/>
-          <w:sz w:val="28"/>
-          <w:szCs w:val="28"/>
-        </w:rPr>
-      </w:pPr>
-      <w:r>
-        <w:rPr>
-          <w:rFonts w:eastAsia="仿宋_GB2312"/>
-          <w:sz w:val="28"/>
-          <w:szCs w:val="28"/>
-        </w:rPr>
-        <w:t>对研究过程中所获得的主要的数据、现象进行定性或定量分析，得出结论和推论。</w:t>
-      </w:r>
+          <w:sz w:val="28"/>
+          <w:szCs w:val="28"/>
+        </w:rPr>
+      </w:pPr>
+      <w:r>
+        <w:rPr>
+          <w:rFonts w:eastAsia="仿宋_GB2312"/>
+          <w:sz w:val="28"/>
+          <w:szCs w:val="28"/>
+        </w:rPr>
+        <w:t>总结可以包括</w:t>
+      </w:r>
+      <w:r>
+        <w:rPr>
+          <w:rFonts w:eastAsia="仿宋_GB2312"/>
+          <w:sz w:val="28"/>
+          <w:szCs w:val="28"/>
+        </w:rPr>
+        <w:t>:</w:t>
+      </w:r>
+      <w:r>
+        <w:rPr>
+          <w:rFonts w:eastAsia="仿宋_GB2312" w:hint="eastAsia"/>
+          <w:sz w:val="28"/>
+          <w:szCs w:val="28"/>
+        </w:rPr>
+        <w:t>创新实践</w:t>
+      </w:r>
+      <w:r>
+        <w:rPr>
+          <w:rFonts w:eastAsia="仿宋_GB2312"/>
+          <w:sz w:val="28"/>
+          <w:szCs w:val="28"/>
+        </w:rPr>
+        <w:t>过程的收获、遇到的问题，遇到问题解</w:t>
+      </w:r>
+      <w:r>
+        <w:rPr>
+          <w:rFonts w:eastAsia="仿宋_GB2312"/>
+          <w:sz w:val="28"/>
+          <w:szCs w:val="28"/>
+        </w:rPr>
+        <w:lastRenderedPageBreak/>
+        <w:t>决问题过程的思考、程序调试能力的思考，</w:t>
+      </w:r>
+      <w:r>
+        <w:rPr>
+          <w:rFonts w:eastAsia="仿宋_GB2312" w:hint="eastAsia"/>
+          <w:sz w:val="28"/>
+          <w:szCs w:val="28"/>
+        </w:rPr>
+        <w:t>创新实践</w:t>
+      </w:r>
+      <w:r>
+        <w:rPr>
+          <w:rFonts w:eastAsia="仿宋_GB2312"/>
+          <w:sz w:val="28"/>
+          <w:szCs w:val="28"/>
+        </w:rPr>
+        <w:t>实现过程中的收获和体会等。</w:t>
+      </w:r>
+    </w:p>
+    <w:p>
+      <w:pPr>
+        <w:spacing w:line="500" w:lineRule="exact"/>
+        <w:ind w:firstLineChars="200" w:firstLine="560"/>
+        <w:rPr>
+          <w:rFonts w:eastAsia="仿宋_GB2312"/>
+          <w:color w:val="008000"/>
+          <w:sz w:val="28"/>
+          <w:szCs w:val="28"/>
+        </w:rPr>
+      </w:pPr>
       <w:r>
         <w:rPr>
           <w:rFonts w:eastAsia="仿宋_GB2312"/>
@@ -1799,12 +4501,12 @@
       </w:r>
       <w:smartTag w:uri="urn:schemas-microsoft-com:office:smarttags" w:element="chmetcnv">
         <w:smartTagPr>
+          <w:attr w:name="TCSC" w:val="0"/>
+          <w:attr w:name="NumberType" w:val="1"/>
+          <w:attr w:name="Negative" w:val="False"/>
+          <w:attr w:name="HasSpace" w:val="False"/>
+          <w:attr w:name="SourceValue" w:val="20"/>
           <w:attr w:name="UnitName" w:val="磅"/>
-          <w:attr w:name="SourceValue" w:val="20"/>
-          <w:attr w:name="HasSpace" w:val="False"/>
-          <w:attr w:name="Negative" w:val="False"/>
-          <w:attr w:name="NumberType" w:val="1"/>
-          <w:attr w:name="TCSC" w:val="0"/>
         </w:smartTagPr>
         <w:r>
           <w:rPr>
@@ -1838,219 +4540,6 @@
     <w:p>
       <w:pPr>
         <w:spacing w:line="500" w:lineRule="exact"/>
-        <w:ind w:firstLineChars="200" w:firstLine="560"/>
-        <w:rPr>
-          <w:rFonts w:eastAsia="仿宋_GB2312"/>
-          <w:b/>
-          <w:bCs/>
-          <w:sz w:val="28"/>
-          <w:szCs w:val="28"/>
-        </w:rPr>
-      </w:pPr>
-      <w:r>
-        <w:rPr>
-          <w:rFonts w:ascii="黑体" w:eastAsia="黑体" w:hAnsi="黑体"/>
-          <w:bCs/>
-          <w:sz w:val="28"/>
-          <w:szCs w:val="28"/>
-        </w:rPr>
-        <w:lastRenderedPageBreak/>
-        <w:t>五</w:t>
-      </w:r>
-      <w:r>
-        <w:rPr>
-          <w:rFonts w:ascii="宋体" w:hAnsi="宋体"/>
-          <w:b/>
-          <w:bCs/>
-          <w:sz w:val="28"/>
-          <w:szCs w:val="28"/>
-        </w:rPr>
-        <w:t>、</w:t>
-      </w:r>
-      <w:r>
-        <w:rPr>
-          <w:rFonts w:ascii="黑体" w:eastAsia="黑体" w:hAnsi="黑体" w:hint="eastAsia"/>
-          <w:bCs/>
-          <w:sz w:val="28"/>
-          <w:szCs w:val="28"/>
-        </w:rPr>
-        <w:t>创新实践</w:t>
-      </w:r>
-      <w:r>
-        <w:rPr>
-          <w:rFonts w:ascii="黑体" w:eastAsia="黑体" w:hAnsi="黑体"/>
-          <w:bCs/>
-          <w:sz w:val="28"/>
-          <w:szCs w:val="28"/>
-        </w:rPr>
-        <w:t>总结</w:t>
-      </w:r>
-      <w:r>
-        <w:rPr>
-          <w:rFonts w:eastAsia="仿宋_GB2312"/>
-          <w:color w:val="008000"/>
-          <w:sz w:val="28"/>
-          <w:szCs w:val="28"/>
-        </w:rPr>
-        <w:t>（格式：宋体，</w:t>
-      </w:r>
-      <w:r>
-        <w:rPr>
-          <w:rFonts w:eastAsia="仿宋_GB2312"/>
-          <w:color w:val="008000"/>
-          <w:sz w:val="28"/>
-          <w:szCs w:val="28"/>
-        </w:rPr>
-        <w:t>4</w:t>
-      </w:r>
-      <w:r>
-        <w:rPr>
-          <w:rFonts w:eastAsia="仿宋_GB2312"/>
-          <w:color w:val="008000"/>
-          <w:sz w:val="28"/>
-          <w:szCs w:val="28"/>
-        </w:rPr>
-        <w:t>号，加粗，两端对齐）</w:t>
-      </w:r>
-    </w:p>
-    <w:p>
-      <w:pPr>
-        <w:spacing w:line="500" w:lineRule="exact"/>
-        <w:ind w:firstLineChars="200" w:firstLine="560"/>
-        <w:rPr>
-          <w:rFonts w:eastAsia="仿宋_GB2312"/>
-          <w:sz w:val="28"/>
-          <w:szCs w:val="28"/>
-        </w:rPr>
-      </w:pPr>
-      <w:r>
-        <w:rPr>
-          <w:rFonts w:eastAsia="仿宋_GB2312"/>
-          <w:sz w:val="28"/>
-          <w:szCs w:val="28"/>
-        </w:rPr>
-        <w:t>总结可以包括</w:t>
-      </w:r>
-      <w:r>
-        <w:rPr>
-          <w:rFonts w:eastAsia="仿宋_GB2312"/>
-          <w:sz w:val="28"/>
-          <w:szCs w:val="28"/>
-        </w:rPr>
-        <w:t>:</w:t>
-      </w:r>
-      <w:r>
-        <w:rPr>
-          <w:rFonts w:eastAsia="仿宋_GB2312" w:hint="eastAsia"/>
-          <w:sz w:val="28"/>
-          <w:szCs w:val="28"/>
-        </w:rPr>
-        <w:t>创新实践</w:t>
-      </w:r>
-      <w:r>
-        <w:rPr>
-          <w:rFonts w:eastAsia="仿宋_GB2312"/>
-          <w:sz w:val="28"/>
-          <w:szCs w:val="28"/>
-        </w:rPr>
-        <w:t>过程的收获、遇到的问题，遇到问题解决问题过程的思考、程序调试能力的思考，</w:t>
-      </w:r>
-      <w:r>
-        <w:rPr>
-          <w:rFonts w:eastAsia="仿宋_GB2312" w:hint="eastAsia"/>
-          <w:sz w:val="28"/>
-          <w:szCs w:val="28"/>
-        </w:rPr>
-        <w:t>创新实践</w:t>
-      </w:r>
-      <w:r>
-        <w:rPr>
-          <w:rFonts w:eastAsia="仿宋_GB2312"/>
-          <w:sz w:val="28"/>
-          <w:szCs w:val="28"/>
-        </w:rPr>
-        <w:t>实现过程中的收获和体会等。</w:t>
-      </w:r>
-    </w:p>
-    <w:p>
-      <w:pPr>
-        <w:spacing w:line="500" w:lineRule="exact"/>
-        <w:ind w:firstLineChars="200" w:firstLine="560"/>
-        <w:rPr>
-          <w:rFonts w:eastAsia="仿宋_GB2312"/>
-          <w:color w:val="008000"/>
-          <w:sz w:val="28"/>
-          <w:szCs w:val="28"/>
-        </w:rPr>
-      </w:pPr>
-      <w:r>
-        <w:rPr>
-          <w:rFonts w:eastAsia="仿宋_GB2312"/>
-          <w:color w:val="008000"/>
-          <w:sz w:val="28"/>
-          <w:szCs w:val="28"/>
-        </w:rPr>
-        <w:t>（正文格式：宋体，小</w:t>
-      </w:r>
-      <w:r>
-        <w:rPr>
-          <w:rFonts w:eastAsia="仿宋_GB2312"/>
-          <w:color w:val="008000"/>
-          <w:sz w:val="28"/>
-          <w:szCs w:val="28"/>
-        </w:rPr>
-        <w:t>4</w:t>
-      </w:r>
-      <w:r>
-        <w:rPr>
-          <w:rFonts w:eastAsia="仿宋_GB2312"/>
-          <w:color w:val="008000"/>
-          <w:sz w:val="28"/>
-          <w:szCs w:val="28"/>
-        </w:rPr>
-        <w:t>号，不加粗，两端对齐，行距为固定值</w:t>
-      </w:r>
-      <w:smartTag w:uri="urn:schemas-microsoft-com:office:smarttags" w:element="chmetcnv">
-        <w:smartTagPr>
-          <w:attr w:name="UnitName" w:val="磅"/>
-          <w:attr w:name="SourceValue" w:val="20"/>
-          <w:attr w:name="HasSpace" w:val="False"/>
-          <w:attr w:name="Negative" w:val="False"/>
-          <w:attr w:name="NumberType" w:val="1"/>
-          <w:attr w:name="TCSC" w:val="0"/>
-        </w:smartTagPr>
-        <w:r>
-          <w:rPr>
-            <w:rFonts w:eastAsia="仿宋_GB2312"/>
-            <w:color w:val="008000"/>
-            <w:sz w:val="28"/>
-            <w:szCs w:val="28"/>
-          </w:rPr>
-          <w:t>20</w:t>
-        </w:r>
-        <w:r>
-          <w:rPr>
-            <w:rFonts w:eastAsia="仿宋_GB2312"/>
-            <w:color w:val="008000"/>
-            <w:sz w:val="28"/>
-            <w:szCs w:val="28"/>
-          </w:rPr>
-          <w:t>磅</w:t>
-        </w:r>
-      </w:smartTag>
-      <w:r>
-        <w:rPr>
-          <w:rFonts w:eastAsia="仿宋_GB2312"/>
-          <w:color w:val="008000"/>
-          <w:sz w:val="28"/>
-          <w:szCs w:val="28"/>
-        </w:rPr>
-        <w:t>）</w:t>
-      </w:r>
-    </w:p>
-    <w:p>
-      <w:pPr>
-        <w:spacing w:line="500" w:lineRule="exact"/>
         <w:ind w:firstLineChars="200" w:firstLine="562"/>
         <w:rPr>
           <w:rFonts w:eastAsia="仿宋_GB2312"/>
@@ -3428,27 +5917,7 @@
           <w:sz w:val="28"/>
           <w:szCs w:val="28"/>
         </w:rPr>
-        <w:t>Michael Boyle-</w:t>
-      </w:r>
-      <w:proofErr w:type="spellStart"/>
-      <w:r>
-        <w:rPr>
-          <w:rFonts w:eastAsia="仿宋_GB2312"/>
-          <w:color w:val="008000"/>
-          <w:sz w:val="28"/>
-          <w:szCs w:val="28"/>
-        </w:rPr>
-        <w:t>Baise</w:t>
-      </w:r>
-      <w:proofErr w:type="spellEnd"/>
-      <w:r>
-        <w:rPr>
-          <w:rFonts w:eastAsia="仿宋_GB2312"/>
-          <w:color w:val="008000"/>
-          <w:sz w:val="28"/>
-          <w:szCs w:val="28"/>
-        </w:rPr>
-        <w:t xml:space="preserve">. What Kind of Experience? Preparing </w:t>
+        <w:t xml:space="preserve">Michael Boyle-Baise. What Kind of Experience? Preparing </w:t>
       </w:r>
       <w:r>
         <w:rPr>
@@ -3828,7 +6297,7 @@
 </file>
 
 <file path=word/endnotes.xml><?xml version="1.0" encoding="utf-8"?>
-<w:endnotes xmlns:wpc="http://schemas.microsoft.com/office/word/2010/wordprocessingCanvas" xmlns:mc="http://schemas.openxmlformats.org/markup-compatibility/2006" xmlns:o="urn:schemas-microsoft-com:office:office" xmlns:r="http://schemas.openxmlformats.org/officeDocument/2006/relationships" xmlns:m="http://schemas.openxmlformats.org/officeDocument/2006/math" xmlns:v="urn:schemas-microsoft-com:vml" xmlns:wp14="http://schemas.microsoft.com/office/word/2010/wordprocessingDrawing" xmlns:wp="http://schemas.openxmlformats.org/drawingml/2006/wordprocessingDrawing" xmlns:w10="urn:schemas-microsoft-com:office:word" xmlns:w="http://schemas.openxmlformats.org/wordprocessingml/2006/main" xmlns:w14="http://schemas.microsoft.com/office/word/2010/wordml" xmlns:wpg="http://schemas.microsoft.com/office/word/2010/wordprocessingGroup" xmlns:wpi="http://schemas.microsoft.com/office/word/2010/wordprocessingInk" xmlns:wne="http://schemas.microsoft.com/office/word/2006/wordml" xmlns:wps="http://schemas.microsoft.com/office/word/2010/wordprocessingShape" mc:Ignorable="w14 wp14">
+<w:endnotes xmlns:wpc="http://schemas.microsoft.com/office/word/2010/wordprocessingCanvas" xmlns:cx="http://schemas.microsoft.com/office/drawing/2014/chartex" xmlns:cx1="http://schemas.microsoft.com/office/drawing/2015/9/8/chartex" xmlns:cx2="http://schemas.microsoft.com/office/drawing/2015/10/21/chartex" xmlns:cx3="http://schemas.microsoft.com/office/drawing/2016/5/9/chartex" xmlns:cx4="http://schemas.microsoft.com/office/drawing/2016/5/10/chartex" xmlns:cx5="http://schemas.microsoft.com/office/drawing/2016/5/11/chartex" xmlns:cx6="http://schemas.microsoft.com/office/drawing/2016/5/12/chartex" xmlns:cx7="http://schemas.microsoft.com/office/drawing/2016/5/13/chartex" xmlns:cx8="http://schemas.microsoft.com/office/drawing/2016/5/14/chartex" xmlns:mc="http://schemas.openxmlformats.org/markup-compatibility/2006" xmlns:aink="http://schemas.microsoft.com/office/drawing/2016/ink" xmlns:am3d="http://schemas.microsoft.com/office/drawing/2017/model3d" xmlns:o="urn:schemas-microsoft-com:office:office" xmlns:r="http://schemas.openxmlformats.org/officeDocument/2006/relationships" xmlns:m="http://schemas.openxmlformats.org/officeDocument/2006/math" xmlns:v="urn:schemas-microsoft-com:vml" xmlns:wp14="http://schemas.microsoft.com/office/word/2010/wordprocessingDrawing" xmlns:wp="http://schemas.openxmlformats.org/drawingml/2006/wordprocessingDrawing" xmlns:w10="urn:schemas-microsoft-com:office:word" xmlns:w="http://schemas.openxmlformats.org/wordprocessingml/2006/main" xmlns:w14="http://schemas.microsoft.com/office/word/2010/wordml" xmlns:w15="http://schemas.microsoft.com/office/word/2012/wordml" xmlns:w16cex="http://schemas.microsoft.com/office/word/2018/wordml/cex" xmlns:w16cid="http://schemas.microsoft.com/office/word/2016/wordml/cid" xmlns:w16="http://schemas.microsoft.com/office/word/2018/wordml" xmlns:w16sdtdh="http://schemas.microsoft.com/office/word/2020/wordml/sdtdatahash" xmlns:w16se="http://schemas.microsoft.com/office/word/2015/wordml/symex" xmlns:wpg="http://schemas.microsoft.com/office/word/2010/wordprocessingGroup" xmlns:wpi="http://schemas.microsoft.com/office/word/2010/wordprocessingInk" xmlns:wne="http://schemas.microsoft.com/office/word/2006/wordml" xmlns:wps="http://schemas.microsoft.com/office/word/2010/wordprocessingShape" mc:Ignorable="w14 w15 w16se w16cid w16 w16cex w16sdtdh wp14">
   <w:endnote w:type="separator" w:id="-1">
     <w:p>
       <w:r>
@@ -3847,7 +6316,7 @@
 </file>
 
 <file path=word/footnotes.xml><?xml version="1.0" encoding="utf-8"?>
-<w:footnotes xmlns:wpc="http://schemas.microsoft.com/office/word/2010/wordprocessingCanvas" xmlns:mc="http://schemas.openxmlformats.org/markup-compatibility/2006" xmlns:o="urn:schemas-microsoft-com:office:office" xmlns:r="http://schemas.openxmlformats.org/officeDocument/2006/relationships" xmlns:m="http://schemas.openxmlformats.org/officeDocument/2006/math" xmlns:v="urn:schemas-microsoft-com:vml" xmlns:wp14="http://schemas.microsoft.com/office/word/2010/wordprocessingDrawing" xmlns:wp="http://schemas.openxmlformats.org/drawingml/2006/wordprocessingDrawing" xmlns:w10="urn:schemas-microsoft-com:office:word" xmlns:w="http://schemas.openxmlformats.org/wordprocessingml/2006/main" xmlns:w14="http://schemas.microsoft.com/office/word/2010/wordml" xmlns:wpg="http://schemas.microsoft.com/office/word/2010/wordprocessingGroup" xmlns:wpi="http://schemas.microsoft.com/office/word/2010/wordprocessingInk" xmlns:wne="http://schemas.microsoft.com/office/word/2006/wordml" xmlns:wps="http://schemas.microsoft.com/office/word/2010/wordprocessingShape" mc:Ignorable="w14 wp14">
+<w:footnotes xmlns:wpc="http://schemas.microsoft.com/office/word/2010/wordprocessingCanvas" xmlns:cx="http://schemas.microsoft.com/office/drawing/2014/chartex" xmlns:cx1="http://schemas.microsoft.com/office/drawing/2015/9/8/chartex" xmlns:cx2="http://schemas.microsoft.com/office/drawing/2015/10/21/chartex" xmlns:cx3="http://schemas.microsoft.com/office/drawing/2016/5/9/chartex" xmlns:cx4="http://schemas.microsoft.com/office/drawing/2016/5/10/chartex" xmlns:cx5="http://schemas.microsoft.com/office/drawing/2016/5/11/chartex" xmlns:cx6="http://schemas.microsoft.com/office/drawing/2016/5/12/chartex" xmlns:cx7="http://schemas.microsoft.com/office/drawing/2016/5/13/chartex" xmlns:cx8="http://schemas.microsoft.com/office/drawing/2016/5/14/chartex" xmlns:mc="http://schemas.openxmlformats.org/markup-compatibility/2006" xmlns:aink="http://schemas.microsoft.com/office/drawing/2016/ink" xmlns:am3d="http://schemas.microsoft.com/office/drawing/2017/model3d" xmlns:o="urn:schemas-microsoft-com:office:office" xmlns:r="http://schemas.openxmlformats.org/officeDocument/2006/relationships" xmlns:m="http://schemas.openxmlformats.org/officeDocument/2006/math" xmlns:v="urn:schemas-microsoft-com:vml" xmlns:wp14="http://schemas.microsoft.com/office/word/2010/wordprocessingDrawing" xmlns:wp="http://schemas.openxmlformats.org/drawingml/2006/wordprocessingDrawing" xmlns:w10="urn:schemas-microsoft-com:office:word" xmlns:w="http://schemas.openxmlformats.org/wordprocessingml/2006/main" xmlns:w14="http://schemas.microsoft.com/office/word/2010/wordml" xmlns:w15="http://schemas.microsoft.com/office/word/2012/wordml" xmlns:w16cex="http://schemas.microsoft.com/office/word/2018/wordml/cex" xmlns:w16cid="http://schemas.microsoft.com/office/word/2016/wordml/cid" xmlns:w16="http://schemas.microsoft.com/office/word/2018/wordml" xmlns:w16sdtdh="http://schemas.microsoft.com/office/word/2020/wordml/sdtdatahash" xmlns:w16se="http://schemas.microsoft.com/office/word/2015/wordml/symex" xmlns:wpg="http://schemas.microsoft.com/office/word/2010/wordprocessingGroup" xmlns:wpi="http://schemas.microsoft.com/office/word/2010/wordprocessingInk" xmlns:wne="http://schemas.microsoft.com/office/word/2006/wordml" xmlns:wps="http://schemas.microsoft.com/office/word/2010/wordprocessingShape" mc:Ignorable="w14 w15 w16se w16cid w16 w16cex w16sdtdh wp14">
   <w:footnote w:type="separator" w:id="-1">
     <w:p>
       <w:r>
@@ -3866,8 +6335,8 @@
 </file>
 
 <file path=word/numbering.xml><?xml version="1.0" encoding="utf-8"?>
-<w:numbering xmlns:wpc="http://schemas.microsoft.com/office/word/2010/wordprocessingCanvas" xmlns:mc="http://schemas.openxmlformats.org/markup-compatibility/2006" xmlns:o="urn:schemas-microsoft-com:office:office" xmlns:r="http://schemas.openxmlformats.org/officeDocument/2006/relationships" xmlns:m="http://schemas.openxmlformats.org/officeDocument/2006/math" xmlns:v="urn:schemas-microsoft-com:vml" xmlns:wp14="http://schemas.microsoft.com/office/word/2010/wordprocessingDrawing" xmlns:wp="http://schemas.openxmlformats.org/drawingml/2006/wordprocessingDrawing" xmlns:w10="urn:schemas-microsoft-com:office:word" xmlns:w="http://schemas.openxmlformats.org/wordprocessingml/2006/main" xmlns:w14="http://schemas.microsoft.com/office/word/2010/wordml" xmlns:wpg="http://schemas.microsoft.com/office/word/2010/wordprocessingGroup" xmlns:wpi="http://schemas.microsoft.com/office/word/2010/wordprocessingInk" xmlns:wne="http://schemas.microsoft.com/office/word/2006/wordml" xmlns:wps="http://schemas.microsoft.com/office/word/2010/wordprocessingShape" mc:Ignorable="w14 wp14">
-  <w:abstractNum w:abstractNumId="0">
+<w:numbering xmlns:wpc="http://schemas.microsoft.com/office/word/2010/wordprocessingCanvas" xmlns:cx="http://schemas.microsoft.com/office/drawing/2014/chartex" xmlns:cx1="http://schemas.microsoft.com/office/drawing/2015/9/8/chartex" xmlns:cx2="http://schemas.microsoft.com/office/drawing/2015/10/21/chartex" xmlns:cx3="http://schemas.microsoft.com/office/drawing/2016/5/9/chartex" xmlns:cx4="http://schemas.microsoft.com/office/drawing/2016/5/10/chartex" xmlns:cx5="http://schemas.microsoft.com/office/drawing/2016/5/11/chartex" xmlns:cx6="http://schemas.microsoft.com/office/drawing/2016/5/12/chartex" xmlns:cx7="http://schemas.microsoft.com/office/drawing/2016/5/13/chartex" xmlns:cx8="http://schemas.microsoft.com/office/drawing/2016/5/14/chartex" xmlns:mc="http://schemas.openxmlformats.org/markup-compatibility/2006" xmlns:aink="http://schemas.microsoft.com/office/drawing/2016/ink" xmlns:am3d="http://schemas.microsoft.com/office/drawing/2017/model3d" xmlns:o="urn:schemas-microsoft-com:office:office" xmlns:r="http://schemas.openxmlformats.org/officeDocument/2006/relationships" xmlns:m="http://schemas.openxmlformats.org/officeDocument/2006/math" xmlns:v="urn:schemas-microsoft-com:vml" xmlns:wp14="http://schemas.microsoft.com/office/word/2010/wordprocessingDrawing" xmlns:wp="http://schemas.openxmlformats.org/drawingml/2006/wordprocessingDrawing" xmlns:w10="urn:schemas-microsoft-com:office:word" xmlns:w="http://schemas.openxmlformats.org/wordprocessingml/2006/main" xmlns:w14="http://schemas.microsoft.com/office/word/2010/wordml" xmlns:w15="http://schemas.microsoft.com/office/word/2012/wordml" xmlns:w16cex="http://schemas.microsoft.com/office/word/2018/wordml/cex" xmlns:w16cid="http://schemas.microsoft.com/office/word/2016/wordml/cid" xmlns:w16="http://schemas.microsoft.com/office/word/2018/wordml" xmlns:w16sdtdh="http://schemas.microsoft.com/office/word/2020/wordml/sdtdatahash" xmlns:w16se="http://schemas.microsoft.com/office/word/2015/wordml/symex" xmlns:wpg="http://schemas.microsoft.com/office/word/2010/wordprocessingGroup" xmlns:wpi="http://schemas.microsoft.com/office/word/2010/wordprocessingInk" xmlns:wne="http://schemas.microsoft.com/office/word/2006/wordml" xmlns:wps="http://schemas.microsoft.com/office/word/2010/wordprocessingShape" mc:Ignorable="w14 w15 w16se w16cid w16 w16cex w16sdtdh wp14">
+  <w:abstractNum w:abstractNumId="0" w15:restartNumberingAfterBreak="0">
     <w:nsid w:val="1C261F1F"/>
     <w:multiLevelType w:val="hybridMultilevel"/>
     <w:tmpl w:val="55B80AC4"/>
@@ -3956,14 +6425,198 @@
       </w:pPr>
     </w:lvl>
   </w:abstractNum>
+  <w:abstractNum w:abstractNumId="1" w15:restartNumberingAfterBreak="0">
+    <w:nsid w:val="2AF824EB"/>
+    <w:multiLevelType w:val="hybridMultilevel"/>
+    <w:tmpl w:val="87F063B6"/>
+    <w:lvl w:ilvl="0" w:tplc="00FE76D0">
+      <w:start w:val="1"/>
+      <w:numFmt w:val="decimal"/>
+      <w:lvlText w:val="%1."/>
+      <w:lvlJc w:val="left"/>
+      <w:pPr>
+        <w:ind w:left="360" w:hanging="360"/>
+      </w:pPr>
+      <w:rPr>
+        <w:rFonts w:hint="default"/>
+      </w:rPr>
+    </w:lvl>
+    <w:lvl w:ilvl="1" w:tplc="04090019" w:tentative="1">
+      <w:start w:val="1"/>
+      <w:numFmt w:val="lowerLetter"/>
+      <w:lvlText w:val="%2)"/>
+      <w:lvlJc w:val="left"/>
+      <w:pPr>
+        <w:ind w:left="840" w:hanging="420"/>
+      </w:pPr>
+    </w:lvl>
+    <w:lvl w:ilvl="2" w:tplc="0409001B" w:tentative="1">
+      <w:start w:val="1"/>
+      <w:numFmt w:val="lowerRoman"/>
+      <w:lvlText w:val="%3."/>
+      <w:lvlJc w:val="right"/>
+      <w:pPr>
+        <w:ind w:left="1260" w:hanging="420"/>
+      </w:pPr>
+    </w:lvl>
+    <w:lvl w:ilvl="3" w:tplc="0409000F" w:tentative="1">
+      <w:start w:val="1"/>
+      <w:numFmt w:val="decimal"/>
+      <w:lvlText w:val="%4."/>
+      <w:lvlJc w:val="left"/>
+      <w:pPr>
+        <w:ind w:left="1680" w:hanging="420"/>
+      </w:pPr>
+    </w:lvl>
+    <w:lvl w:ilvl="4" w:tplc="04090019" w:tentative="1">
+      <w:start w:val="1"/>
+      <w:numFmt w:val="lowerLetter"/>
+      <w:lvlText w:val="%5)"/>
+      <w:lvlJc w:val="left"/>
+      <w:pPr>
+        <w:ind w:left="2100" w:hanging="420"/>
+      </w:pPr>
+    </w:lvl>
+    <w:lvl w:ilvl="5" w:tplc="0409001B" w:tentative="1">
+      <w:start w:val="1"/>
+      <w:numFmt w:val="lowerRoman"/>
+      <w:lvlText w:val="%6."/>
+      <w:lvlJc w:val="right"/>
+      <w:pPr>
+        <w:ind w:left="2520" w:hanging="420"/>
+      </w:pPr>
+    </w:lvl>
+    <w:lvl w:ilvl="6" w:tplc="0409000F" w:tentative="1">
+      <w:start w:val="1"/>
+      <w:numFmt w:val="decimal"/>
+      <w:lvlText w:val="%7."/>
+      <w:lvlJc w:val="left"/>
+      <w:pPr>
+        <w:ind w:left="2940" w:hanging="420"/>
+      </w:pPr>
+    </w:lvl>
+    <w:lvl w:ilvl="7" w:tplc="04090019" w:tentative="1">
+      <w:start w:val="1"/>
+      <w:numFmt w:val="lowerLetter"/>
+      <w:lvlText w:val="%8)"/>
+      <w:lvlJc w:val="left"/>
+      <w:pPr>
+        <w:ind w:left="3360" w:hanging="420"/>
+      </w:pPr>
+    </w:lvl>
+    <w:lvl w:ilvl="8" w:tplc="0409001B" w:tentative="1">
+      <w:start w:val="1"/>
+      <w:numFmt w:val="lowerRoman"/>
+      <w:lvlText w:val="%9."/>
+      <w:lvlJc w:val="right"/>
+      <w:pPr>
+        <w:ind w:left="3780" w:hanging="420"/>
+      </w:pPr>
+    </w:lvl>
+  </w:abstractNum>
+  <w:abstractNum w:abstractNumId="2" w15:restartNumberingAfterBreak="0">
+    <w:nsid w:val="4C0476CB"/>
+    <w:multiLevelType w:val="hybridMultilevel"/>
+    <w:tmpl w:val="993C0DFA"/>
+    <w:lvl w:ilvl="0" w:tplc="0DC47456">
+      <w:start w:val="1"/>
+      <w:numFmt w:val="decimal"/>
+      <w:lvlText w:val="%1."/>
+      <w:lvlJc w:val="left"/>
+      <w:pPr>
+        <w:ind w:left="360" w:hanging="360"/>
+      </w:pPr>
+      <w:rPr>
+        <w:rFonts w:hint="default"/>
+      </w:rPr>
+    </w:lvl>
+    <w:lvl w:ilvl="1" w:tplc="04090019" w:tentative="1">
+      <w:start w:val="1"/>
+      <w:numFmt w:val="lowerLetter"/>
+      <w:lvlText w:val="%2)"/>
+      <w:lvlJc w:val="left"/>
+      <w:pPr>
+        <w:ind w:left="840" w:hanging="420"/>
+      </w:pPr>
+    </w:lvl>
+    <w:lvl w:ilvl="2" w:tplc="0409001B" w:tentative="1">
+      <w:start w:val="1"/>
+      <w:numFmt w:val="lowerRoman"/>
+      <w:lvlText w:val="%3."/>
+      <w:lvlJc w:val="right"/>
+      <w:pPr>
+        <w:ind w:left="1260" w:hanging="420"/>
+      </w:pPr>
+    </w:lvl>
+    <w:lvl w:ilvl="3" w:tplc="0409000F" w:tentative="1">
+      <w:start w:val="1"/>
+      <w:numFmt w:val="decimal"/>
+      <w:lvlText w:val="%4."/>
+      <w:lvlJc w:val="left"/>
+      <w:pPr>
+        <w:ind w:left="1680" w:hanging="420"/>
+      </w:pPr>
+    </w:lvl>
+    <w:lvl w:ilvl="4" w:tplc="04090019" w:tentative="1">
+      <w:start w:val="1"/>
+      <w:numFmt w:val="lowerLetter"/>
+      <w:lvlText w:val="%5)"/>
+      <w:lvlJc w:val="left"/>
+      <w:pPr>
+        <w:ind w:left="2100" w:hanging="420"/>
+      </w:pPr>
+    </w:lvl>
+    <w:lvl w:ilvl="5" w:tplc="0409001B" w:tentative="1">
+      <w:start w:val="1"/>
+      <w:numFmt w:val="lowerRoman"/>
+      <w:lvlText w:val="%6."/>
+      <w:lvlJc w:val="right"/>
+      <w:pPr>
+        <w:ind w:left="2520" w:hanging="420"/>
+      </w:pPr>
+    </w:lvl>
+    <w:lvl w:ilvl="6" w:tplc="0409000F" w:tentative="1">
+      <w:start w:val="1"/>
+      <w:numFmt w:val="decimal"/>
+      <w:lvlText w:val="%7."/>
+      <w:lvlJc w:val="left"/>
+      <w:pPr>
+        <w:ind w:left="2940" w:hanging="420"/>
+      </w:pPr>
+    </w:lvl>
+    <w:lvl w:ilvl="7" w:tplc="04090019" w:tentative="1">
+      <w:start w:val="1"/>
+      <w:numFmt w:val="lowerLetter"/>
+      <w:lvlText w:val="%8)"/>
+      <w:lvlJc w:val="left"/>
+      <w:pPr>
+        <w:ind w:left="3360" w:hanging="420"/>
+      </w:pPr>
+    </w:lvl>
+    <w:lvl w:ilvl="8" w:tplc="0409001B" w:tentative="1">
+      <w:start w:val="1"/>
+      <w:numFmt w:val="lowerRoman"/>
+      <w:lvlText w:val="%9."/>
+      <w:lvlJc w:val="right"/>
+      <w:pPr>
+        <w:ind w:left="3780" w:hanging="420"/>
+      </w:pPr>
+    </w:lvl>
+  </w:abstractNum>
   <w:num w:numId="1">
     <w:abstractNumId w:val="0"/>
+  </w:num>
+  <w:num w:numId="2">
+    <w:abstractNumId w:val="1"/>
+  </w:num>
+  <w:num w:numId="3">
+    <w:abstractNumId w:val="2"/>
   </w:num>
 </w:numbering>
 </file>
 
 <file path=word/styles.xml><?xml version="1.0" encoding="utf-8"?>
-<w:styles xmlns:mc="http://schemas.openxmlformats.org/markup-compatibility/2006" xmlns:r="http://schemas.openxmlformats.org/officeDocument/2006/relationships" xmlns:w="http://schemas.openxmlformats.org/wordprocessingml/2006/main" xmlns:w14="http://schemas.microsoft.com/office/word/2010/wordml" mc:Ignorable="w14">
+<w:styles xmlns:mc="http://schemas.openxmlformats.org/markup-compatibility/2006" xmlns:r="http://schemas.openxmlformats.org/officeDocument/2006/relationships" xmlns:w="http://schemas.openxmlformats.org/wordprocessingml/2006/main" xmlns:w14="http://schemas.microsoft.com/office/word/2010/wordml" xmlns:w15="http://schemas.microsoft.com/office/word/2012/wordml" xmlns:w16cex="http://schemas.microsoft.com/office/word/2018/wordml/cex" xmlns:w16cid="http://schemas.microsoft.com/office/word/2016/wordml/cid" xmlns:w16="http://schemas.microsoft.com/office/word/2018/wordml" xmlns:w16sdtdh="http://schemas.microsoft.com/office/word/2020/wordml/sdtdatahash" xmlns:w16se="http://schemas.microsoft.com/office/word/2015/wordml/symex" mc:Ignorable="w14 w15 w16se w16cid w16 w16cex w16sdtdh">
   <w:docDefaults>
     <w:rPrDefault>
       <w:rPr>
@@ -3976,144 +6629,383 @@
     </w:rPrDefault>
     <w:pPrDefault/>
   </w:docDefaults>
-  <w:latentStyles w:defLockedState="0" w:defUIPriority="99" w:defSemiHidden="1" w:defUnhideWhenUsed="1" w:defQFormat="0" w:count="267">
-    <w:lsdException w:name="Normal" w:semiHidden="0" w:uiPriority="0" w:unhideWhenUsed="0" w:qFormat="1"/>
-    <w:lsdException w:name="heading 1" w:semiHidden="0" w:uiPriority="9" w:unhideWhenUsed="0" w:qFormat="1"/>
-    <w:lsdException w:name="heading 2" w:uiPriority="9" w:qFormat="1"/>
-    <w:lsdException w:name="heading 3" w:uiPriority="9" w:qFormat="1"/>
-    <w:lsdException w:name="heading 4" w:uiPriority="9" w:qFormat="1"/>
-    <w:lsdException w:name="heading 5" w:uiPriority="9" w:qFormat="1"/>
-    <w:lsdException w:name="heading 6" w:uiPriority="9" w:qFormat="1"/>
-    <w:lsdException w:name="heading 7" w:uiPriority="9" w:qFormat="1"/>
-    <w:lsdException w:name="heading 8" w:uiPriority="9" w:qFormat="1"/>
-    <w:lsdException w:name="heading 9" w:uiPriority="9" w:qFormat="1"/>
-    <w:lsdException w:name="toc 1" w:uiPriority="39"/>
-    <w:lsdException w:name="toc 2" w:uiPriority="39"/>
-    <w:lsdException w:name="toc 3" w:uiPriority="39"/>
-    <w:lsdException w:name="toc 4" w:uiPriority="39"/>
-    <w:lsdException w:name="toc 5" w:uiPriority="39"/>
-    <w:lsdException w:name="toc 6" w:uiPriority="39"/>
-    <w:lsdException w:name="toc 7" w:uiPriority="39"/>
-    <w:lsdException w:name="toc 8" w:uiPriority="39"/>
-    <w:lsdException w:name="toc 9" w:uiPriority="39"/>
-    <w:lsdException w:name="caption" w:uiPriority="35" w:qFormat="1"/>
-    <w:lsdException w:name="Title" w:semiHidden="0" w:uiPriority="10" w:unhideWhenUsed="0" w:qFormat="1"/>
-    <w:lsdException w:name="Default Paragraph Font" w:uiPriority="1"/>
-    <w:lsdException w:name="Subtitle" w:semiHidden="0" w:uiPriority="11" w:unhideWhenUsed="0" w:qFormat="1"/>
-    <w:lsdException w:name="Strong" w:semiHidden="0" w:uiPriority="22" w:unhideWhenUsed="0" w:qFormat="1"/>
-    <w:lsdException w:name="Emphasis" w:semiHidden="0" w:uiPriority="20" w:unhideWhenUsed="0" w:qFormat="1"/>
-    <w:lsdException w:name="Table Grid" w:semiHidden="0" w:uiPriority="59" w:unhideWhenUsed="0"/>
-    <w:lsdException w:name="Placeholder Text" w:unhideWhenUsed="0"/>
-    <w:lsdException w:name="No Spacing" w:semiHidden="0" w:uiPriority="1" w:unhideWhenUsed="0" w:qFormat="1"/>
-    <w:lsdException w:name="Light Shading" w:semiHidden="0" w:uiPriority="60" w:unhideWhenUsed="0"/>
-    <w:lsdException w:name="Light List" w:semiHidden="0" w:uiPriority="61" w:unhideWhenUsed="0"/>
-    <w:lsdException w:name="Light Grid" w:semiHidden="0" w:uiPriority="62" w:unhideWhenUsed="0"/>
-    <w:lsdException w:name="Medium Shading 1" w:semiHidden="0" w:uiPriority="63" w:unhideWhenUsed="0"/>
-    <w:lsdException w:name="Medium Shading 2" w:semiHidden="0" w:uiPriority="64" w:unhideWhenUsed="0"/>
-    <w:lsdException w:name="Medium List 1" w:semiHidden="0" w:uiPriority="65" w:unhideWhenUsed="0"/>
-    <w:lsdException w:name="Medium List 2" w:semiHidden="0" w:uiPriority="66" w:unhideWhenUsed="0"/>
-    <w:lsdException w:name="Medium Grid 1" w:semiHidden="0" w:uiPriority="67" w:unhideWhenUsed="0"/>
-    <w:lsdException w:name="Medium Grid 2" w:semiHidden="0" w:uiPriority="68" w:unhideWhenUsed="0"/>
-    <w:lsdException w:name="Medium Grid 3" w:semiHidden="0" w:uiPriority="69" w:unhideWhenUsed="0"/>
-    <w:lsdException w:name="Dark List" w:semiHidden="0" w:uiPriority="70" w:unhideWhenUsed="0"/>
-    <w:lsdException w:name="Colorful Shading" w:semiHidden="0" w:uiPriority="71" w:unhideWhenUsed="0"/>
-    <w:lsdException w:name="Colorful List" w:semiHidden="0" w:uiPriority="72" w:unhideWhenUsed="0"/>
-    <w:lsdException w:name="Colorful Grid" w:semiHidden="0" w:uiPriority="73" w:unhideWhenUsed="0"/>
-    <w:lsdException w:name="Light Shading Accent 1" w:semiHidden="0" w:uiPriority="60" w:unhideWhenUsed="0"/>
-    <w:lsdException w:name="Light List Accent 1" w:semiHidden="0" w:uiPriority="61" w:unhideWhenUsed="0"/>
-    <w:lsdException w:name="Light Grid Accent 1" w:semiHidden="0" w:uiPriority="62" w:unhideWhenUsed="0"/>
-    <w:lsdException w:name="Medium Shading 1 Accent 1" w:semiHidden="0" w:uiPriority="63" w:unhideWhenUsed="0"/>
-    <w:lsdException w:name="Medium Shading 2 Accent 1" w:semiHidden="0" w:uiPriority="64" w:unhideWhenUsed="0"/>
-    <w:lsdException w:name="Medium List 1 Accent 1" w:semiHidden="0" w:uiPriority="65" w:unhideWhenUsed="0"/>
-    <w:lsdException w:name="Revision" w:unhideWhenUsed="0"/>
-    <w:lsdException w:name="List Paragraph" w:semiHidden="0" w:uiPriority="34" w:unhideWhenUsed="0" w:qFormat="1"/>
-    <w:lsdException w:name="Quote" w:semiHidden="0" w:uiPriority="29" w:unhideWhenUsed="0" w:qFormat="1"/>
-    <w:lsdException w:name="Intense Quote" w:semiHidden="0" w:uiPriority="30" w:unhideWhenUsed="0" w:qFormat="1"/>
-    <w:lsdException w:name="Medium List 2 Accent 1" w:semiHidden="0" w:uiPriority="66" w:unhideWhenUsed="0"/>
-    <w:lsdException w:name="Medium Grid 1 Accent 1" w:semiHidden="0" w:uiPriority="67" w:unhideWhenUsed="0"/>
-    <w:lsdException w:name="Medium Grid 2 Accent 1" w:semiHidden="0" w:uiPriority="68" w:unhideWhenUsed="0"/>
-    <w:lsdException w:name="Medium Grid 3 Accent 1" w:semiHidden="0" w:uiPriority="69" w:unhideWhenUsed="0"/>
-    <w:lsdException w:name="Dark List Accent 1" w:semiHidden="0" w:uiPriority="70" w:unhideWhenUsed="0"/>
-    <w:lsdException w:name="Colorful Shading Accent 1" w:semiHidden="0" w:uiPriority="71" w:unhideWhenUsed="0"/>
-    <w:lsdException w:name="Colorful List Accent 1" w:semiHidden="0" w:uiPriority="72" w:unhideWhenUsed="0"/>
-    <w:lsdException w:name="Colorful Grid Accent 1" w:semiHidden="0" w:uiPriority="73" w:unhideWhenUsed="0"/>
-    <w:lsdException w:name="Light Shading Accent 2" w:semiHidden="0" w:uiPriority="60" w:unhideWhenUsed="0"/>
-    <w:lsdException w:name="Light List Accent 2" w:semiHidden="0" w:uiPriority="61" w:unhideWhenUsed="0"/>
-    <w:lsdException w:name="Light Grid Accent 2" w:semiHidden="0" w:uiPriority="62" w:unhideWhenUsed="0"/>
-    <w:lsdException w:name="Medium Shading 1 Accent 2" w:semiHidden="0" w:uiPriority="63" w:unhideWhenUsed="0"/>
-    <w:lsdException w:name="Medium Shading 2 Accent 2" w:semiHidden="0" w:uiPriority="64" w:unhideWhenUsed="0"/>
-    <w:lsdException w:name="Medium List 1 Accent 2" w:semiHidden="0" w:uiPriority="65" w:unhideWhenUsed="0"/>
-    <w:lsdException w:name="Medium List 2 Accent 2" w:semiHidden="0" w:uiPriority="66" w:unhideWhenUsed="0"/>
-    <w:lsdException w:name="Medium Grid 1 Accent 2" w:semiHidden="0" w:uiPriority="67" w:unhideWhenUsed="0"/>
-    <w:lsdException w:name="Medium Grid 2 Accent 2" w:semiHidden="0" w:uiPriority="68" w:unhideWhenUsed="0"/>
-    <w:lsdException w:name="Medium Grid 3 Accent 2" w:semiHidden="0" w:uiPriority="69" w:unhideWhenUsed="0"/>
-    <w:lsdException w:name="Dark List Accent 2" w:semiHidden="0" w:uiPriority="70" w:unhideWhenUsed="0"/>
-    <w:lsdException w:name="Colorful Shading Accent 2" w:semiHidden="0" w:uiPriority="71" w:unhideWhenUsed="0"/>
-    <w:lsdException w:name="Colorful List Accent 2" w:semiHidden="0" w:uiPriority="72" w:unhideWhenUsed="0"/>
-    <w:lsdException w:name="Colorful Grid Accent 2" w:semiHidden="0" w:uiPriority="73" w:unhideWhenUsed="0"/>
-    <w:lsdException w:name="Light Shading Accent 3" w:semiHidden="0" w:uiPriority="60" w:unhideWhenUsed="0"/>
-    <w:lsdException w:name="Light List Accent 3" w:semiHidden="0" w:uiPriority="61" w:unhideWhenUsed="0"/>
-    <w:lsdException w:name="Light Grid Accent 3" w:semiHidden="0" w:uiPriority="62" w:unhideWhenUsed="0"/>
-    <w:lsdException w:name="Medium Shading 1 Accent 3" w:semiHidden="0" w:uiPriority="63" w:unhideWhenUsed="0"/>
-    <w:lsdException w:name="Medium Shading 2 Accent 3" w:semiHidden="0" w:uiPriority="64" w:unhideWhenUsed="0"/>
-    <w:lsdException w:name="Medium List 1 Accent 3" w:semiHidden="0" w:uiPriority="65" w:unhideWhenUsed="0"/>
-    <w:lsdException w:name="Medium List 2 Accent 3" w:semiHidden="0" w:uiPriority="66" w:unhideWhenUsed="0"/>
-    <w:lsdException w:name="Medium Grid 1 Accent 3" w:semiHidden="0" w:uiPriority="67" w:unhideWhenUsed="0"/>
-    <w:lsdException w:name="Medium Grid 2 Accent 3" w:semiHidden="0" w:uiPriority="68" w:unhideWhenUsed="0"/>
-    <w:lsdException w:name="Medium Grid 3 Accent 3" w:semiHidden="0" w:uiPriority="69" w:unhideWhenUsed="0"/>
-    <w:lsdException w:name="Dark List Accent 3" w:semiHidden="0" w:uiPriority="70" w:unhideWhenUsed="0"/>
-    <w:lsdException w:name="Colorful Shading Accent 3" w:semiHidden="0" w:uiPriority="71" w:unhideWhenUsed="0"/>
-    <w:lsdException w:name="Colorful List Accent 3" w:semiHidden="0" w:uiPriority="72" w:unhideWhenUsed="0"/>
-    <w:lsdException w:name="Colorful Grid Accent 3" w:semiHidden="0" w:uiPriority="73" w:unhideWhenUsed="0"/>
-    <w:lsdException w:name="Light Shading Accent 4" w:semiHidden="0" w:uiPriority="60" w:unhideWhenUsed="0"/>
-    <w:lsdException w:name="Light List Accent 4" w:semiHidden="0" w:uiPriority="61" w:unhideWhenUsed="0"/>
-    <w:lsdException w:name="Light Grid Accent 4" w:semiHidden="0" w:uiPriority="62" w:unhideWhenUsed="0"/>
-    <w:lsdException w:name="Medium Shading 1 Accent 4" w:semiHidden="0" w:uiPriority="63" w:unhideWhenUsed="0"/>
-    <w:lsdException w:name="Medium Shading 2 Accent 4" w:semiHidden="0" w:uiPriority="64" w:unhideWhenUsed="0"/>
-    <w:lsdException w:name="Medium List 1 Accent 4" w:semiHidden="0" w:uiPriority="65" w:unhideWhenUsed="0"/>
-    <w:lsdException w:name="Medium List 2 Accent 4" w:semiHidden="0" w:uiPriority="66" w:unhideWhenUsed="0"/>
-    <w:lsdException w:name="Medium Grid 1 Accent 4" w:semiHidden="0" w:uiPriority="67" w:unhideWhenUsed="0"/>
-    <w:lsdException w:name="Medium Grid 2 Accent 4" w:semiHidden="0" w:uiPriority="68" w:unhideWhenUsed="0"/>
-    <w:lsdException w:name="Medium Grid 3 Accent 4" w:semiHidden="0" w:uiPriority="69" w:unhideWhenUsed="0"/>
-    <w:lsdException w:name="Dark List Accent 4" w:semiHidden="0" w:uiPriority="70" w:unhideWhenUsed="0"/>
-    <w:lsdException w:name="Colorful Shading Accent 4" w:semiHidden="0" w:uiPriority="71" w:unhideWhenUsed="0"/>
-    <w:lsdException w:name="Colorful List Accent 4" w:semiHidden="0" w:uiPriority="72" w:unhideWhenUsed="0"/>
-    <w:lsdException w:name="Colorful Grid Accent 4" w:semiHidden="0" w:uiPriority="73" w:unhideWhenUsed="0"/>
-    <w:lsdException w:name="Light Shading Accent 5" w:semiHidden="0" w:uiPriority="60" w:unhideWhenUsed="0"/>
-    <w:lsdException w:name="Light List Accent 5" w:semiHidden="0" w:uiPriority="61" w:unhideWhenUsed="0"/>
-    <w:lsdException w:name="Light Grid Accent 5" w:semiHidden="0" w:uiPriority="62" w:unhideWhenUsed="0"/>
-    <w:lsdException w:name="Medium Shading 1 Accent 5" w:semiHidden="0" w:uiPriority="63" w:unhideWhenUsed="0"/>
-    <w:lsdException w:name="Medium Shading 2 Accent 5" w:semiHidden="0" w:uiPriority="64" w:unhideWhenUsed="0"/>
-    <w:lsdException w:name="Medium List 1 Accent 5" w:semiHidden="0" w:uiPriority="65" w:unhideWhenUsed="0"/>
-    <w:lsdException w:name="Medium List 2 Accent 5" w:semiHidden="0" w:uiPriority="66" w:unhideWhenUsed="0"/>
-    <w:lsdException w:name="Medium Grid 1 Accent 5" w:semiHidden="0" w:uiPriority="67" w:unhideWhenUsed="0"/>
-    <w:lsdException w:name="Medium Grid 2 Accent 5" w:semiHidden="0" w:uiPriority="68" w:unhideWhenUsed="0"/>
-    <w:lsdException w:name="Medium Grid 3 Accent 5" w:semiHidden="0" w:uiPriority="69" w:unhideWhenUsed="0"/>
-    <w:lsdException w:name="Dark List Accent 5" w:semiHidden="0" w:uiPriority="70" w:unhideWhenUsed="0"/>
-    <w:lsdException w:name="Colorful Shading Accent 5" w:semiHidden="0" w:uiPriority="71" w:unhideWhenUsed="0"/>
-    <w:lsdException w:name="Colorful List Accent 5" w:semiHidden="0" w:uiPriority="72" w:unhideWhenUsed="0"/>
-    <w:lsdException w:name="Colorful Grid Accent 5" w:semiHidden="0" w:uiPriority="73" w:unhideWhenUsed="0"/>
-    <w:lsdException w:name="Light Shading Accent 6" w:semiHidden="0" w:uiPriority="60" w:unhideWhenUsed="0"/>
-    <w:lsdException w:name="Light List Accent 6" w:semiHidden="0" w:uiPriority="61" w:unhideWhenUsed="0"/>
-    <w:lsdException w:name="Light Grid Accent 6" w:semiHidden="0" w:uiPriority="62" w:unhideWhenUsed="0"/>
-    <w:lsdException w:name="Medium Shading 1 Accent 6" w:semiHidden="0" w:uiPriority="63" w:unhideWhenUsed="0"/>
-    <w:lsdException w:name="Medium Shading 2 Accent 6" w:semiHidden="0" w:uiPriority="64" w:unhideWhenUsed="0"/>
-    <w:lsdException w:name="Medium List 1 Accent 6" w:semiHidden="0" w:uiPriority="65" w:unhideWhenUsed="0"/>
-    <w:lsdException w:name="Medium List 2 Accent 6" w:semiHidden="0" w:uiPriority="66" w:unhideWhenUsed="0"/>
-    <w:lsdException w:name="Medium Grid 1 Accent 6" w:semiHidden="0" w:uiPriority="67" w:unhideWhenUsed="0"/>
-    <w:lsdException w:name="Medium Grid 2 Accent 6" w:semiHidden="0" w:uiPriority="68" w:unhideWhenUsed="0"/>
-    <w:lsdException w:name="Medium Grid 3 Accent 6" w:semiHidden="0" w:uiPriority="69" w:unhideWhenUsed="0"/>
-    <w:lsdException w:name="Dark List Accent 6" w:semiHidden="0" w:uiPriority="70" w:unhideWhenUsed="0"/>
-    <w:lsdException w:name="Colorful Shading Accent 6" w:semiHidden="0" w:uiPriority="71" w:unhideWhenUsed="0"/>
-    <w:lsdException w:name="Colorful List Accent 6" w:semiHidden="0" w:uiPriority="72" w:unhideWhenUsed="0"/>
-    <w:lsdException w:name="Colorful Grid Accent 6" w:semiHidden="0" w:uiPriority="73" w:unhideWhenUsed="0"/>
-    <w:lsdException w:name="Subtle Emphasis" w:semiHidden="0" w:uiPriority="19" w:unhideWhenUsed="0" w:qFormat="1"/>
-    <w:lsdException w:name="Intense Emphasis" w:semiHidden="0" w:uiPriority="21" w:unhideWhenUsed="0" w:qFormat="1"/>
-    <w:lsdException w:name="Subtle Reference" w:semiHidden="0" w:uiPriority="31" w:unhideWhenUsed="0" w:qFormat="1"/>
-    <w:lsdException w:name="Intense Reference" w:semiHidden="0" w:uiPriority="32" w:unhideWhenUsed="0" w:qFormat="1"/>
-    <w:lsdException w:name="Book Title" w:semiHidden="0" w:uiPriority="33" w:unhideWhenUsed="0" w:qFormat="1"/>
-    <w:lsdException w:name="Bibliography" w:uiPriority="37"/>
-    <w:lsdException w:name="TOC Heading" w:uiPriority="39" w:qFormat="1"/>
+  <w:latentStyles w:defLockedState="0" w:defUIPriority="99" w:defSemiHidden="0" w:defUnhideWhenUsed="0" w:defQFormat="0" w:count="376">
+    <w:lsdException w:name="Normal" w:uiPriority="0" w:qFormat="1"/>
+    <w:lsdException w:name="heading 1" w:uiPriority="9" w:qFormat="1"/>
+    <w:lsdException w:name="heading 2" w:semiHidden="1" w:uiPriority="9" w:unhideWhenUsed="1" w:qFormat="1"/>
+    <w:lsdException w:name="heading 3" w:semiHidden="1" w:uiPriority="9" w:unhideWhenUsed="1" w:qFormat="1"/>
+    <w:lsdException w:name="heading 4" w:semiHidden="1" w:uiPriority="9" w:unhideWhenUsed="1" w:qFormat="1"/>
+    <w:lsdException w:name="heading 5" w:semiHidden="1" w:uiPriority="9" w:unhideWhenUsed="1" w:qFormat="1"/>
+    <w:lsdException w:name="heading 6" w:semiHidden="1" w:uiPriority="9" w:unhideWhenUsed="1" w:qFormat="1"/>
+    <w:lsdException w:name="heading 7" w:semiHidden="1" w:uiPriority="9" w:unhideWhenUsed="1" w:qFormat="1"/>
+    <w:lsdException w:name="heading 8" w:semiHidden="1" w:uiPriority="9" w:unhideWhenUsed="1" w:qFormat="1"/>
+    <w:lsdException w:name="heading 9" w:semiHidden="1" w:uiPriority="9" w:unhideWhenUsed="1" w:qFormat="1"/>
+    <w:lsdException w:name="index 1" w:semiHidden="1" w:unhideWhenUsed="1"/>
+    <w:lsdException w:name="index 2" w:semiHidden="1" w:unhideWhenUsed="1"/>
+    <w:lsdException w:name="index 3" w:semiHidden="1" w:unhideWhenUsed="1"/>
+    <w:lsdException w:name="index 4" w:semiHidden="1" w:unhideWhenUsed="1"/>
+    <w:lsdException w:name="index 5" w:semiHidden="1" w:unhideWhenUsed="1"/>
+    <w:lsdException w:name="index 6" w:semiHidden="1" w:unhideWhenUsed="1"/>
+    <w:lsdException w:name="index 7" w:semiHidden="1" w:unhideWhenUsed="1"/>
+    <w:lsdException w:name="index 8" w:semiHidden="1" w:unhideWhenUsed="1"/>
+    <w:lsdException w:name="index 9" w:semiHidden="1" w:unhideWhenUsed="1"/>
+    <w:lsdException w:name="toc 1" w:semiHidden="1" w:uiPriority="39" w:unhideWhenUsed="1"/>
+    <w:lsdException w:name="toc 2" w:semiHidden="1" w:uiPriority="39" w:unhideWhenUsed="1"/>
+    <w:lsdException w:name="toc 3" w:semiHidden="1" w:uiPriority="39" w:unhideWhenUsed="1"/>
+    <w:lsdException w:name="toc 4" w:semiHidden="1" w:uiPriority="39" w:unhideWhenUsed="1"/>
+    <w:lsdException w:name="toc 5" w:semiHidden="1" w:uiPriority="39" w:unhideWhenUsed="1"/>
+    <w:lsdException w:name="toc 6" w:semiHidden="1" w:uiPriority="39" w:unhideWhenUsed="1"/>
+    <w:lsdException w:name="toc 7" w:semiHidden="1" w:uiPriority="39" w:unhideWhenUsed="1"/>
+    <w:lsdException w:name="toc 8" w:semiHidden="1" w:uiPriority="39" w:unhideWhenUsed="1"/>
+    <w:lsdException w:name="toc 9" w:semiHidden="1" w:uiPriority="39" w:unhideWhenUsed="1"/>
+    <w:lsdException w:name="Normal Indent" w:semiHidden="1" w:unhideWhenUsed="1"/>
+    <w:lsdException w:name="footnote text" w:semiHidden="1" w:unhideWhenUsed="1"/>
+    <w:lsdException w:name="annotation text" w:semiHidden="1" w:unhideWhenUsed="1"/>
+    <w:lsdException w:name="header" w:semiHidden="1" w:unhideWhenUsed="1"/>
+    <w:lsdException w:name="footer" w:semiHidden="1" w:unhideWhenUsed="1"/>
+    <w:lsdException w:name="index heading" w:semiHidden="1" w:unhideWhenUsed="1"/>
+    <w:lsdException w:name="caption" w:semiHidden="1" w:uiPriority="35" w:unhideWhenUsed="1" w:qFormat="1"/>
+    <w:lsdException w:name="table of figures" w:semiHidden="1" w:unhideWhenUsed="1"/>
+    <w:lsdException w:name="envelope address" w:semiHidden="1" w:unhideWhenUsed="1"/>
+    <w:lsdException w:name="envelope return" w:semiHidden="1" w:unhideWhenUsed="1"/>
+    <w:lsdException w:name="footnote reference" w:semiHidden="1" w:unhideWhenUsed="1"/>
+    <w:lsdException w:name="annotation reference" w:semiHidden="1" w:unhideWhenUsed="1"/>
+    <w:lsdException w:name="line number" w:semiHidden="1" w:unhideWhenUsed="1"/>
+    <w:lsdException w:name="page number" w:semiHidden="1" w:unhideWhenUsed="1"/>
+    <w:lsdException w:name="endnote reference" w:semiHidden="1" w:unhideWhenUsed="1"/>
+    <w:lsdException w:name="endnote text" w:semiHidden="1" w:unhideWhenUsed="1"/>
+    <w:lsdException w:name="table of authorities" w:semiHidden="1" w:unhideWhenUsed="1"/>
+    <w:lsdException w:name="macro" w:semiHidden="1" w:unhideWhenUsed="1"/>
+    <w:lsdException w:name="toa heading" w:semiHidden="1" w:unhideWhenUsed="1"/>
+    <w:lsdException w:name="List" w:semiHidden="1" w:unhideWhenUsed="1"/>
+    <w:lsdException w:name="List Bullet" w:semiHidden="1" w:unhideWhenUsed="1"/>
+    <w:lsdException w:name="List Number" w:semiHidden="1" w:unhideWhenUsed="1"/>
+    <w:lsdException w:name="List 2" w:semiHidden="1" w:unhideWhenUsed="1"/>
+    <w:lsdException w:name="List 3" w:semiHidden="1" w:unhideWhenUsed="1"/>
+    <w:lsdException w:name="List 4" w:semiHidden="1" w:unhideWhenUsed="1"/>
+    <w:lsdException w:name="List 5" w:semiHidden="1" w:unhideWhenUsed="1"/>
+    <w:lsdException w:name="List Bullet 2" w:semiHidden="1" w:unhideWhenUsed="1"/>
+    <w:lsdException w:name="List Bullet 3" w:semiHidden="1" w:unhideWhenUsed="1"/>
+    <w:lsdException w:name="List Bullet 4" w:semiHidden="1" w:unhideWhenUsed="1"/>
+    <w:lsdException w:name="List Bullet 5" w:semiHidden="1" w:unhideWhenUsed="1"/>
+    <w:lsdException w:name="List Number 2" w:semiHidden="1" w:unhideWhenUsed="1"/>
+    <w:lsdException w:name="List Number 3" w:semiHidden="1" w:unhideWhenUsed="1"/>
+    <w:lsdException w:name="List Number 4" w:semiHidden="1" w:unhideWhenUsed="1"/>
+    <w:lsdException w:name="List Number 5" w:semiHidden="1" w:unhideWhenUsed="1"/>
+    <w:lsdException w:name="Title" w:uiPriority="10" w:qFormat="1"/>
+    <w:lsdException w:name="Closing" w:semiHidden="1" w:unhideWhenUsed="1"/>
+    <w:lsdException w:name="Signature" w:semiHidden="1" w:unhideWhenUsed="1"/>
+    <w:lsdException w:name="Default Paragraph Font" w:semiHidden="1" w:uiPriority="1" w:unhideWhenUsed="1"/>
+    <w:lsdException w:name="Body Text" w:semiHidden="1" w:unhideWhenUsed="1"/>
+    <w:lsdException w:name="Body Text Indent" w:semiHidden="1" w:unhideWhenUsed="1"/>
+    <w:lsdException w:name="List Continue" w:semiHidden="1" w:unhideWhenUsed="1"/>
+    <w:lsdException w:name="List Continue 2" w:semiHidden="1" w:unhideWhenUsed="1"/>
+    <w:lsdException w:name="List Continue 3" w:semiHidden="1" w:unhideWhenUsed="1"/>
+    <w:lsdException w:name="List Continue 4" w:semiHidden="1" w:unhideWhenUsed="1"/>
+    <w:lsdException w:name="List Continue 5" w:semiHidden="1" w:unhideWhenUsed="1"/>
+    <w:lsdException w:name="Message Header" w:semiHidden="1" w:unhideWhenUsed="1"/>
+    <w:lsdException w:name="Subtitle" w:uiPriority="11" w:qFormat="1"/>
+    <w:lsdException w:name="Salutation" w:semiHidden="1" w:unhideWhenUsed="1"/>
+    <w:lsdException w:name="Date" w:semiHidden="1" w:unhideWhenUsed="1"/>
+    <w:lsdException w:name="Body Text First Indent" w:semiHidden="1" w:unhideWhenUsed="1"/>
+    <w:lsdException w:name="Body Text First Indent 2" w:semiHidden="1" w:unhideWhenUsed="1"/>
+    <w:lsdException w:name="Note Heading" w:semiHidden="1" w:unhideWhenUsed="1"/>
+    <w:lsdException w:name="Body Text 2" w:semiHidden="1" w:unhideWhenUsed="1"/>
+    <w:lsdException w:name="Body Text 3" w:semiHidden="1" w:unhideWhenUsed="1"/>
+    <w:lsdException w:name="Body Text Indent 2" w:semiHidden="1" w:unhideWhenUsed="1"/>
+    <w:lsdException w:name="Body Text Indent 3" w:semiHidden="1" w:unhideWhenUsed="1"/>
+    <w:lsdException w:name="Block Text" w:semiHidden="1" w:unhideWhenUsed="1"/>
+    <w:lsdException w:name="Hyperlink" w:semiHidden="1" w:unhideWhenUsed="1"/>
+    <w:lsdException w:name="FollowedHyperlink" w:semiHidden="1" w:unhideWhenUsed="1"/>
+    <w:lsdException w:name="Strong" w:uiPriority="22" w:qFormat="1"/>
+    <w:lsdException w:name="Emphasis" w:uiPriority="20" w:qFormat="1"/>
+    <w:lsdException w:name="Document Map" w:semiHidden="1" w:unhideWhenUsed="1"/>
+    <w:lsdException w:name="Plain Text" w:semiHidden="1" w:unhideWhenUsed="1"/>
+    <w:lsdException w:name="E-mail Signature" w:semiHidden="1" w:unhideWhenUsed="1"/>
+    <w:lsdException w:name="HTML Top of Form" w:semiHidden="1" w:unhideWhenUsed="1"/>
+    <w:lsdException w:name="HTML Bottom of Form" w:semiHidden="1" w:unhideWhenUsed="1"/>
+    <w:lsdException w:name="Normal (Web)" w:semiHidden="1" w:unhideWhenUsed="1"/>
+    <w:lsdException w:name="HTML Acronym" w:semiHidden="1" w:unhideWhenUsed="1"/>
+    <w:lsdException w:name="HTML Address" w:semiHidden="1" w:unhideWhenUsed="1"/>
+    <w:lsdException w:name="HTML Cite" w:semiHidden="1" w:unhideWhenUsed="1"/>
+    <w:lsdException w:name="HTML Code" w:semiHidden="1" w:unhideWhenUsed="1"/>
+    <w:lsdException w:name="HTML Definition" w:semiHidden="1" w:unhideWhenUsed="1"/>
+    <w:lsdException w:name="HTML Keyboard" w:semiHidden="1" w:unhideWhenUsed="1"/>
+    <w:lsdException w:name="HTML Preformatted" w:semiHidden="1" w:unhideWhenUsed="1"/>
+    <w:lsdException w:name="HTML Sample" w:semiHidden="1" w:unhideWhenUsed="1"/>
+    <w:lsdException w:name="HTML Typewriter" w:semiHidden="1" w:unhideWhenUsed="1"/>
+    <w:lsdException w:name="HTML Variable" w:semiHidden="1" w:unhideWhenUsed="1"/>
+    <w:lsdException w:name="Normal Table" w:semiHidden="1" w:unhideWhenUsed="1"/>
+    <w:lsdException w:name="annotation subject" w:semiHidden="1" w:unhideWhenUsed="1"/>
+    <w:lsdException w:name="No List" w:semiHidden="1" w:unhideWhenUsed="1"/>
+    <w:lsdException w:name="Outline List 1" w:semiHidden="1" w:unhideWhenUsed="1"/>
+    <w:lsdException w:name="Outline List 2" w:semiHidden="1" w:unhideWhenUsed="1"/>
+    <w:lsdException w:name="Outline List 3" w:semiHidden="1" w:unhideWhenUsed="1"/>
+    <w:lsdException w:name="Table Simple 1" w:semiHidden="1" w:unhideWhenUsed="1"/>
+    <w:lsdException w:name="Table Simple 2" w:semiHidden="1" w:unhideWhenUsed="1"/>
+    <w:lsdException w:name="Table Simple 3" w:semiHidden="1" w:unhideWhenUsed="1"/>
+    <w:lsdException w:name="Table Classic 1" w:semiHidden="1" w:unhideWhenUsed="1"/>
+    <w:lsdException w:name="Table Classic 2" w:semiHidden="1" w:unhideWhenUsed="1"/>
+    <w:lsdException w:name="Table Classic 3" w:semiHidden="1" w:unhideWhenUsed="1"/>
+    <w:lsdException w:name="Table Classic 4" w:semiHidden="1" w:unhideWhenUsed="1"/>
+    <w:lsdException w:name="Table Colorful 1" w:semiHidden="1" w:unhideWhenUsed="1"/>
+    <w:lsdException w:name="Table Colorful 2" w:semiHidden="1" w:unhideWhenUsed="1"/>
+    <w:lsdException w:name="Table Colorful 3" w:semiHidden="1" w:unhideWhenUsed="1"/>
+    <w:lsdException w:name="Table Columns 1" w:semiHidden="1" w:unhideWhenUsed="1"/>
+    <w:lsdException w:name="Table Columns 2" w:semiHidden="1" w:unhideWhenUsed="1"/>
+    <w:lsdException w:name="Table Columns 3" w:semiHidden="1" w:unhideWhenUsed="1"/>
+    <w:lsdException w:name="Table Columns 4" w:semiHidden="1" w:unhideWhenUsed="1"/>
+    <w:lsdException w:name="Table Columns 5" w:semiHidden="1" w:unhideWhenUsed="1"/>
+    <w:lsdException w:name="Table Grid 1" w:semiHidden="1" w:unhideWhenUsed="1"/>
+    <w:lsdException w:name="Table Grid 2" w:semiHidden="1" w:unhideWhenUsed="1"/>
+    <w:lsdException w:name="Table Grid 3" w:semiHidden="1" w:unhideWhenUsed="1"/>
+    <w:lsdException w:name="Table Grid 4" w:semiHidden="1" w:unhideWhenUsed="1"/>
+    <w:lsdException w:name="Table Grid 5" w:semiHidden="1" w:unhideWhenUsed="1"/>
+    <w:lsdException w:name="Table Grid 6" w:semiHidden="1" w:unhideWhenUsed="1"/>
+    <w:lsdException w:name="Table Grid 7" w:semiHidden="1" w:unhideWhenUsed="1"/>
+    <w:lsdException w:name="Table Grid 8" w:semiHidden="1" w:unhideWhenUsed="1"/>
+    <w:lsdException w:name="Table List 1" w:semiHidden="1" w:unhideWhenUsed="1"/>
+    <w:lsdException w:name="Table List 2" w:semiHidden="1" w:unhideWhenUsed="1"/>
+    <w:lsdException w:name="Table List 3" w:semiHidden="1" w:unhideWhenUsed="1"/>
+    <w:lsdException w:name="Table List 4" w:semiHidden="1" w:unhideWhenUsed="1"/>
+    <w:lsdException w:name="Table List 5" w:semiHidden="1" w:unhideWhenUsed="1"/>
+    <w:lsdException w:name="Table List 6" w:semiHidden="1" w:unhideWhenUsed="1"/>
+    <w:lsdException w:name="Table List 7" w:semiHidden="1" w:unhideWhenUsed="1"/>
+    <w:lsdException w:name="Table List 8" w:semiHidden="1" w:unhideWhenUsed="1"/>
+    <w:lsdException w:name="Table 3D effects 1" w:semiHidden="1" w:unhideWhenUsed="1"/>
+    <w:lsdException w:name="Table 3D effects 2" w:semiHidden="1" w:unhideWhenUsed="1"/>
+    <w:lsdException w:name="Table 3D effects 3" w:semiHidden="1" w:unhideWhenUsed="1"/>
+    <w:lsdException w:name="Table Contemporary" w:semiHidden="1" w:unhideWhenUsed="1"/>
+    <w:lsdException w:name="Table Elegant" w:semiHidden="1" w:unhideWhenUsed="1"/>
+    <w:lsdException w:name="Table Professional" w:semiHidden="1" w:unhideWhenUsed="1"/>
+    <w:lsdException w:name="Table Subtle 1" w:semiHidden="1" w:unhideWhenUsed="1"/>
+    <w:lsdException w:name="Table Subtle 2" w:semiHidden="1" w:unhideWhenUsed="1"/>
+    <w:lsdException w:name="Table Web 1" w:semiHidden="1" w:unhideWhenUsed="1"/>
+    <w:lsdException w:name="Table Web 2" w:semiHidden="1" w:unhideWhenUsed="1"/>
+    <w:lsdException w:name="Table Web 3" w:semiHidden="1" w:unhideWhenUsed="1"/>
+    <w:lsdException w:name="Balloon Text" w:semiHidden="1" w:unhideWhenUsed="1"/>
+    <w:lsdException w:name="Table Grid" w:uiPriority="59"/>
+    <w:lsdException w:name="Table Theme" w:semiHidden="1" w:unhideWhenUsed="1"/>
+    <w:lsdException w:name="Placeholder Text" w:semiHidden="1"/>
+    <w:lsdException w:name="No Spacing" w:uiPriority="1" w:qFormat="1"/>
+    <w:lsdException w:name="Light Shading" w:uiPriority="60"/>
+    <w:lsdException w:name="Light List" w:uiPriority="61"/>
+    <w:lsdException w:name="Light Grid" w:uiPriority="62"/>
+    <w:lsdException w:name="Medium Shading 1" w:uiPriority="63"/>
+    <w:lsdException w:name="Medium Shading 2" w:uiPriority="64"/>
+    <w:lsdException w:name="Medium List 1" w:uiPriority="65"/>
+    <w:lsdException w:name="Medium List 2" w:uiPriority="66"/>
+    <w:lsdException w:name="Medium Grid 1" w:uiPriority="67"/>
+    <w:lsdException w:name="Medium Grid 2" w:uiPriority="68"/>
+    <w:lsdException w:name="Medium Grid 3" w:uiPriority="69"/>
+    <w:lsdException w:name="Dark List" w:uiPriority="70"/>
+    <w:lsdException w:name="Colorful Shading" w:uiPriority="71"/>
+    <w:lsdException w:name="Colorful List" w:uiPriority="72"/>
+    <w:lsdException w:name="Colorful Grid" w:uiPriority="73"/>
+    <w:lsdException w:name="Light Shading Accent 1" w:uiPriority="60"/>
+    <w:lsdException w:name="Light List Accent 1" w:uiPriority="61"/>
+    <w:lsdException w:name="Light Grid Accent 1" w:uiPriority="62"/>
+    <w:lsdException w:name="Medium Shading 1 Accent 1" w:uiPriority="63"/>
+    <w:lsdException w:name="Medium Shading 2 Accent 1" w:uiPriority="64"/>
+    <w:lsdException w:name="Medium List 1 Accent 1" w:uiPriority="65"/>
+    <w:lsdException w:name="Revision" w:semiHidden="1"/>
+    <w:lsdException w:name="List Paragraph" w:uiPriority="34" w:qFormat="1"/>
+    <w:lsdException w:name="Quote" w:uiPriority="29" w:qFormat="1"/>
+    <w:lsdException w:name="Intense Quote" w:uiPriority="30" w:qFormat="1"/>
+    <w:lsdException w:name="Medium List 2 Accent 1" w:uiPriority="66"/>
+    <w:lsdException w:name="Medium Grid 1 Accent 1" w:uiPriority="67"/>
+    <w:lsdException w:name="Medium Grid 2 Accent 1" w:uiPriority="68"/>
+    <w:lsdException w:name="Medium Grid 3 Accent 1" w:uiPriority="69"/>
+    <w:lsdException w:name="Dark List Accent 1" w:uiPriority="70"/>
+    <w:lsdException w:name="Colorful Shading Accent 1" w:uiPriority="71"/>
+    <w:lsdException w:name="Colorful List Accent 1" w:uiPriority="72"/>
+    <w:lsdException w:name="Colorful Grid Accent 1" w:uiPriority="73"/>
+    <w:lsdException w:name="Light Shading Accent 2" w:uiPriority="60"/>
+    <w:lsdException w:name="Light List Accent 2" w:uiPriority="61"/>
+    <w:lsdException w:name="Light Grid Accent 2" w:uiPriority="62"/>
+    <w:lsdException w:name="Medium Shading 1 Accent 2" w:uiPriority="63"/>
+    <w:lsdException w:name="Medium Shading 2 Accent 2" w:uiPriority="64"/>
+    <w:lsdException w:name="Medium List 1 Accent 2" w:uiPriority="65"/>
+    <w:lsdException w:name="Medium List 2 Accent 2" w:uiPriority="66"/>
+    <w:lsdException w:name="Medium Grid 1 Accent 2" w:uiPriority="67"/>
+    <w:lsdException w:name="Medium Grid 2 Accent 2" w:uiPriority="68"/>
+    <w:lsdException w:name="Medium Grid 3 Accent 2" w:uiPriority="69"/>
+    <w:lsdException w:name="Dark List Accent 2" w:uiPriority="70"/>
+    <w:lsdException w:name="Colorful Shading Accent 2" w:uiPriority="71"/>
+    <w:lsdException w:name="Colorful List Accent 2" w:uiPriority="72"/>
+    <w:lsdException w:name="Colorful Grid Accent 2" w:uiPriority="73"/>
+    <w:lsdException w:name="Light Shading Accent 3" w:uiPriority="60"/>
+    <w:lsdException w:name="Light List Accent 3" w:uiPriority="61"/>
+    <w:lsdException w:name="Light Grid Accent 3" w:uiPriority="62"/>
+    <w:lsdException w:name="Medium Shading 1 Accent 3" w:uiPriority="63"/>
+    <w:lsdException w:name="Medium Shading 2 Accent 3" w:uiPriority="64"/>
+    <w:lsdException w:name="Medium List 1 Accent 3" w:uiPriority="65"/>
+    <w:lsdException w:name="Medium List 2 Accent 3" w:uiPriority="66"/>
+    <w:lsdException w:name="Medium Grid 1 Accent 3" w:uiPriority="67"/>
+    <w:lsdException w:name="Medium Grid 2 Accent 3" w:uiPriority="68"/>
+    <w:lsdException w:name="Medium Grid 3 Accent 3" w:uiPriority="69"/>
+    <w:lsdException w:name="Dark List Accent 3" w:uiPriority="70"/>
+    <w:lsdException w:name="Colorful Shading Accent 3" w:uiPriority="71"/>
+    <w:lsdException w:name="Colorful List Accent 3" w:uiPriority="72"/>
+    <w:lsdException w:name="Colorful Grid Accent 3" w:uiPriority="73"/>
+    <w:lsdException w:name="Light Shading Accent 4" w:uiPriority="60"/>
+    <w:lsdException w:name="Light List Accent 4" w:uiPriority="61"/>
+    <w:lsdException w:name="Light Grid Accent 4" w:uiPriority="62"/>
+    <w:lsdException w:name="Medium Shading 1 Accent 4" w:uiPriority="63"/>
+    <w:lsdException w:name="Medium Shading 2 Accent 4" w:uiPriority="64"/>
+    <w:lsdException w:name="Medium List 1 Accent 4" w:uiPriority="65"/>
+    <w:lsdException w:name="Medium List 2 Accent 4" w:uiPriority="66"/>
+    <w:lsdException w:name="Medium Grid 1 Accent 4" w:uiPriority="67"/>
+    <w:lsdException w:name="Medium Grid 2 Accent 4" w:uiPriority="68"/>
+    <w:lsdException w:name="Medium Grid 3 Accent 4" w:uiPriority="69"/>
+    <w:lsdException w:name="Dark List Accent 4" w:uiPriority="70"/>
+    <w:lsdException w:name="Colorful Shading Accent 4" w:uiPriority="71"/>
+    <w:lsdException w:name="Colorful List Accent 4" w:uiPriority="72"/>
+    <w:lsdException w:name="Colorful Grid Accent 4" w:uiPriority="73"/>
+    <w:lsdException w:name="Light Shading Accent 5" w:uiPriority="60"/>
+    <w:lsdException w:name="Light List Accent 5" w:uiPriority="61"/>
+    <w:lsdException w:name="Light Grid Accent 5" w:uiPriority="62"/>
+    <w:lsdException w:name="Medium Shading 1 Accent 5" w:uiPriority="63"/>
+    <w:lsdException w:name="Medium Shading 2 Accent 5" w:uiPriority="64"/>
+    <w:lsdException w:name="Medium List 1 Accent 5" w:uiPriority="65"/>
+    <w:lsdException w:name="Medium List 2 Accent 5" w:uiPriority="66"/>
+    <w:lsdException w:name="Medium Grid 1 Accent 5" w:uiPriority="67"/>
+    <w:lsdException w:name="Medium Grid 2 Accent 5" w:uiPriority="68"/>
+    <w:lsdException w:name="Medium Grid 3 Accent 5" w:uiPriority="69"/>
+    <w:lsdException w:name="Dark List Accent 5" w:uiPriority="70"/>
+    <w:lsdException w:name="Colorful Shading Accent 5" w:uiPriority="71"/>
+    <w:lsdException w:name="Colorful List Accent 5" w:uiPriority="72"/>
+    <w:lsdException w:name="Colorful Grid Accent 5" w:uiPriority="73"/>
+    <w:lsdException w:name="Light Shading Accent 6" w:uiPriority="60"/>
+    <w:lsdException w:name="Light List Accent 6" w:uiPriority="61"/>
+    <w:lsdException w:name="Light Grid Accent 6" w:uiPriority="62"/>
+    <w:lsdException w:name="Medium Shading 1 Accent 6" w:uiPriority="63"/>
+    <w:lsdException w:name="Medium Shading 2 Accent 6" w:uiPriority="64"/>
+    <w:lsdException w:name="Medium List 1 Accent 6" w:uiPriority="65"/>
+    <w:lsdException w:name="Medium List 2 Accent 6" w:uiPriority="66"/>
+    <w:lsdException w:name="Medium Grid 1 Accent 6" w:uiPriority="67"/>
+    <w:lsdException w:name="Medium Grid 2 Accent 6" w:uiPriority="68"/>
+    <w:lsdException w:name="Medium Grid 3 Accent 6" w:uiPriority="69"/>
+    <w:lsdException w:name="Dark List Accent 6" w:uiPriority="70"/>
+    <w:lsdException w:name="Colorful Shading Accent 6" w:uiPriority="71"/>
+    <w:lsdException w:name="Colorful List Accent 6" w:uiPriority="72"/>
+    <w:lsdException w:name="Colorful Grid Accent 6" w:uiPriority="73"/>
+    <w:lsdException w:name="Subtle Emphasis" w:uiPriority="19" w:qFormat="1"/>
+    <w:lsdException w:name="Intense Emphasis" w:uiPriority="21" w:qFormat="1"/>
+    <w:lsdException w:name="Subtle Reference" w:uiPriority="31" w:qFormat="1"/>
+    <w:lsdException w:name="Intense Reference" w:uiPriority="32" w:qFormat="1"/>
+    <w:lsdException w:name="Book Title" w:uiPriority="33" w:qFormat="1"/>
+    <w:lsdException w:name="Bibliography" w:semiHidden="1" w:uiPriority="37" w:unhideWhenUsed="1"/>
+    <w:lsdException w:name="TOC Heading" w:semiHidden="1" w:uiPriority="39" w:unhideWhenUsed="1" w:qFormat="1"/>
+    <w:lsdException w:name="Plain Table 1" w:uiPriority="41"/>
+    <w:lsdException w:name="Plain Table 2" w:uiPriority="42"/>
+    <w:lsdException w:name="Plain Table 3" w:uiPriority="43"/>
+    <w:lsdException w:name="Plain Table 4" w:uiPriority="44"/>
+    <w:lsdException w:name="Plain Table 5" w:uiPriority="45"/>
+    <w:lsdException w:name="Grid Table Light" w:uiPriority="40"/>
+    <w:lsdException w:name="Grid Table 1 Light" w:uiPriority="46"/>
+    <w:lsdException w:name="Grid Table 2" w:uiPriority="47"/>
+    <w:lsdException w:name="Grid Table 3" w:uiPriority="48"/>
+    <w:lsdException w:name="Grid Table 4" w:uiPriority="49"/>
+    <w:lsdException w:name="Grid Table 5 Dark" w:uiPriority="50"/>
+    <w:lsdException w:name="Grid Table 6 Colorful" w:uiPriority="51"/>
+    <w:lsdException w:name="Grid Table 7 Colorful" w:uiPriority="52"/>
+    <w:lsdException w:name="Grid Table 1 Light Accent 1" w:uiPriority="46"/>
+    <w:lsdException w:name="Grid Table 2 Accent 1" w:uiPriority="47"/>
+    <w:lsdException w:name="Grid Table 3 Accent 1" w:uiPriority="48"/>
+    <w:lsdException w:name="Grid Table 4 Accent 1" w:uiPriority="49"/>
+    <w:lsdException w:name="Grid Table 5 Dark Accent 1" w:uiPriority="50"/>
+    <w:lsdException w:name="Grid Table 6 Colorful Accent 1" w:uiPriority="51"/>
+    <w:lsdException w:name="Grid Table 7 Colorful Accent 1" w:uiPriority="52"/>
+    <w:lsdException w:name="Grid Table 1 Light Accent 2" w:uiPriority="46"/>
+    <w:lsdException w:name="Grid Table 2 Accent 2" w:uiPriority="47"/>
+    <w:lsdException w:name="Grid Table 3 Accent 2" w:uiPriority="48"/>
+    <w:lsdException w:name="Grid Table 4 Accent 2" w:uiPriority="49"/>
+    <w:lsdException w:name="Grid Table 5 Dark Accent 2" w:uiPriority="50"/>
+    <w:lsdException w:name="Grid Table 6 Colorful Accent 2" w:uiPriority="51"/>
+    <w:lsdException w:name="Grid Table 7 Colorful Accent 2" w:uiPriority="52"/>
+    <w:lsdException w:name="Grid Table 1 Light Accent 3" w:uiPriority="46"/>
+    <w:lsdException w:name="Grid Table 2 Accent 3" w:uiPriority="47"/>
+    <w:lsdException w:name="Grid Table 3 Accent 3" w:uiPriority="48"/>
+    <w:lsdException w:name="Grid Table 4 Accent 3" w:uiPriority="49"/>
+    <w:lsdException w:name="Grid Table 5 Dark Accent 3" w:uiPriority="50"/>
+    <w:lsdException w:name="Grid Table 6 Colorful Accent 3" w:uiPriority="51"/>
+    <w:lsdException w:name="Grid Table 7 Colorful Accent 3" w:uiPriority="52"/>
+    <w:lsdException w:name="Grid Table 1 Light Accent 4" w:uiPriority="46"/>
+    <w:lsdException w:name="Grid Table 2 Accent 4" w:uiPriority="47"/>
+    <w:lsdException w:name="Grid Table 3 Accent 4" w:uiPriority="48"/>
+    <w:lsdException w:name="Grid Table 4 Accent 4" w:uiPriority="49"/>
+    <w:lsdException w:name="Grid Table 5 Dark Accent 4" w:uiPriority="50"/>
+    <w:lsdException w:name="Grid Table 6 Colorful Accent 4" w:uiPriority="51"/>
+    <w:lsdException w:name="Grid Table 7 Colorful Accent 4" w:uiPriority="52"/>
+    <w:lsdException w:name="Grid Table 1 Light Accent 5" w:uiPriority="46"/>
+    <w:lsdException w:name="Grid Table 2 Accent 5" w:uiPriority="47"/>
+    <w:lsdException w:name="Grid Table 3 Accent 5" w:uiPriority="48"/>
+    <w:lsdException w:name="Grid Table 4 Accent 5" w:uiPriority="49"/>
+    <w:lsdException w:name="Grid Table 5 Dark Accent 5" w:uiPriority="50"/>
+    <w:lsdException w:name="Grid Table 6 Colorful Accent 5" w:uiPriority="51"/>
+    <w:lsdException w:name="Grid Table 7 Colorful Accent 5" w:uiPriority="52"/>
+    <w:lsdException w:name="Grid Table 1 Light Accent 6" w:uiPriority="46"/>
+    <w:lsdException w:name="Grid Table 2 Accent 6" w:uiPriority="47"/>
+    <w:lsdException w:name="Grid Table 3 Accent 6" w:uiPriority="48"/>
+    <w:lsdException w:name="Grid Table 4 Accent 6" w:uiPriority="49"/>
+    <w:lsdException w:name="Grid Table 5 Dark Accent 6" w:uiPriority="50"/>
+    <w:lsdException w:name="Grid Table 6 Colorful Accent 6" w:uiPriority="51"/>
+    <w:lsdException w:name="Grid Table 7 Colorful Accent 6" w:uiPriority="52"/>
+    <w:lsdException w:name="List Table 1 Light" w:uiPriority="46"/>
+    <w:lsdException w:name="List Table 2" w:uiPriority="47"/>
+    <w:lsdException w:name="List Table 3" w:uiPriority="48"/>
+    <w:lsdException w:name="List Table 4" w:uiPriority="49"/>
+    <w:lsdException w:name="List Table 5 Dark" w:uiPriority="50"/>
+    <w:lsdException w:name="List Table 6 Colorful" w:uiPriority="51"/>
+    <w:lsdException w:name="List Table 7 Colorful" w:uiPriority="52"/>
+    <w:lsdException w:name="List Table 1 Light Accent 1" w:uiPriority="46"/>
+    <w:lsdException w:name="List Table 2 Accent 1" w:uiPriority="47"/>
+    <w:lsdException w:name="List Table 3 Accent 1" w:uiPriority="48"/>
+    <w:lsdException w:name="List Table 4 Accent 1" w:uiPriority="49"/>
+    <w:lsdException w:name="List Table 5 Dark Accent 1" w:uiPriority="50"/>
+    <w:lsdException w:name="List Table 6 Colorful Accent 1" w:uiPriority="51"/>
+    <w:lsdException w:name="List Table 7 Colorful Accent 1" w:uiPriority="52"/>
+    <w:lsdException w:name="List Table 1 Light Accent 2" w:uiPriority="46"/>
+    <w:lsdException w:name="List Table 2 Accent 2" w:uiPriority="47"/>
+    <w:lsdException w:name="List Table 3 Accent 2" w:uiPriority="48"/>
+    <w:lsdException w:name="List Table 4 Accent 2" w:uiPriority="49"/>
+    <w:lsdException w:name="List Table 5 Dark Accent 2" w:uiPriority="50"/>
+    <w:lsdException w:name="List Table 6 Colorful Accent 2" w:uiPriority="51"/>
+    <w:lsdException w:name="List Table 7 Colorful Accent 2" w:uiPriority="52"/>
+    <w:lsdException w:name="List Table 1 Light Accent 3" w:uiPriority="46"/>
+    <w:lsdException w:name="List Table 2 Accent 3" w:uiPriority="47"/>
+    <w:lsdException w:name="List Table 3 Accent 3" w:uiPriority="48"/>
+    <w:lsdException w:name="List Table 4 Accent 3" w:uiPriority="49"/>
+    <w:lsdException w:name="List Table 5 Dark Accent 3" w:uiPriority="50"/>
+    <w:lsdException w:name="List Table 6 Colorful Accent 3" w:uiPriority="51"/>
+    <w:lsdException w:name="List Table 7 Colorful Accent 3" w:uiPriority="52"/>
+    <w:lsdException w:name="List Table 1 Light Accent 4" w:uiPriority="46"/>
+    <w:lsdException w:name="List Table 2 Accent 4" w:uiPriority="47"/>
+    <w:lsdException w:name="List Table 3 Accent 4" w:uiPriority="48"/>
+    <w:lsdException w:name="List Table 4 Accent 4" w:uiPriority="49"/>
+    <w:lsdException w:name="List Table 5 Dark Accent 4" w:uiPriority="50"/>
+    <w:lsdException w:name="List Table 6 Colorful Accent 4" w:uiPriority="51"/>
+    <w:lsdException w:name="List Table 7 Colorful Accent 4" w:uiPriority="52"/>
+    <w:lsdException w:name="List Table 1 Light Accent 5" w:uiPriority="46"/>
+    <w:lsdException w:name="List Table 2 Accent 5" w:uiPriority="47"/>
+    <w:lsdException w:name="List Table 3 Accent 5" w:uiPriority="48"/>
+    <w:lsdException w:name="List Table 4 Accent 5" w:uiPriority="49"/>
+    <w:lsdException w:name="List Table 5 Dark Accent 5" w:uiPriority="50"/>
+    <w:lsdException w:name="List Table 6 Colorful Accent 5" w:uiPriority="51"/>
+    <w:lsdException w:name="List Table 7 Colorful Accent 5" w:uiPriority="52"/>
+    <w:lsdException w:name="List Table 1 Light Accent 6" w:uiPriority="46"/>
+    <w:lsdException w:name="List Table 2 Accent 6" w:uiPriority="47"/>
+    <w:lsdException w:name="List Table 3 Accent 6" w:uiPriority="48"/>
+    <w:lsdException w:name="List Table 4 Accent 6" w:uiPriority="49"/>
+    <w:lsdException w:name="List Table 5 Dark Accent 6" w:uiPriority="50"/>
+    <w:lsdException w:name="List Table 6 Colorful Accent 6" w:uiPriority="51"/>
+    <w:lsdException w:name="List Table 7 Colorful Accent 6" w:uiPriority="52"/>
+    <w:lsdException w:name="Mention" w:semiHidden="1" w:unhideWhenUsed="1"/>
+    <w:lsdException w:name="Smart Hyperlink" w:semiHidden="1" w:unhideWhenUsed="1"/>
+    <w:lsdException w:name="Hashtag" w:semiHidden="1" w:unhideWhenUsed="1"/>
+    <w:lsdException w:name="Unresolved Mention" w:semiHidden="1" w:unhideWhenUsed="1"/>
+    <w:lsdException w:name="Smart Link" w:semiHidden="1" w:unhideWhenUsed="1"/>
   </w:latentStyles>
   <w:style w:type="paragraph" w:default="1" w:styleId="a">
     <w:name w:val="Normal"/>
@@ -4127,6 +7019,50 @@
       <w:rFonts w:ascii="Times New Roman" w:eastAsia="宋体" w:hAnsi="Times New Roman" w:cs="Times New Roman"/>
       <w:sz w:val="32"/>
       <w:szCs w:val="24"/>
+    </w:rPr>
+  </w:style>
+  <w:style w:type="paragraph" w:styleId="1">
+    <w:name w:val="heading 1"/>
+    <w:basedOn w:val="a"/>
+    <w:next w:val="a"/>
+    <w:link w:val="10"/>
+    <w:uiPriority w:val="9"/>
+    <w:qFormat/>
+    <w:rsid w:val="00CC7933"/>
+    <w:pPr>
+      <w:keepNext/>
+      <w:keepLines/>
+      <w:spacing w:before="340" w:after="330" w:line="578" w:lineRule="auto"/>
+      <w:outlineLvl w:val="0"/>
+    </w:pPr>
+    <w:rPr>
+      <w:b/>
+      <w:bCs/>
+      <w:kern w:val="44"/>
+      <w:sz w:val="44"/>
+      <w:szCs w:val="44"/>
+    </w:rPr>
+  </w:style>
+  <w:style w:type="paragraph" w:styleId="2">
+    <w:name w:val="heading 2"/>
+    <w:basedOn w:val="a"/>
+    <w:next w:val="a"/>
+    <w:link w:val="20"/>
+    <w:uiPriority w:val="9"/>
+    <w:unhideWhenUsed/>
+    <w:qFormat/>
+    <w:rsid w:val="00CC7933"/>
+    <w:pPr>
+      <w:keepNext/>
+      <w:keepLines/>
+      <w:spacing w:before="260" w:after="260" w:line="416" w:lineRule="auto"/>
+      <w:outlineLvl w:val="1"/>
+    </w:pPr>
+    <w:rPr>
+      <w:rFonts w:asciiTheme="majorHAnsi" w:eastAsiaTheme="majorEastAsia" w:hAnsiTheme="majorHAnsi" w:cstheme="majorBidi"/>
+      <w:b/>
+      <w:bCs/>
+      <w:szCs w:val="32"/>
     </w:rPr>
   </w:style>
   <w:style w:type="character" w:default="1" w:styleId="a0">
@@ -4159,9 +7095,8 @@
   <w:style w:type="paragraph" w:styleId="a3">
     <w:name w:val="header"/>
     <w:basedOn w:val="a"/>
-    <w:link w:val="Char"/>
+    <w:link w:val="a4"/>
     <w:uiPriority w:val="99"/>
-    <w:semiHidden/>
     <w:unhideWhenUsed/>
     <w:rsid w:val="000A5487"/>
     <w:pPr>
@@ -4180,24 +7115,22 @@
       <w:szCs w:val="18"/>
     </w:rPr>
   </w:style>
-  <w:style w:type="character" w:customStyle="1" w:styleId="Char">
-    <w:name w:val="页眉 Char"/>
+  <w:style w:type="character" w:customStyle="1" w:styleId="a4">
+    <w:name w:val="页眉 字符"/>
     <w:basedOn w:val="a0"/>
     <w:link w:val="a3"/>
     <w:uiPriority w:val="99"/>
-    <w:semiHidden/>
     <w:rsid w:val="000A5487"/>
     <w:rPr>
       <w:sz w:val="18"/>
       <w:szCs w:val="18"/>
     </w:rPr>
   </w:style>
-  <w:style w:type="paragraph" w:styleId="a4">
+  <w:style w:type="paragraph" w:styleId="a5">
     <w:name w:val="footer"/>
     <w:basedOn w:val="a"/>
-    <w:link w:val="Char0"/>
+    <w:link w:val="a6"/>
     <w:uiPriority w:val="99"/>
-    <w:semiHidden/>
     <w:unhideWhenUsed/>
     <w:rsid w:val="000A5487"/>
     <w:pPr>
@@ -4213,22 +7146,21 @@
       <w:szCs w:val="18"/>
     </w:rPr>
   </w:style>
-  <w:style w:type="character" w:customStyle="1" w:styleId="Char0">
-    <w:name w:val="页脚 Char"/>
+  <w:style w:type="character" w:customStyle="1" w:styleId="a6">
+    <w:name w:val="页脚 字符"/>
     <w:basedOn w:val="a0"/>
-    <w:link w:val="a4"/>
+    <w:link w:val="a5"/>
     <w:uiPriority w:val="99"/>
-    <w:semiHidden/>
     <w:rsid w:val="000A5487"/>
     <w:rPr>
       <w:sz w:val="18"/>
       <w:szCs w:val="18"/>
     </w:rPr>
   </w:style>
-  <w:style w:type="paragraph" w:styleId="a5">
+  <w:style w:type="paragraph" w:styleId="a7">
     <w:name w:val="Balloon Text"/>
     <w:basedOn w:val="a"/>
-    <w:link w:val="Char1"/>
+    <w:link w:val="a8"/>
     <w:uiPriority w:val="99"/>
     <w:semiHidden/>
     <w:unhideWhenUsed/>
@@ -4238,10 +7170,10 @@
       <w:szCs w:val="18"/>
     </w:rPr>
   </w:style>
-  <w:style w:type="character" w:customStyle="1" w:styleId="Char1">
-    <w:name w:val="批注框文本 Char"/>
+  <w:style w:type="character" w:customStyle="1" w:styleId="a8">
+    <w:name w:val="批注框文本 字符"/>
     <w:basedOn w:val="a0"/>
-    <w:link w:val="a5"/>
+    <w:link w:val="a7"/>
     <w:uiPriority w:val="99"/>
     <w:semiHidden/>
     <w:rsid w:val="000A5487"/>
@@ -4251,297 +7183,44 @@
       <w:szCs w:val="18"/>
     </w:rPr>
   </w:style>
-</w:styles>
-</file>
-
-<file path=word/stylesWithEffects.xml><?xml version="1.0" encoding="utf-8"?>
-<w:styles xmlns:wpc="http://schemas.microsoft.com/office/word/2010/wordprocessingCanvas" xmlns:mc="http://schemas.openxmlformats.org/markup-compatibility/2006" xmlns:o="urn:schemas-microsoft-com:office:office" xmlns:r="http://schemas.openxmlformats.org/officeDocument/2006/relationships" xmlns:m="http://schemas.openxmlformats.org/officeDocument/2006/math" xmlns:v="urn:schemas-microsoft-com:vml" xmlns:wp14="http://schemas.microsoft.com/office/word/2010/wordprocessingDrawing" xmlns:wp="http://schemas.openxmlformats.org/drawingml/2006/wordprocessingDrawing" xmlns:w10="urn:schemas-microsoft-com:office:word" xmlns:w="http://schemas.openxmlformats.org/wordprocessingml/2006/main" xmlns:w14="http://schemas.microsoft.com/office/word/2010/wordml" xmlns:wpg="http://schemas.microsoft.com/office/word/2010/wordprocessingGroup" xmlns:wpi="http://schemas.microsoft.com/office/word/2010/wordprocessingInk" xmlns:wne="http://schemas.microsoft.com/office/word/2006/wordml" xmlns:wps="http://schemas.microsoft.com/office/word/2010/wordprocessingShape" mc:Ignorable="w14 wp14">
-  <w:docDefaults>
-    <w:rPrDefault>
-      <w:rPr>
-        <w:rFonts w:asciiTheme="minorHAnsi" w:eastAsiaTheme="minorEastAsia" w:hAnsiTheme="minorHAnsi" w:cstheme="minorBidi"/>
-        <w:kern w:val="2"/>
-        <w:sz w:val="21"/>
-        <w:szCs w:val="22"/>
-        <w:lang w:val="en-US" w:eastAsia="zh-CN" w:bidi="ar-SA"/>
-      </w:rPr>
-    </w:rPrDefault>
-    <w:pPrDefault/>
-  </w:docDefaults>
-  <w:latentStyles w:defLockedState="0" w:defUIPriority="99" w:defSemiHidden="1" w:defUnhideWhenUsed="1" w:defQFormat="0" w:count="267">
-    <w:lsdException w:name="Normal" w:semiHidden="0" w:uiPriority="0" w:unhideWhenUsed="0" w:qFormat="1"/>
-    <w:lsdException w:name="heading 1" w:semiHidden="0" w:uiPriority="9" w:unhideWhenUsed="0" w:qFormat="1"/>
-    <w:lsdException w:name="heading 2" w:uiPriority="9" w:qFormat="1"/>
-    <w:lsdException w:name="heading 3" w:uiPriority="9" w:qFormat="1"/>
-    <w:lsdException w:name="heading 4" w:uiPriority="9" w:qFormat="1"/>
-    <w:lsdException w:name="heading 5" w:uiPriority="9" w:qFormat="1"/>
-    <w:lsdException w:name="heading 6" w:uiPriority="9" w:qFormat="1"/>
-    <w:lsdException w:name="heading 7" w:uiPriority="9" w:qFormat="1"/>
-    <w:lsdException w:name="heading 8" w:uiPriority="9" w:qFormat="1"/>
-    <w:lsdException w:name="heading 9" w:uiPriority="9" w:qFormat="1"/>
-    <w:lsdException w:name="toc 1" w:uiPriority="39"/>
-    <w:lsdException w:name="toc 2" w:uiPriority="39"/>
-    <w:lsdException w:name="toc 3" w:uiPriority="39"/>
-    <w:lsdException w:name="toc 4" w:uiPriority="39"/>
-    <w:lsdException w:name="toc 5" w:uiPriority="39"/>
-    <w:lsdException w:name="toc 6" w:uiPriority="39"/>
-    <w:lsdException w:name="toc 7" w:uiPriority="39"/>
-    <w:lsdException w:name="toc 8" w:uiPriority="39"/>
-    <w:lsdException w:name="toc 9" w:uiPriority="39"/>
-    <w:lsdException w:name="caption" w:uiPriority="35" w:qFormat="1"/>
-    <w:lsdException w:name="Title" w:semiHidden="0" w:uiPriority="10" w:unhideWhenUsed="0" w:qFormat="1"/>
-    <w:lsdException w:name="Default Paragraph Font" w:uiPriority="1"/>
-    <w:lsdException w:name="Subtitle" w:semiHidden="0" w:uiPriority="11" w:unhideWhenUsed="0" w:qFormat="1"/>
-    <w:lsdException w:name="Strong" w:semiHidden="0" w:uiPriority="22" w:unhideWhenUsed="0" w:qFormat="1"/>
-    <w:lsdException w:name="Emphasis" w:semiHidden="0" w:uiPriority="20" w:unhideWhenUsed="0" w:qFormat="1"/>
-    <w:lsdException w:name="Table Grid" w:semiHidden="0" w:uiPriority="59" w:unhideWhenUsed="0"/>
-    <w:lsdException w:name="Placeholder Text" w:unhideWhenUsed="0"/>
-    <w:lsdException w:name="No Spacing" w:semiHidden="0" w:uiPriority="1" w:unhideWhenUsed="0" w:qFormat="1"/>
-    <w:lsdException w:name="Light Shading" w:semiHidden="0" w:uiPriority="60" w:unhideWhenUsed="0"/>
-    <w:lsdException w:name="Light List" w:semiHidden="0" w:uiPriority="61" w:unhideWhenUsed="0"/>
-    <w:lsdException w:name="Light Grid" w:semiHidden="0" w:uiPriority="62" w:unhideWhenUsed="0"/>
-    <w:lsdException w:name="Medium Shading 1" w:semiHidden="0" w:uiPriority="63" w:unhideWhenUsed="0"/>
-    <w:lsdException w:name="Medium Shading 2" w:semiHidden="0" w:uiPriority="64" w:unhideWhenUsed="0"/>
-    <w:lsdException w:name="Medium List 1" w:semiHidden="0" w:uiPriority="65" w:unhideWhenUsed="0"/>
-    <w:lsdException w:name="Medium List 2" w:semiHidden="0" w:uiPriority="66" w:unhideWhenUsed="0"/>
-    <w:lsdException w:name="Medium Grid 1" w:semiHidden="0" w:uiPriority="67" w:unhideWhenUsed="0"/>
-    <w:lsdException w:name="Medium Grid 2" w:semiHidden="0" w:uiPriority="68" w:unhideWhenUsed="0"/>
-    <w:lsdException w:name="Medium Grid 3" w:semiHidden="0" w:uiPriority="69" w:unhideWhenUsed="0"/>
-    <w:lsdException w:name="Dark List" w:semiHidden="0" w:uiPriority="70" w:unhideWhenUsed="0"/>
-    <w:lsdException w:name="Colorful Shading" w:semiHidden="0" w:uiPriority="71" w:unhideWhenUsed="0"/>
-    <w:lsdException w:name="Colorful List" w:semiHidden="0" w:uiPriority="72" w:unhideWhenUsed="0"/>
-    <w:lsdException w:name="Colorful Grid" w:semiHidden="0" w:uiPriority="73" w:unhideWhenUsed="0"/>
-    <w:lsdException w:name="Light Shading Accent 1" w:semiHidden="0" w:uiPriority="60" w:unhideWhenUsed="0"/>
-    <w:lsdException w:name="Light List Accent 1" w:semiHidden="0" w:uiPriority="61" w:unhideWhenUsed="0"/>
-    <w:lsdException w:name="Light Grid Accent 1" w:semiHidden="0" w:uiPriority="62" w:unhideWhenUsed="0"/>
-    <w:lsdException w:name="Medium Shading 1 Accent 1" w:semiHidden="0" w:uiPriority="63" w:unhideWhenUsed="0"/>
-    <w:lsdException w:name="Medium Shading 2 Accent 1" w:semiHidden="0" w:uiPriority="64" w:unhideWhenUsed="0"/>
-    <w:lsdException w:name="Medium List 1 Accent 1" w:semiHidden="0" w:uiPriority="65" w:unhideWhenUsed="0"/>
-    <w:lsdException w:name="Revision" w:unhideWhenUsed="0"/>
-    <w:lsdException w:name="List Paragraph" w:semiHidden="0" w:uiPriority="34" w:unhideWhenUsed="0" w:qFormat="1"/>
-    <w:lsdException w:name="Quote" w:semiHidden="0" w:uiPriority="29" w:unhideWhenUsed="0" w:qFormat="1"/>
-    <w:lsdException w:name="Intense Quote" w:semiHidden="0" w:uiPriority="30" w:unhideWhenUsed="0" w:qFormat="1"/>
-    <w:lsdException w:name="Medium List 2 Accent 1" w:semiHidden="0" w:uiPriority="66" w:unhideWhenUsed="0"/>
-    <w:lsdException w:name="Medium Grid 1 Accent 1" w:semiHidden="0" w:uiPriority="67" w:unhideWhenUsed="0"/>
-    <w:lsdException w:name="Medium Grid 2 Accent 1" w:semiHidden="0" w:uiPriority="68" w:unhideWhenUsed="0"/>
-    <w:lsdException w:name="Medium Grid 3 Accent 1" w:semiHidden="0" w:uiPriority="69" w:unhideWhenUsed="0"/>
-    <w:lsdException w:name="Dark List Accent 1" w:semiHidden="0" w:uiPriority="70" w:unhideWhenUsed="0"/>
-    <w:lsdException w:name="Colorful Shading Accent 1" w:semiHidden="0" w:uiPriority="71" w:unhideWhenUsed="0"/>
-    <w:lsdException w:name="Colorful List Accent 1" w:semiHidden="0" w:uiPriority="72" w:unhideWhenUsed="0"/>
-    <w:lsdException w:name="Colorful Grid Accent 1" w:semiHidden="0" w:uiPriority="73" w:unhideWhenUsed="0"/>
-    <w:lsdException w:name="Light Shading Accent 2" w:semiHidden="0" w:uiPriority="60" w:unhideWhenUsed="0"/>
-    <w:lsdException w:name="Light List Accent 2" w:semiHidden="0" w:uiPriority="61" w:unhideWhenUsed="0"/>
-    <w:lsdException w:name="Light Grid Accent 2" w:semiHidden="0" w:uiPriority="62" w:unhideWhenUsed="0"/>
-    <w:lsdException w:name="Medium Shading 1 Accent 2" w:semiHidden="0" w:uiPriority="63" w:unhideWhenUsed="0"/>
-    <w:lsdException w:name="Medium Shading 2 Accent 2" w:semiHidden="0" w:uiPriority="64" w:unhideWhenUsed="0"/>
-    <w:lsdException w:name="Medium List 1 Accent 2" w:semiHidden="0" w:uiPriority="65" w:unhideWhenUsed="0"/>
-    <w:lsdException w:name="Medium List 2 Accent 2" w:semiHidden="0" w:uiPriority="66" w:unhideWhenUsed="0"/>
-    <w:lsdException w:name="Medium Grid 1 Accent 2" w:semiHidden="0" w:uiPriority="67" w:unhideWhenUsed="0"/>
-    <w:lsdException w:name="Medium Grid 2 Accent 2" w:semiHidden="0" w:uiPriority="68" w:unhideWhenUsed="0"/>
-    <w:lsdException w:name="Medium Grid 3 Accent 2" w:semiHidden="0" w:uiPriority="69" w:unhideWhenUsed="0"/>
-    <w:lsdException w:name="Dark List Accent 2" w:semiHidden="0" w:uiPriority="70" w:unhideWhenUsed="0"/>
-    <w:lsdException w:name="Colorful Shading Accent 2" w:semiHidden="0" w:uiPriority="71" w:unhideWhenUsed="0"/>
-    <w:lsdException w:name="Colorful List Accent 2" w:semiHidden="0" w:uiPriority="72" w:unhideWhenUsed="0"/>
-    <w:lsdException w:name="Colorful Grid Accent 2" w:semiHidden="0" w:uiPriority="73" w:unhideWhenUsed="0"/>
-    <w:lsdException w:name="Light Shading Accent 3" w:semiHidden="0" w:uiPriority="60" w:unhideWhenUsed="0"/>
-    <w:lsdException w:name="Light List Accent 3" w:semiHidden="0" w:uiPriority="61" w:unhideWhenUsed="0"/>
-    <w:lsdException w:name="Light Grid Accent 3" w:semiHidden="0" w:uiPriority="62" w:unhideWhenUsed="0"/>
-    <w:lsdException w:name="Medium Shading 1 Accent 3" w:semiHidden="0" w:uiPriority="63" w:unhideWhenUsed="0"/>
-    <w:lsdException w:name="Medium Shading 2 Accent 3" w:semiHidden="0" w:uiPriority="64" w:unhideWhenUsed="0"/>
-    <w:lsdException w:name="Medium List 1 Accent 3" w:semiHidden="0" w:uiPriority="65" w:unhideWhenUsed="0"/>
-    <w:lsdException w:name="Medium List 2 Accent 3" w:semiHidden="0" w:uiPriority="66" w:unhideWhenUsed="0"/>
-    <w:lsdException w:name="Medium Grid 1 Accent 3" w:semiHidden="0" w:uiPriority="67" w:unhideWhenUsed="0"/>
-    <w:lsdException w:name="Medium Grid 2 Accent 3" w:semiHidden="0" w:uiPriority="68" w:unhideWhenUsed="0"/>
-    <w:lsdException w:name="Medium Grid 3 Accent 3" w:semiHidden="0" w:uiPriority="69" w:unhideWhenUsed="0"/>
-    <w:lsdException w:name="Dark List Accent 3" w:semiHidden="0" w:uiPriority="70" w:unhideWhenUsed="0"/>
-    <w:lsdException w:name="Colorful Shading Accent 3" w:semiHidden="0" w:uiPriority="71" w:unhideWhenUsed="0"/>
-    <w:lsdException w:name="Colorful List Accent 3" w:semiHidden="0" w:uiPriority="72" w:unhideWhenUsed="0"/>
-    <w:lsdException w:name="Colorful Grid Accent 3" w:semiHidden="0" w:uiPriority="73" w:unhideWhenUsed="0"/>
-    <w:lsdException w:name="Light Shading Accent 4" w:semiHidden="0" w:uiPriority="60" w:unhideWhenUsed="0"/>
-    <w:lsdException w:name="Light List Accent 4" w:semiHidden="0" w:uiPriority="61" w:unhideWhenUsed="0"/>
-    <w:lsdException w:name="Light Grid Accent 4" w:semiHidden="0" w:uiPriority="62" w:unhideWhenUsed="0"/>
-    <w:lsdException w:name="Medium Shading 1 Accent 4" w:semiHidden="0" w:uiPriority="63" w:unhideWhenUsed="0"/>
-    <w:lsdException w:name="Medium Shading 2 Accent 4" w:semiHidden="0" w:uiPriority="64" w:unhideWhenUsed="0"/>
-    <w:lsdException w:name="Medium List 1 Accent 4" w:semiHidden="0" w:uiPriority="65" w:unhideWhenUsed="0"/>
-    <w:lsdException w:name="Medium List 2 Accent 4" w:semiHidden="0" w:uiPriority="66" w:unhideWhenUsed="0"/>
-    <w:lsdException w:name="Medium Grid 1 Accent 4" w:semiHidden="0" w:uiPriority="67" w:unhideWhenUsed="0"/>
-    <w:lsdException w:name="Medium Grid 2 Accent 4" w:semiHidden="0" w:uiPriority="68" w:unhideWhenUsed="0"/>
-    <w:lsdException w:name="Medium Grid 3 Accent 4" w:semiHidden="0" w:uiPriority="69" w:unhideWhenUsed="0"/>
-    <w:lsdException w:name="Dark List Accent 4" w:semiHidden="0" w:uiPriority="70" w:unhideWhenUsed="0"/>
-    <w:lsdException w:name="Colorful Shading Accent 4" w:semiHidden="0" w:uiPriority="71" w:unhideWhenUsed="0"/>
-    <w:lsdException w:name="Colorful List Accent 4" w:semiHidden="0" w:uiPriority="72" w:unhideWhenUsed="0"/>
-    <w:lsdException w:name="Colorful Grid Accent 4" w:semiHidden="0" w:uiPriority="73" w:unhideWhenUsed="0"/>
-    <w:lsdException w:name="Light Shading Accent 5" w:semiHidden="0" w:uiPriority="60" w:unhideWhenUsed="0"/>
-    <w:lsdException w:name="Light List Accent 5" w:semiHidden="0" w:uiPriority="61" w:unhideWhenUsed="0"/>
-    <w:lsdException w:name="Light Grid Accent 5" w:semiHidden="0" w:uiPriority="62" w:unhideWhenUsed="0"/>
-    <w:lsdException w:name="Medium Shading 1 Accent 5" w:semiHidden="0" w:uiPriority="63" w:unhideWhenUsed="0"/>
-    <w:lsdException w:name="Medium Shading 2 Accent 5" w:semiHidden="0" w:uiPriority="64" w:unhideWhenUsed="0"/>
-    <w:lsdException w:name="Medium List 1 Accent 5" w:semiHidden="0" w:uiPriority="65" w:unhideWhenUsed="0"/>
-    <w:lsdException w:name="Medium List 2 Accent 5" w:semiHidden="0" w:uiPriority="66" w:unhideWhenUsed="0"/>
-    <w:lsdException w:name="Medium Grid 1 Accent 5" w:semiHidden="0" w:uiPriority="67" w:unhideWhenUsed="0"/>
-    <w:lsdException w:name="Medium Grid 2 Accent 5" w:semiHidden="0" w:uiPriority="68" w:unhideWhenUsed="0"/>
-    <w:lsdException w:name="Medium Grid 3 Accent 5" w:semiHidden="0" w:uiPriority="69" w:unhideWhenUsed="0"/>
-    <w:lsdException w:name="Dark List Accent 5" w:semiHidden="0" w:uiPriority="70" w:unhideWhenUsed="0"/>
-    <w:lsdException w:name="Colorful Shading Accent 5" w:semiHidden="0" w:uiPriority="71" w:unhideWhenUsed="0"/>
-    <w:lsdException w:name="Colorful List Accent 5" w:semiHidden="0" w:uiPriority="72" w:unhideWhenUsed="0"/>
-    <w:lsdException w:name="Colorful Grid Accent 5" w:semiHidden="0" w:uiPriority="73" w:unhideWhenUsed="0"/>
-    <w:lsdException w:name="Light Shading Accent 6" w:semiHidden="0" w:uiPriority="60" w:unhideWhenUsed="0"/>
-    <w:lsdException w:name="Light List Accent 6" w:semiHidden="0" w:uiPriority="61" w:unhideWhenUsed="0"/>
-    <w:lsdException w:name="Light Grid Accent 6" w:semiHidden="0" w:uiPriority="62" w:unhideWhenUsed="0"/>
-    <w:lsdException w:name="Medium Shading 1 Accent 6" w:semiHidden="0" w:uiPriority="63" w:unhideWhenUsed="0"/>
-    <w:lsdException w:name="Medium Shading 2 Accent 6" w:semiHidden="0" w:uiPriority="64" w:unhideWhenUsed="0"/>
-    <w:lsdException w:name="Medium List 1 Accent 6" w:semiHidden="0" w:uiPriority="65" w:unhideWhenUsed="0"/>
-    <w:lsdException w:name="Medium List 2 Accent 6" w:semiHidden="0" w:uiPriority="66" w:unhideWhenUsed="0"/>
-    <w:lsdException w:name="Medium Grid 1 Accent 6" w:semiHidden="0" w:uiPriority="67" w:unhideWhenUsed="0"/>
-    <w:lsdException w:name="Medium Grid 2 Accent 6" w:semiHidden="0" w:uiPriority="68" w:unhideWhenUsed="0"/>
-    <w:lsdException w:name="Medium Grid 3 Accent 6" w:semiHidden="0" w:uiPriority="69" w:unhideWhenUsed="0"/>
-    <w:lsdException w:name="Dark List Accent 6" w:semiHidden="0" w:uiPriority="70" w:unhideWhenUsed="0"/>
-    <w:lsdException w:name="Colorful Shading Accent 6" w:semiHidden="0" w:uiPriority="71" w:unhideWhenUsed="0"/>
-    <w:lsdException w:name="Colorful List Accent 6" w:semiHidden="0" w:uiPriority="72" w:unhideWhenUsed="0"/>
-    <w:lsdException w:name="Colorful Grid Accent 6" w:semiHidden="0" w:uiPriority="73" w:unhideWhenUsed="0"/>
-    <w:lsdException w:name="Subtle Emphasis" w:semiHidden="0" w:uiPriority="19" w:unhideWhenUsed="0" w:qFormat="1"/>
-    <w:lsdException w:name="Intense Emphasis" w:semiHidden="0" w:uiPriority="21" w:unhideWhenUsed="0" w:qFormat="1"/>
-    <w:lsdException w:name="Subtle Reference" w:semiHidden="0" w:uiPriority="31" w:unhideWhenUsed="0" w:qFormat="1"/>
-    <w:lsdException w:name="Intense Reference" w:semiHidden="0" w:uiPriority="32" w:unhideWhenUsed="0" w:qFormat="1"/>
-    <w:lsdException w:name="Book Title" w:semiHidden="0" w:uiPriority="33" w:unhideWhenUsed="0" w:qFormat="1"/>
-    <w:lsdException w:name="Bibliography" w:uiPriority="37"/>
-    <w:lsdException w:name="TOC Heading" w:uiPriority="39" w:qFormat="1"/>
-  </w:latentStyles>
-  <w:style w:type="paragraph" w:default="1" w:styleId="a">
-    <w:name w:val="Normal"/>
-    <w:qFormat/>
-    <w:rsid w:val="000A5487"/>
-    <w:pPr>
-      <w:widowControl w:val="0"/>
-      <w:jc w:val="both"/>
-    </w:pPr>
+  <w:style w:type="character" w:customStyle="1" w:styleId="10">
+    <w:name w:val="标题 1 字符"/>
+    <w:basedOn w:val="a0"/>
+    <w:link w:val="1"/>
+    <w:uiPriority w:val="9"/>
+    <w:rsid w:val="00CC7933"/>
     <w:rPr>
       <w:rFonts w:ascii="Times New Roman" w:eastAsia="宋体" w:hAnsi="Times New Roman" w:cs="Times New Roman"/>
-      <w:sz w:val="32"/>
-      <w:szCs w:val="24"/>
+      <w:b/>
+      <w:bCs/>
+      <w:kern w:val="44"/>
+      <w:sz w:val="44"/>
+      <w:szCs w:val="44"/>
     </w:rPr>
   </w:style>
-  <w:style w:type="character" w:default="1" w:styleId="a0">
-    <w:name w:val="Default Paragraph Font"/>
-    <w:uiPriority w:val="1"/>
-    <w:semiHidden/>
-    <w:unhideWhenUsed/>
-  </w:style>
-  <w:style w:type="table" w:default="1" w:styleId="a1">
-    <w:name w:val="Normal Table"/>
-    <w:uiPriority w:val="99"/>
-    <w:semiHidden/>
-    <w:unhideWhenUsed/>
-    <w:tblPr>
-      <w:tblInd w:w="0" w:type="dxa"/>
-      <w:tblCellMar>
-        <w:top w:w="0" w:type="dxa"/>
-        <w:left w:w="108" w:type="dxa"/>
-        <w:bottom w:w="0" w:type="dxa"/>
-        <w:right w:w="108" w:type="dxa"/>
-      </w:tblCellMar>
-    </w:tblPr>
-  </w:style>
-  <w:style w:type="numbering" w:default="1" w:styleId="a2">
-    <w:name w:val="No List"/>
-    <w:uiPriority w:val="99"/>
-    <w:semiHidden/>
-    <w:unhideWhenUsed/>
-  </w:style>
-  <w:style w:type="paragraph" w:styleId="a3">
-    <w:name w:val="header"/>
-    <w:basedOn w:val="a"/>
-    <w:link w:val="Char"/>
-    <w:uiPriority w:val="99"/>
-    <w:semiHidden/>
-    <w:unhideWhenUsed/>
-    <w:rsid w:val="000A5487"/>
-    <w:pPr>
-      <w:pBdr>
-        <w:bottom w:val="single" w:sz="6" w:space="1" w:color="auto"/>
-      </w:pBdr>
-      <w:tabs>
-        <w:tab w:val="center" w:pos="4153"/>
-        <w:tab w:val="right" w:pos="8306"/>
-      </w:tabs>
-      <w:snapToGrid w:val="0"/>
-      <w:jc w:val="center"/>
-    </w:pPr>
+  <w:style w:type="character" w:customStyle="1" w:styleId="20">
+    <w:name w:val="标题 2 字符"/>
+    <w:basedOn w:val="a0"/>
+    <w:link w:val="2"/>
+    <w:uiPriority w:val="9"/>
+    <w:rsid w:val="00CC7933"/>
     <w:rPr>
-      <w:sz w:val="18"/>
-      <w:szCs w:val="18"/>
+      <w:rFonts w:asciiTheme="majorHAnsi" w:eastAsiaTheme="majorEastAsia" w:hAnsiTheme="majorHAnsi" w:cstheme="majorBidi"/>
+      <w:b/>
+      <w:bCs/>
+      <w:sz w:val="32"/>
+      <w:szCs w:val="32"/>
     </w:rPr>
   </w:style>
-  <w:style w:type="character" w:customStyle="1" w:styleId="Char">
-    <w:name w:val="页眉 Char"/>
-    <w:basedOn w:val="a0"/>
-    <w:link w:val="a3"/>
-    <w:uiPriority w:val="99"/>
-    <w:semiHidden/>
-    <w:rsid w:val="000A5487"/>
-    <w:rPr>
-      <w:sz w:val="18"/>
-      <w:szCs w:val="18"/>
-    </w:rPr>
-  </w:style>
-  <w:style w:type="paragraph" w:styleId="a4">
-    <w:name w:val="footer"/>
+  <w:style w:type="paragraph" w:styleId="a9">
+    <w:name w:val="List Paragraph"/>
     <w:basedOn w:val="a"/>
-    <w:link w:val="Char0"/>
-    <w:uiPriority w:val="99"/>
-    <w:semiHidden/>
-    <w:unhideWhenUsed/>
-    <w:rsid w:val="000A5487"/>
+    <w:uiPriority w:val="34"/>
+    <w:qFormat/>
+    <w:rsid w:val="007F5B9A"/>
     <w:pPr>
-      <w:tabs>
-        <w:tab w:val="center" w:pos="4153"/>
-        <w:tab w:val="right" w:pos="8306"/>
-      </w:tabs>
-      <w:snapToGrid w:val="0"/>
-      <w:jc w:val="left"/>
+      <w:ind w:firstLineChars="200" w:firstLine="420"/>
     </w:pPr>
-    <w:rPr>
-      <w:sz w:val="18"/>
-      <w:szCs w:val="18"/>
-    </w:rPr>
-  </w:style>
-  <w:style w:type="character" w:customStyle="1" w:styleId="Char0">
-    <w:name w:val="页脚 Char"/>
-    <w:basedOn w:val="a0"/>
-    <w:link w:val="a4"/>
-    <w:uiPriority w:val="99"/>
-    <w:semiHidden/>
-    <w:rsid w:val="000A5487"/>
-    <w:rPr>
-      <w:sz w:val="18"/>
-      <w:szCs w:val="18"/>
-    </w:rPr>
-  </w:style>
-  <w:style w:type="paragraph" w:styleId="a5">
-    <w:name w:val="Balloon Text"/>
-    <w:basedOn w:val="a"/>
-    <w:link w:val="Char1"/>
-    <w:uiPriority w:val="99"/>
-    <w:semiHidden/>
-    <w:unhideWhenUsed/>
-    <w:rsid w:val="000A5487"/>
-    <w:rPr>
-      <w:sz w:val="18"/>
-      <w:szCs w:val="18"/>
-    </w:rPr>
-  </w:style>
-  <w:style w:type="character" w:customStyle="1" w:styleId="Char1">
-    <w:name w:val="批注框文本 Char"/>
-    <w:basedOn w:val="a0"/>
-    <w:link w:val="a5"/>
-    <w:uiPriority w:val="99"/>
-    <w:semiHidden/>
-    <w:rsid w:val="000A5487"/>
-    <w:rPr>
-      <w:rFonts w:ascii="Times New Roman" w:eastAsia="宋体" w:hAnsi="Times New Roman" w:cs="Times New Roman"/>
-      <w:sz w:val="18"/>
-      <w:szCs w:val="18"/>
-    </w:rPr>
   </w:style>
 </w:styles>
 </file>
@@ -4554,7 +7233,7 @@
         <a:sysClr val="windowText" lastClr="000000"/>
       </a:dk1>
       <a:lt1>
-        <a:sysClr val="window" lastClr="CCE8CF"/>
+        <a:sysClr val="window" lastClr="FFFFFF"/>
       </a:lt1>
       <a:dk2>
         <a:srgbClr val="1F497D"/>

</xml_diff>